<commit_message>
new SOP: EP07 Kesesuaian Peresepan, tambah sampul EP06
</commit_message>
<xml_diff>
--- a/ukp/3.10_Kefarmasian/EP 07/SOP EVALUASI KESESUAIAN PERESEPAN.docx
+++ b/ukp/3.10_Kefarmasian/EP 07/SOP EVALUASI KESESUAIAN PERESEPAN.docx
@@ -5,7 +5,6 @@
     <w:tbl>
       <w:tblPr>
         <w:tblStyle w:val="3"/>
-        <w:tblpPr w:leftFromText="180" w:rightFromText="180" w:vertAnchor="text" w:horzAnchor="margin" w:tblpY="41"/>
         <w:tblW w:w="0" w:type="auto"/>
         <w:tblInd w:w="0" w:type="dxa"/>
         <w:tblLayout w:type="autofit"/>
@@ -22,51 +21,57 @@
         <w:gridCol w:w="2047"/>
       </w:tblGrid>
       <w:tr>
+        <w:tblPrEx>
+          <w:tblCellMar>
+            <w:top w:w="0" w:type="dxa"/>
+            <w:left w:w="108" w:type="dxa"/>
+            <w:bottom w:w="0" w:type="dxa"/>
+            <w:right w:w="108" w:type="dxa"/>
+          </w:tblCellMar>
+        </w:tblPrEx>
         <w:tc>
           <w:tcPr>
             <w:tcW w:w="2376" w:type="dxa"/>
-          </w:tcPr>
-          <w:p>
-            <w:pPr>
-              <w:jc w:val="center"/>
+            <w:noWrap w:val="0"/>
+            <w:vAlign w:val="top"/>
+          </w:tcPr>
+          <w:p>
+            <w:pPr>
+              <w:rPr>
+                <w:rFonts w:ascii="Bookman Old Style" w:hAnsi="Bookman Old Style" w:cs="Arial"/>
+              </w:rPr>
+            </w:pPr>
+            <w:r>
               <w:rPr>
                 <w:rFonts w:ascii="Arial" w:hAnsi="Arial" w:cs="Arial"/>
               </w:rPr>
-            </w:pPr>
-            <w:r>
-              <w:rPr>
-                <w:rFonts w:ascii="Arial" w:hAnsi="Arial" w:cs="Arial"/>
-              </w:rPr>
               <w:drawing>
-                <wp:anchor distT="0" distB="0" distL="114300" distR="114300" simplePos="0" relativeHeight="251665408" behindDoc="0" locked="0" layoutInCell="1" allowOverlap="1">
+                <wp:anchor distT="0" distB="0" distL="114300" distR="114300" simplePos="0" relativeHeight="251671552" behindDoc="0" locked="0" layoutInCell="1" allowOverlap="1">
                   <wp:simplePos x="0" y="0"/>
                   <wp:positionH relativeFrom="column">
-                    <wp:posOffset>55245</wp:posOffset>
+                    <wp:posOffset>123825</wp:posOffset>
                   </wp:positionH>
                   <wp:positionV relativeFrom="paragraph">
-                    <wp:posOffset>-635</wp:posOffset>
+                    <wp:posOffset>294005</wp:posOffset>
                   </wp:positionV>
                   <wp:extent cx="1278890" cy="1259840"/>
-                  <wp:effectExtent l="0" t="0" r="0" b="0"/>
+                  <wp:effectExtent l="0" t="0" r="16510" b="16510"/>
                   <wp:wrapNone/>
-                  <wp:docPr id="13" name="Picture 4" descr="Description: http://bintankab.go.id/master/wp-content/uploads/2013/05/bintan.png"/>
-                  <wp:cNvGraphicFramePr/>
+                  <wp:docPr id="2" name="Picture 4" descr="Description: http://bintankab.go.id/master/wp-content/uploads/2013/05/bintan.png"/>
+                  <wp:cNvGraphicFramePr>
+                    <a:graphicFrameLocks xmlns:a="http://schemas.openxmlformats.org/drawingml/2006/main" noChangeAspect="1"/>
+                  </wp:cNvGraphicFramePr>
                   <a:graphic xmlns:a="http://schemas.openxmlformats.org/drawingml/2006/main">
                     <a:graphicData uri="http://schemas.openxmlformats.org/drawingml/2006/picture">
                       <pic:pic xmlns:pic="http://schemas.openxmlformats.org/drawingml/2006/picture">
                         <pic:nvPicPr>
-                          <pic:cNvPr id="13" name="Picture 4" descr="Description: http://bintankab.go.id/master/wp-content/uploads/2013/05/bintan.png"/>
-                          <pic:cNvPicPr/>
+                          <pic:cNvPr id="2" name="Picture 4" descr="Description: http://bintankab.go.id/master/wp-content/uploads/2013/05/bintan.png"/>
+                          <pic:cNvPicPr>
+                            <a:picLocks noChangeAspect="1"/>
+                          </pic:cNvPicPr>
                         </pic:nvPicPr>
                         <pic:blipFill>
-                          <a:blip r:embed="rId6" r:link="rId7">
-                            <a:extLst>
-                              <a:ext uri="{28A0092B-C50C-407E-A947-70E740481C1C}">
-                                <a14:useLocalDpi xmlns:a14="http://schemas.microsoft.com/office/drawing/2010/main" val="0"/>
-                              </a:ext>
-                            </a:extLst>
-                          </a:blip>
-                          <a:srcRect/>
+                          <a:blip r:embed="rId6" r:link="rId7"/>
                           <a:stretch>
                             <a:fillRect/>
                           </a:stretch>
@@ -95,65 +100,48 @@
         <w:tc>
           <w:tcPr>
             <w:tcW w:w="4820" w:type="dxa"/>
+            <w:noWrap w:val="0"/>
+            <w:vAlign w:val="top"/>
           </w:tcPr>
           <w:p>
             <w:pPr>
               <w:jc w:val="center"/>
               <w:rPr>
+                <w:rFonts w:ascii="Bookman Old Style" w:hAnsi="Bookman Old Style" w:cs="Arial"/>
+              </w:rPr>
+            </w:pPr>
+          </w:p>
+        </w:tc>
+        <w:tc>
+          <w:tcPr>
+            <w:tcW w:w="2047" w:type="dxa"/>
+            <w:noWrap w:val="0"/>
+            <w:vAlign w:val="top"/>
+          </w:tcPr>
+          <w:p>
+            <w:pPr>
+              <w:jc w:val="center"/>
+              <w:rPr>
+                <w:rFonts w:ascii="Bookman Old Style" w:hAnsi="Bookman Old Style" w:cs="Arial"/>
+              </w:rPr>
+            </w:pPr>
+            <w:r>
+              <w:rPr>
                 <w:rFonts w:ascii="Arial" w:hAnsi="Arial" w:cs="Arial"/>
               </w:rPr>
-            </w:pPr>
-          </w:p>
-          <w:p>
-            <w:pPr>
-              <w:jc w:val="center"/>
-              <w:rPr>
-                <w:rFonts w:ascii="Arial" w:hAnsi="Arial" w:cs="Arial"/>
-              </w:rPr>
-            </w:pPr>
-          </w:p>
-          <w:p>
-            <w:pPr>
-              <w:jc w:val="center"/>
-              <w:rPr>
-                <w:rFonts w:ascii="Arial" w:hAnsi="Arial" w:cs="Arial"/>
-              </w:rPr>
-            </w:pPr>
-          </w:p>
-          <w:p>
-            <w:pPr>
-              <w:jc w:val="center"/>
-              <w:rPr>
-                <w:rFonts w:ascii="Arial" w:hAnsi="Arial" w:cs="Arial"/>
-              </w:rPr>
-            </w:pPr>
-          </w:p>
-        </w:tc>
-        <w:tc>
-          <w:tcPr>
-            <w:tcW w:w="2047" w:type="dxa"/>
-          </w:tcPr>
-          <w:p>
-            <w:pPr>
-              <w:jc w:val="center"/>
-              <w:rPr>
-                <w:rFonts w:ascii="Arial" w:hAnsi="Arial" w:cs="Arial"/>
-              </w:rPr>
-            </w:pPr>
-            <w:r>
               <w:drawing>
-                <wp:anchor distT="0" distB="0" distL="114300" distR="114300" simplePos="0" relativeHeight="251666432" behindDoc="1" locked="0" layoutInCell="1" allowOverlap="1">
+                <wp:anchor distT="0" distB="0" distL="114300" distR="114300" simplePos="0" relativeHeight="251672576" behindDoc="0" locked="0" layoutInCell="1" allowOverlap="1">
                   <wp:simplePos x="0" y="0"/>
                   <wp:positionH relativeFrom="column">
-                    <wp:posOffset>-62230</wp:posOffset>
+                    <wp:posOffset>42545</wp:posOffset>
                   </wp:positionH>
                   <wp:positionV relativeFrom="paragraph">
-                    <wp:posOffset>0</wp:posOffset>
+                    <wp:posOffset>105410</wp:posOffset>
                   </wp:positionV>
-                  <wp:extent cx="1268095" cy="1224280"/>
-                  <wp:effectExtent l="0" t="0" r="0" b="0"/>
-                  <wp:wrapNone/>
-                  <wp:docPr id="6" name="Picture 6"/>
+                  <wp:extent cx="1095375" cy="1133475"/>
+                  <wp:effectExtent l="0" t="0" r="9525" b="9525"/>
+                  <wp:wrapSquare wrapText="bothSides"/>
+                  <wp:docPr id="3" name="Picture 1"/>
                   <wp:cNvGraphicFramePr>
                     <a:graphicFrameLocks xmlns:a="http://schemas.openxmlformats.org/drawingml/2006/main" noChangeAspect="1"/>
                   </wp:cNvGraphicFramePr>
@@ -161,19 +149,13 @@
                     <a:graphicData uri="http://schemas.openxmlformats.org/drawingml/2006/picture">
                       <pic:pic xmlns:pic="http://schemas.openxmlformats.org/drawingml/2006/picture">
                         <pic:nvPicPr>
-                          <pic:cNvPr id="6" name="Picture 6"/>
+                          <pic:cNvPr id="3" name="Picture 1"/>
                           <pic:cNvPicPr>
                             <a:picLocks noChangeAspect="1"/>
                           </pic:cNvPicPr>
                         </pic:nvPicPr>
                         <pic:blipFill>
-                          <a:blip r:embed="rId8">
-                            <a:extLst>
-                              <a:ext uri="{28A0092B-C50C-407E-A947-70E740481C1C}">
-                                <a14:useLocalDpi xmlns:a14="http://schemas.microsoft.com/office/drawing/2010/main" val="0"/>
-                              </a:ext>
-                            </a:extLst>
-                          </a:blip>
+                          <a:blip r:embed="rId8"/>
                           <a:stretch>
                             <a:fillRect/>
                           </a:stretch>
@@ -181,11 +163,15 @@
                         <pic:spPr>
                           <a:xfrm>
                             <a:off x="0" y="0"/>
-                            <a:ext cx="1268027" cy="1224000"/>
+                            <a:ext cx="1095375" cy="1133475"/>
                           </a:xfrm>
                           <a:prstGeom prst="rect">
                             <a:avLst/>
                           </a:prstGeom>
+                          <a:noFill/>
+                          <a:ln>
+                            <a:noFill/>
+                          </a:ln>
                         </pic:spPr>
                       </pic:pic>
                     </a:graphicData>
@@ -201,7 +187,15 @@
       <w:pPr>
         <w:jc w:val="center"/>
         <w:rPr>
-          <w:rFonts w:ascii="Arial" w:hAnsi="Arial" w:cs="Arial"/>
+          <w:rFonts w:ascii="Bookman Old Style" w:hAnsi="Bookman Old Style" w:cs="Arial"/>
+        </w:rPr>
+      </w:pPr>
+    </w:p>
+    <w:p>
+      <w:pPr>
+        <w:jc w:val="center"/>
+        <w:rPr>
+          <w:rFonts w:ascii="Bookman Old Style" w:hAnsi="Bookman Old Style" w:cs="Arial"/>
           <w:b/>
           <w:bCs/>
           <w:sz w:val="40"/>
@@ -210,7 +204,6 @@
     </w:p>
     <w:p>
       <w:pPr>
-        <w:spacing w:line="240" w:lineRule="auto"/>
         <w:jc w:val="center"/>
         <w:rPr>
           <w:rFonts w:ascii="Bookman Old Style" w:hAnsi="Bookman Old Style" w:cs="Arial"/>
@@ -231,14 +224,12 @@
     </w:p>
     <w:p>
       <w:pPr>
-        <w:spacing w:line="240" w:lineRule="auto"/>
-        <w:ind w:left="0" w:firstLine="0"/>
         <w:jc w:val="center"/>
         <w:rPr>
-          <w:rFonts w:hint="default" w:ascii="Bookman Old Style" w:hAnsi="Bookman Old Style" w:cs="Arial"/>
+          <w:rFonts w:ascii="Bookman Old Style" w:hAnsi="Bookman Old Style" w:cs="Arial"/>
           <w:b/>
           <w:sz w:val="40"/>
-          <w:lang w:val="en-US"/>
+          <w:szCs w:val="40"/>
         </w:rPr>
       </w:pPr>
       <w:r>
@@ -246,28 +237,16 @@
           <w:rFonts w:hint="default" w:ascii="Bookman Old Style" w:hAnsi="Bookman Old Style" w:cs="Arial"/>
           <w:b/>
           <w:sz w:val="40"/>
-          <w:lang w:val="en-US"/>
+          <w:szCs w:val="40"/>
         </w:rPr>
         <w:t>Evaluasi Kesesuaian Peresepan Dengan Formularium</w:t>
       </w:r>
-    </w:p>
-    <w:p>
-      <w:pPr>
-        <w:spacing w:line="240" w:lineRule="auto"/>
-        <w:ind w:left="0" w:firstLine="0"/>
-        <w:jc w:val="center"/>
-        <w:rPr>
-          <w:rFonts w:ascii="Bookman Old Style" w:hAnsi="Bookman Old Style" w:cs="Arial"/>
-          <w:b/>
-          <w:sz w:val="40"/>
-        </w:rPr>
-      </w:pPr>
     </w:p>
     <w:tbl>
       <w:tblPr>
         <w:tblStyle w:val="3"/>
         <w:tblW w:w="0" w:type="auto"/>
-        <w:jc w:val="center"/>
+        <w:tblInd w:w="2093" w:type="dxa"/>
         <w:tblBorders>
           <w:top w:val="single" w:color="000000" w:sz="4" w:space="0"/>
           <w:left w:val="single" w:color="000000" w:sz="4" w:space="0"/>
@@ -298,13 +277,18 @@
             <w:insideH w:val="single" w:color="000000" w:sz="4" w:space="0"/>
             <w:insideV w:val="single" w:color="000000" w:sz="4" w:space="0"/>
           </w:tblBorders>
+          <w:tblCellMar>
+            <w:top w:w="0" w:type="dxa"/>
+            <w:left w:w="108" w:type="dxa"/>
+            <w:bottom w:w="0" w:type="dxa"/>
+            <w:right w:w="108" w:type="dxa"/>
+          </w:tblCellMar>
         </w:tblPrEx>
-        <w:trPr>
-          <w:jc w:val="center"/>
-        </w:trPr>
-        <w:tc>
-          <w:tcPr>
-            <w:tcW w:w="1418" w:type="dxa"/>
+        <w:tc>
+          <w:tcPr>
+            <w:tcW w:w="1796" w:type="dxa"/>
+            <w:noWrap w:val="0"/>
+            <w:vAlign w:val="top"/>
           </w:tcPr>
           <w:p>
             <w:pPr>
@@ -314,7 +298,6 @@
                 <w:b/>
                 <w:sz w:val="20"/>
                 <w:szCs w:val="20"/>
-                <w:lang w:val="id-ID"/>
               </w:rPr>
             </w:pPr>
             <w:r>
@@ -331,11 +314,12 @@
         <w:tc>
           <w:tcPr>
             <w:tcW w:w="2693" w:type="dxa"/>
+            <w:noWrap w:val="0"/>
+            <w:vAlign w:val="top"/>
           </w:tcPr>
           <w:p>
             <w:pPr>
               <w:spacing w:line="240" w:lineRule="auto"/>
-              <w:ind w:left="45" w:firstLine="0"/>
               <w:rPr>
                 <w:rFonts w:hint="default" w:ascii="Bookman Old Style" w:hAnsi="Bookman Old Style" w:cs="Arial"/>
                 <w:lang w:val="en-US"/>
@@ -346,7 +330,16 @@
                 <w:rFonts w:hint="default" w:ascii="Bookman Old Style" w:hAnsi="Bookman Old Style" w:cs="Arial"/>
                 <w:lang w:val="en-US"/>
               </w:rPr>
-              <w:t>XXX/XXX</w:t>
+              <w:t>375</w:t>
+            </w:r>
+            <w:bookmarkStart w:id="0" w:name="_GoBack"/>
+            <w:bookmarkEnd w:id="0"/>
+            <w:r>
+              <w:rPr>
+                <w:rFonts w:hint="default" w:ascii="Bookman Old Style" w:hAnsi="Bookman Old Style" w:cs="Arial"/>
+                <w:lang w:val="en-US"/>
+              </w:rPr>
+              <w:t>/2024</w:t>
             </w:r>
           </w:p>
         </w:tc>
@@ -361,13 +354,18 @@
             <w:insideH w:val="single" w:color="000000" w:sz="4" w:space="0"/>
             <w:insideV w:val="single" w:color="000000" w:sz="4" w:space="0"/>
           </w:tblBorders>
+          <w:tblCellMar>
+            <w:top w:w="0" w:type="dxa"/>
+            <w:left w:w="108" w:type="dxa"/>
+            <w:bottom w:w="0" w:type="dxa"/>
+            <w:right w:w="108" w:type="dxa"/>
+          </w:tblCellMar>
         </w:tblPrEx>
-        <w:trPr>
-          <w:jc w:val="center"/>
-        </w:trPr>
-        <w:tc>
-          <w:tcPr>
-            <w:tcW w:w="1418" w:type="dxa"/>
+        <w:tc>
+          <w:tcPr>
+            <w:tcW w:w="1796" w:type="dxa"/>
+            <w:noWrap w:val="0"/>
+            <w:vAlign w:val="top"/>
           </w:tcPr>
           <w:p>
             <w:pPr>
@@ -393,20 +391,23 @@
         <w:tc>
           <w:tcPr>
             <w:tcW w:w="2693" w:type="dxa"/>
+            <w:noWrap w:val="0"/>
+            <w:vAlign w:val="top"/>
           </w:tcPr>
           <w:p>
             <w:pPr>
               <w:spacing w:line="240" w:lineRule="auto"/>
-              <w:ind w:left="45" w:firstLine="317"/>
-              <w:rPr>
-                <w:rFonts w:ascii="Bookman Old Style" w:hAnsi="Bookman Old Style" w:cs="Arial"/>
-              </w:rPr>
-            </w:pPr>
-            <w:r>
-              <w:rPr>
-                <w:rFonts w:ascii="Bookman Old Style" w:hAnsi="Bookman Old Style" w:cs="Arial"/>
-              </w:rPr>
-              <w:t>1</w:t>
+              <w:rPr>
+                <w:rFonts w:hint="default" w:ascii="Bookman Old Style" w:hAnsi="Bookman Old Style" w:cs="Arial"/>
+                <w:lang w:val="en-US"/>
+              </w:rPr>
+            </w:pPr>
+            <w:r>
+              <w:rPr>
+                <w:rFonts w:hint="default" w:ascii="Bookman Old Style" w:hAnsi="Bookman Old Style" w:cs="Arial"/>
+                <w:lang w:val="en-US"/>
+              </w:rPr>
+              <w:t>00</w:t>
             </w:r>
           </w:p>
         </w:tc>
@@ -421,13 +422,18 @@
             <w:insideH w:val="single" w:color="000000" w:sz="4" w:space="0"/>
             <w:insideV w:val="single" w:color="000000" w:sz="4" w:space="0"/>
           </w:tblBorders>
+          <w:tblCellMar>
+            <w:top w:w="0" w:type="dxa"/>
+            <w:left w:w="108" w:type="dxa"/>
+            <w:bottom w:w="0" w:type="dxa"/>
+            <w:right w:w="108" w:type="dxa"/>
+          </w:tblCellMar>
         </w:tblPrEx>
-        <w:trPr>
-          <w:jc w:val="center"/>
-        </w:trPr>
-        <w:tc>
-          <w:tcPr>
-            <w:tcW w:w="1418" w:type="dxa"/>
+        <w:tc>
+          <w:tcPr>
+            <w:tcW w:w="1796" w:type="dxa"/>
+            <w:noWrap w:val="0"/>
+            <w:vAlign w:val="top"/>
           </w:tcPr>
           <w:p>
             <w:pPr>
@@ -453,11 +459,12 @@
         <w:tc>
           <w:tcPr>
             <w:tcW w:w="2693" w:type="dxa"/>
+            <w:noWrap w:val="0"/>
+            <w:vAlign w:val="top"/>
           </w:tcPr>
           <w:p>
             <w:pPr>
               <w:spacing w:line="240" w:lineRule="auto"/>
-              <w:ind w:left="45" w:firstLine="0"/>
               <w:rPr>
                 <w:rFonts w:hint="default" w:ascii="Bookman Old Style" w:hAnsi="Bookman Old Style" w:cs="Arial"/>
                 <w:lang w:val="en-US"/>
@@ -468,7 +475,7 @@
                 <w:rFonts w:hint="default" w:ascii="Bookman Old Style" w:hAnsi="Bookman Old Style" w:cs="Arial"/>
                 <w:lang w:val="en-US"/>
               </w:rPr>
-              <w:t>XX XXXX XXXX</w:t>
+              <w:t>11 Januari 2024</w:t>
             </w:r>
           </w:p>
         </w:tc>
@@ -487,7 +494,7 @@
       <w:tblPr>
         <w:tblStyle w:val="3"/>
         <w:tblW w:w="0" w:type="auto"/>
-        <w:tblInd w:w="1908" w:type="dxa"/>
+        <w:tblInd w:w="1809" w:type="dxa"/>
         <w:tblBorders>
           <w:top w:val="single" w:color="000000" w:sz="4" w:space="0"/>
           <w:left w:val="single" w:color="000000" w:sz="4" w:space="0"/>
@@ -505,7 +512,7 @@
         </w:tblCellMar>
       </w:tblPr>
       <w:tblGrid>
-        <w:gridCol w:w="5400"/>
+        <w:gridCol w:w="5529"/>
       </w:tblGrid>
       <w:tr>
         <w:tblPrEx>
@@ -524,14 +531,17 @@
             <w:right w:w="108" w:type="dxa"/>
           </w:tblCellMar>
         </w:tblPrEx>
-        <w:tc>
-          <w:tcPr>
-            <w:tcW w:w="5400" w:type="dxa"/>
-          </w:tcPr>
-          <w:p>
-            <w:pPr>
-              <w:spacing w:line="240" w:lineRule="auto"/>
-              <w:ind w:left="-31" w:firstLine="31"/>
+        <w:trPr>
+          <w:trHeight w:val="2440" w:hRule="atLeast"/>
+        </w:trPr>
+        <w:tc>
+          <w:tcPr>
+            <w:tcW w:w="5529" w:type="dxa"/>
+            <w:noWrap w:val="0"/>
+            <w:vAlign w:val="top"/>
+          </w:tcPr>
+          <w:p>
+            <w:pPr>
               <w:jc w:val="center"/>
               <w:rPr>
                 <w:rFonts w:ascii="Bookman Old Style" w:hAnsi="Bookman Old Style" w:cs="Arial"/>
@@ -550,14 +560,11 @@
           </w:p>
           <w:p>
             <w:pPr>
-              <w:spacing w:line="240" w:lineRule="auto"/>
-              <w:ind w:left="-31" w:firstLine="31"/>
               <w:jc w:val="center"/>
               <w:rPr>
                 <w:rFonts w:ascii="Bookman Old Style" w:hAnsi="Bookman Old Style" w:cs="Arial"/>
                 <w:b/>
                 <w:sz w:val="28"/>
-                <w:lang w:val="id-ID"/>
               </w:rPr>
             </w:pPr>
             <w:r>
@@ -566,65 +573,21 @@
                 <w:b/>
                 <w:sz w:val="28"/>
               </w:rPr>
-              <w:t>Kepala UPTD Puskesmas Berakit</w:t>
-            </w:r>
-          </w:p>
-          <w:p>
-            <w:pPr>
-              <w:spacing w:line="240" w:lineRule="auto"/>
-              <w:ind w:left="-31" w:firstLine="31"/>
-              <w:jc w:val="center"/>
+              <w:t xml:space="preserve"> Kepala UPTD Puskesmas Berakit</w:t>
+            </w:r>
+          </w:p>
+          <w:p>
+            <w:pPr>
               <w:rPr>
                 <w:rFonts w:ascii="Bookman Old Style" w:hAnsi="Bookman Old Style" w:cs="Arial"/>
                 <w:b/>
                 <w:sz w:val="28"/>
-                <w:lang w:val="id-ID"/>
-              </w:rPr>
-            </w:pPr>
-          </w:p>
-          <w:p>
-            <w:pPr>
-              <w:spacing w:line="240" w:lineRule="auto"/>
-              <w:ind w:left="-31" w:firstLine="31"/>
-              <w:jc w:val="center"/>
-              <w:rPr>
-                <w:rFonts w:ascii="Bookman Old Style" w:hAnsi="Bookman Old Style" w:cs="Arial"/>
-                <w:b/>
-                <w:sz w:val="28"/>
-                <w:lang w:val="id-ID"/>
-              </w:rPr>
-            </w:pPr>
-          </w:p>
-          <w:p>
-            <w:pPr>
-              <w:spacing w:line="240" w:lineRule="auto"/>
-              <w:ind w:left="-31" w:firstLine="31"/>
-              <w:jc w:val="center"/>
-              <w:rPr>
-                <w:rFonts w:ascii="Bookman Old Style" w:hAnsi="Bookman Old Style" w:cs="Arial"/>
-                <w:b/>
-                <w:sz w:val="28"/>
-                <w:lang w:val="id-ID"/>
-              </w:rPr>
-            </w:pPr>
-          </w:p>
-          <w:p>
-            <w:pPr>
-              <w:spacing w:line="240" w:lineRule="auto"/>
-              <w:ind w:left="-31" w:firstLine="31"/>
-              <w:jc w:val="center"/>
-              <w:rPr>
-                <w:rFonts w:ascii="Bookman Old Style" w:hAnsi="Bookman Old Style" w:cs="Arial"/>
-                <w:b/>
-                <w:sz w:val="28"/>
-                <w:lang w:val="id-ID"/>
               </w:rPr>
             </w:pPr>
           </w:p>
           <w:p>
             <w:pPr>
               <w:spacing w:after="0" w:line="240" w:lineRule="auto"/>
-              <w:ind w:left="-31" w:firstLine="31"/>
               <w:jc w:val="center"/>
               <w:rPr>
                 <w:rFonts w:ascii="Bookman Old Style" w:hAnsi="Bookman Old Style" w:cs="Arial"/>
@@ -646,12 +609,12 @@
           <w:p>
             <w:pPr>
               <w:spacing w:after="0" w:line="240" w:lineRule="auto"/>
-              <w:ind w:left="-31" w:firstLine="31"/>
               <w:jc w:val="center"/>
               <w:rPr>
                 <w:rFonts w:ascii="Bookman Old Style" w:hAnsi="Bookman Old Style" w:cs="Arial"/>
                 <w:b/>
                 <w:sz w:val="28"/>
+                <w:szCs w:val="28"/>
               </w:rPr>
             </w:pPr>
             <w:r>
@@ -659,23 +622,22 @@
                 <w:rFonts w:ascii="Bookman Old Style" w:hAnsi="Bookman Old Style" w:cs="Arial"/>
                 <w:b/>
                 <w:sz w:val="28"/>
-                <w:lang w:val="id-ID"/>
-              </w:rPr>
-              <w:t>NIP</w:t>
+              </w:rPr>
+              <w:t xml:space="preserve">NIP. </w:t>
             </w:r>
             <w:r>
               <w:rPr>
                 <w:rFonts w:ascii="Bookman Old Style" w:hAnsi="Bookman Old Style" w:cs="Arial"/>
                 <w:b/>
                 <w:sz w:val="28"/>
-              </w:rPr>
-              <w:t xml:space="preserve"> 197410201996031004</w:t>
+                <w:szCs w:val="28"/>
+              </w:rPr>
+              <w:t>19741020199603100</w:t>
             </w:r>
           </w:p>
           <w:p>
             <w:pPr>
               <w:spacing w:after="0" w:line="240" w:lineRule="auto"/>
-              <w:jc w:val="center"/>
               <w:rPr>
                 <w:rFonts w:ascii="Bookman Old Style" w:hAnsi="Bookman Old Style" w:cs="Arial"/>
               </w:rPr>
@@ -686,7 +648,7 @@
     </w:tbl>
     <w:p>
       <w:pPr>
-        <w:spacing w:line="240" w:lineRule="auto"/>
+        <w:spacing w:after="0" w:line="240" w:lineRule="auto"/>
         <w:jc w:val="center"/>
         <w:rPr>
           <w:rFonts w:ascii="Bookman Old Style" w:hAnsi="Bookman Old Style" w:cs="Arial"/>
@@ -697,7 +659,7 @@
     </w:p>
     <w:p>
       <w:pPr>
-        <w:spacing w:line="240" w:lineRule="auto"/>
+        <w:spacing w:after="0" w:line="240" w:lineRule="auto"/>
         <w:jc w:val="center"/>
         <w:rPr>
           <w:rFonts w:ascii="Bookman Old Style" w:hAnsi="Bookman Old Style" w:cs="Arial"/>
@@ -708,18 +670,7 @@
     </w:p>
     <w:p>
       <w:pPr>
-        <w:spacing w:line="240" w:lineRule="auto"/>
-        <w:jc w:val="center"/>
-        <w:rPr>
-          <w:rFonts w:ascii="Bookman Old Style" w:hAnsi="Bookman Old Style" w:cs="Arial"/>
-          <w:b/>
-          <w:sz w:val="32"/>
-        </w:rPr>
-      </w:pPr>
-    </w:p>
-    <w:p>
-      <w:pPr>
-        <w:spacing w:line="240" w:lineRule="auto"/>
+        <w:spacing w:after="0" w:line="240" w:lineRule="auto"/>
         <w:jc w:val="center"/>
         <w:rPr>
           <w:rFonts w:ascii="Bookman Old Style" w:hAnsi="Bookman Old Style" w:cs="Arial"/>
@@ -729,183 +680,20 @@
       </w:pPr>
       <w:r>
         <w:rPr>
-          <w:rFonts w:ascii="Bookman Old Style" w:hAnsi="Bookman Old Style" w:cs="Arial"/>
+          <w:rFonts w:ascii="Arial" w:hAnsi="Arial" w:cs="Arial"/>
           <w:b/>
           <w:sz w:val="32"/>
         </w:rPr>
-        <mc:AlternateContent>
-          <mc:Choice Requires="wps">
-            <w:drawing>
-              <wp:anchor distT="0" distB="0" distL="114300" distR="114300" simplePos="0" relativeHeight="251661312" behindDoc="0" locked="0" layoutInCell="1" allowOverlap="1">
-                <wp:simplePos x="0" y="0"/>
-                <wp:positionH relativeFrom="column">
-                  <wp:posOffset>5384165</wp:posOffset>
-                </wp:positionH>
-                <wp:positionV relativeFrom="paragraph">
-                  <wp:posOffset>121285</wp:posOffset>
-                </wp:positionV>
-                <wp:extent cx="457200" cy="511810"/>
-                <wp:effectExtent l="0" t="0" r="0" b="0"/>
-                <wp:wrapNone/>
-                <wp:docPr id="4" name="AutoShape 9"/>
-                <wp:cNvGraphicFramePr/>
-                <a:graphic xmlns:a="http://schemas.openxmlformats.org/drawingml/2006/main">
-                  <a:graphicData uri="http://schemas.microsoft.com/office/word/2010/wordprocessingShape">
-                    <wps:wsp>
-                      <wps:cNvSpPr/>
-                      <wps:spPr bwMode="auto">
-                        <a:xfrm>
-                          <a:off x="0" y="0"/>
-                          <a:ext cx="457200" cy="511810"/>
-                        </a:xfrm>
-                        <a:prstGeom prst="octagon">
-                          <a:avLst>
-                            <a:gd name="adj" fmla="val 29287"/>
-                          </a:avLst>
-                        </a:prstGeom>
-                        <a:solidFill>
-                          <a:srgbClr val="FFFFFF"/>
-                        </a:solidFill>
-                        <a:ln w="9525">
-                          <a:solidFill>
-                            <a:srgbClr val="000000"/>
-                          </a:solidFill>
-                          <a:miter lim="800000"/>
-                        </a:ln>
-                      </wps:spPr>
-                      <wps:bodyPr rot="0" vert="horz" wrap="square" lIns="91440" tIns="45720" rIns="91440" bIns="45720" anchor="t" anchorCtr="0" upright="1">
-                        <a:noAutofit/>
-                      </wps:bodyPr>
-                    </wps:wsp>
-                  </a:graphicData>
-                </a:graphic>
-              </wp:anchor>
-            </w:drawing>
-          </mc:Choice>
-          <mc:Fallback>
-            <w:pict>
-              <v:shape id="AutoShape 9" o:spid="_x0000_s1026" o:spt="10" type="#_x0000_t10" style="position:absolute;left:0pt;margin-left:423.95pt;margin-top:9.55pt;height:40.3pt;width:36pt;z-index:251661312;mso-width-relative:page;mso-height-relative:page;" fillcolor="#FFFFFF" filled="t" stroked="t" coordsize="21600,21600" o:gfxdata="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" adj="6326">
-                <v:fill on="t" focussize="0,0"/>
-                <v:stroke color="#000000" miterlimit="8" joinstyle="miter"/>
-                <v:imagedata o:title=""/>
-                <o:lock v:ext="edit" aspectratio="f"/>
-              </v:shape>
-            </w:pict>
-          </mc:Fallback>
-        </mc:AlternateContent>
+        <w:pict>
+          <v:shape id="_x0000_s1050" o:spid="_x0000_s1050" o:spt="10" type="#_x0000_t10" style="position:absolute;left:0pt;margin-left:381.9pt;margin-top:30.6pt;height:40.3pt;width:36pt;z-index:251667456;mso-width-relative:page;mso-height-relative:page;" coordsize="21600,21600">
+            <v:path/>
+            <v:fill focussize="0,0"/>
+            <v:stroke/>
+            <v:imagedata o:title=""/>
+            <o:lock v:ext="edit"/>
+          </v:shape>
+        </w:pict>
       </w:r>
-      <w:r>
-        <w:rPr>
-          <w:rFonts w:ascii="Bookman Old Style" w:hAnsi="Bookman Old Style" w:cs="Arial"/>
-          <w:b/>
-          <w:sz w:val="28"/>
-        </w:rPr>
-        <mc:AlternateContent>
-          <mc:Choice Requires="wps">
-            <w:drawing>
-              <wp:anchor distT="0" distB="0" distL="114300" distR="114300" simplePos="0" relativeHeight="251662336" behindDoc="0" locked="0" layoutInCell="1" allowOverlap="1">
-                <wp:simplePos x="0" y="0"/>
-                <wp:positionH relativeFrom="column">
-                  <wp:posOffset>5468620</wp:posOffset>
-                </wp:positionH>
-                <wp:positionV relativeFrom="paragraph">
-                  <wp:posOffset>191770</wp:posOffset>
-                </wp:positionV>
-                <wp:extent cx="375285" cy="347345"/>
-                <wp:effectExtent l="0" t="0" r="5715" b="0"/>
-                <wp:wrapNone/>
-                <wp:docPr id="3" name="Text Box 10"/>
-                <wp:cNvGraphicFramePr/>
-                <a:graphic xmlns:a="http://schemas.openxmlformats.org/drawingml/2006/main">
-                  <a:graphicData uri="http://schemas.microsoft.com/office/word/2010/wordprocessingShape">
-                    <wps:wsp>
-                      <wps:cNvSpPr txBox="1"/>
-                      <wps:spPr bwMode="auto">
-                        <a:xfrm>
-                          <a:off x="0" y="0"/>
-                          <a:ext cx="375285" cy="347345"/>
-                        </a:xfrm>
-                        <a:prstGeom prst="rect">
-                          <a:avLst/>
-                        </a:prstGeom>
-                        <a:solidFill>
-                          <a:srgbClr val="FFFFFF"/>
-                        </a:solidFill>
-                        <a:ln w="9525">
-                          <a:solidFill>
-                            <a:srgbClr val="000000"/>
-                          </a:solidFill>
-                          <a:miter lim="800000"/>
-                        </a:ln>
-                      </wps:spPr>
-                      <wps:txbx>
-                        <w:txbxContent>
-                          <w:p>
-                            <w:pPr>
-                              <w:rPr>
-                                <w:sz w:val="40"/>
-                              </w:rPr>
-                            </w:pPr>
-                            <w:r>
-                              <w:rPr>
-                                <w:rFonts w:ascii="Arial Black" w:hAnsi="Arial Black"/>
-                                <w:sz w:val="20"/>
-                              </w:rPr>
-                              <w:t>2</w:t>
-                            </w:r>
-                          </w:p>
-                        </w:txbxContent>
-                      </wps:txbx>
-                      <wps:bodyPr rot="0" vert="horz" wrap="square" lIns="91440" tIns="45720" rIns="91440" bIns="45720" anchor="t" anchorCtr="0" upright="1">
-                        <a:noAutofit/>
-                      </wps:bodyPr>
-                    </wps:wsp>
-                  </a:graphicData>
-                </a:graphic>
-              </wp:anchor>
-            </w:drawing>
-          </mc:Choice>
-          <mc:Fallback>
-            <w:pict>
-              <v:shape id="Text Box 10" o:spid="_x0000_s1026" o:spt="202" type="#_x0000_t202" style="position:absolute;left:0pt;margin-left:430.6pt;margin-top:15.1pt;height:27.35pt;width:29.55pt;z-index:251662336;mso-width-relative:page;mso-height-relative:page;" fillcolor="#FFFFFF" filled="t" stroked="t" coordsize="21600,21600" o:gfxdata="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">
-                <v:fill on="t" focussize="0,0"/>
-                <v:stroke color="#000000" miterlimit="8" joinstyle="miter"/>
-                <v:imagedata o:title=""/>
-                <o:lock v:ext="edit" aspectratio="f"/>
-                <v:textbox>
-                  <w:txbxContent>
-                    <w:p>
-                      <w:pPr>
-                        <w:rPr>
-                          <w:sz w:val="40"/>
-                        </w:rPr>
-                      </w:pPr>
-                      <w:r>
-                        <w:rPr>
-                          <w:rFonts w:ascii="Arial Black" w:hAnsi="Arial Black"/>
-                          <w:sz w:val="20"/>
-                        </w:rPr>
-                        <w:t>2</w:t>
-                      </w:r>
-                    </w:p>
-                  </w:txbxContent>
-                </v:textbox>
-              </v:shape>
-            </w:pict>
-          </mc:Fallback>
-        </mc:AlternateContent>
-      </w:r>
-    </w:p>
-    <w:p>
-      <w:pPr>
-        <w:spacing w:line="240" w:lineRule="auto"/>
-        <w:jc w:val="center"/>
-        <w:rPr>
-          <w:rFonts w:ascii="Bookman Old Style" w:hAnsi="Bookman Old Style" w:cs="Arial"/>
-          <w:b/>
-          <w:sz w:val="32"/>
-        </w:rPr>
-      </w:pPr>
       <w:r>
         <w:rPr>
           <w:rFonts w:ascii="Bookman Old Style" w:hAnsi="Bookman Old Style" w:cs="Arial"/>
@@ -917,7 +705,7 @@
     </w:p>
     <w:p>
       <w:pPr>
-        <w:spacing w:line="240" w:lineRule="auto"/>
+        <w:spacing w:after="0" w:line="240" w:lineRule="auto"/>
         <w:jc w:val="center"/>
         <w:rPr>
           <w:rFonts w:ascii="Bookman Old Style" w:hAnsi="Bookman Old Style" w:cs="Arial"/>
@@ -927,177 +715,37 @@
       </w:pPr>
       <w:r>
         <w:rPr>
-          <w:rFonts w:ascii="Bookman Old Style" w:hAnsi="Bookman Old Style" w:cs="Arial"/>
+          <w:rFonts w:ascii="Arial" w:hAnsi="Arial" w:cs="Arial"/>
           <w:b/>
-          <w:sz w:val="44"/>
+          <w:sz w:val="28"/>
         </w:rPr>
-        <mc:AlternateContent>
-          <mc:Choice Requires="wps">
-            <w:drawing>
-              <wp:anchor distT="0" distB="0" distL="114300" distR="114300" simplePos="0" relativeHeight="251664384" behindDoc="0" locked="0" layoutInCell="1" allowOverlap="1">
-                <wp:simplePos x="0" y="0"/>
-                <wp:positionH relativeFrom="column">
-                  <wp:posOffset>5222240</wp:posOffset>
-                </wp:positionH>
-                <wp:positionV relativeFrom="paragraph">
-                  <wp:posOffset>100965</wp:posOffset>
-                </wp:positionV>
-                <wp:extent cx="845820" cy="431800"/>
-                <wp:effectExtent l="0" t="0" r="5080" b="0"/>
-                <wp:wrapNone/>
-                <wp:docPr id="2" name="Text Box 12"/>
-                <wp:cNvGraphicFramePr/>
-                <a:graphic xmlns:a="http://schemas.openxmlformats.org/drawingml/2006/main">
-                  <a:graphicData uri="http://schemas.microsoft.com/office/word/2010/wordprocessingShape">
-                    <wps:wsp>
-                      <wps:cNvSpPr txBox="1"/>
-                      <wps:spPr bwMode="auto">
-                        <a:xfrm>
-                          <a:off x="0" y="0"/>
-                          <a:ext cx="845820" cy="431800"/>
-                        </a:xfrm>
-                        <a:prstGeom prst="rect">
-                          <a:avLst/>
-                        </a:prstGeom>
-                        <a:solidFill>
-                          <a:srgbClr val="FFFFFF"/>
-                        </a:solidFill>
-                        <a:ln w="9525">
-                          <a:solidFill>
-                            <a:srgbClr val="000000"/>
-                          </a:solidFill>
-                          <a:miter lim="800000"/>
-                        </a:ln>
-                      </wps:spPr>
-                      <wps:txbx>
-                        <w:txbxContent>
-                          <w:p>
-                            <w:pPr>
-                              <w:rPr>
-                                <w:rFonts w:ascii="Arial" w:hAnsi="Arial" w:cs="Arial"/>
-                              </w:rPr>
-                            </w:pPr>
-                            <w:r>
-                              <w:rPr>
-                                <w:rFonts w:ascii="Arial" w:hAnsi="Arial" w:cs="Arial"/>
-                                <w:b/>
-                                <w:sz w:val="24"/>
-                                <w:szCs w:val="24"/>
-                              </w:rPr>
-                              <w:t>Halaman</w:t>
-                            </w:r>
-                          </w:p>
-                        </w:txbxContent>
-                      </wps:txbx>
-                      <wps:bodyPr rot="0" vert="horz" wrap="square" lIns="91440" tIns="45720" rIns="91440" bIns="45720" anchor="t" anchorCtr="0" upright="1">
-                        <a:noAutofit/>
-                      </wps:bodyPr>
-                    </wps:wsp>
-                  </a:graphicData>
-                </a:graphic>
-              </wp:anchor>
-            </w:drawing>
-          </mc:Choice>
-          <mc:Fallback>
-            <w:pict>
-              <v:shape id="Text Box 12" o:spid="_x0000_s1026" o:spt="202" type="#_x0000_t202" style="position:absolute;left:0pt;margin-left:411.2pt;margin-top:7.95pt;height:34pt;width:66.6pt;z-index:251664384;mso-width-relative:page;mso-height-relative:page;" fillcolor="#FFFFFF" filled="t" stroked="t" coordsize="21600,21600" o:gfxdata="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">
-                <v:fill on="t" focussize="0,0"/>
-                <v:stroke color="#000000" miterlimit="8" joinstyle="miter"/>
-                <v:imagedata o:title=""/>
-                <o:lock v:ext="edit" aspectratio="f"/>
-                <v:textbox>
-                  <w:txbxContent>
-                    <w:p>
-                      <w:pPr>
-                        <w:rPr>
-                          <w:rFonts w:ascii="Arial" w:hAnsi="Arial" w:cs="Arial"/>
-                        </w:rPr>
-                      </w:pPr>
-                      <w:r>
-                        <w:rPr>
-                          <w:rFonts w:ascii="Arial" w:hAnsi="Arial" w:cs="Arial"/>
-                          <w:b/>
-                          <w:sz w:val="24"/>
-                          <w:szCs w:val="24"/>
-                        </w:rPr>
-                        <w:t>Halaman</w:t>
-                      </w:r>
-                    </w:p>
-                  </w:txbxContent>
-                </v:textbox>
-              </v:shape>
-            </w:pict>
-          </mc:Fallback>
-        </mc:AlternateContent>
-      </w:r>
-      <w:r>
-        <w:rPr>
-          <w:rFonts w:ascii="Bookman Old Style" w:hAnsi="Bookman Old Style" w:cs="Arial"/>
-          <w:b/>
-          <w:sz w:val="44"/>
-        </w:rPr>
-        <mc:AlternateContent>
-          <mc:Choice Requires="wps">
-            <w:drawing>
-              <wp:anchor distT="0" distB="0" distL="114300" distR="114300" simplePos="0" relativeHeight="251663360" behindDoc="0" locked="0" layoutInCell="1" allowOverlap="1">
-                <wp:simplePos x="0" y="0"/>
-                <wp:positionH relativeFrom="column">
-                  <wp:posOffset>4921885</wp:posOffset>
-                </wp:positionH>
-                <wp:positionV relativeFrom="paragraph">
-                  <wp:posOffset>23495</wp:posOffset>
-                </wp:positionV>
-                <wp:extent cx="1391920" cy="457200"/>
-                <wp:effectExtent l="25400" t="12700" r="0" b="0"/>
-                <wp:wrapNone/>
-                <wp:docPr id="5" name="AutoShape 11"/>
-                <wp:cNvGraphicFramePr/>
-                <a:graphic xmlns:a="http://schemas.openxmlformats.org/drawingml/2006/main">
-                  <a:graphicData uri="http://schemas.microsoft.com/office/word/2010/wordprocessingShape">
-                    <wps:wsp>
-                      <wps:cNvSpPr/>
-                      <wps:spPr bwMode="auto">
-                        <a:xfrm>
-                          <a:off x="0" y="0"/>
-                          <a:ext cx="1391920" cy="457200"/>
-                        </a:xfrm>
-                        <a:prstGeom prst="upArrow">
-                          <a:avLst>
-                            <a:gd name="adj1" fmla="val 50000"/>
-                            <a:gd name="adj2" fmla="val 25000"/>
-                          </a:avLst>
-                        </a:prstGeom>
-                        <a:solidFill>
-                          <a:srgbClr val="FFFFFF"/>
-                        </a:solidFill>
-                        <a:ln w="9525">
-                          <a:solidFill>
-                            <a:srgbClr val="000000"/>
-                          </a:solidFill>
-                          <a:miter lim="800000"/>
-                        </a:ln>
-                      </wps:spPr>
-                      <wps:bodyPr rot="0" vert="eaVert" wrap="square" lIns="91440" tIns="45720" rIns="91440" bIns="45720" anchor="t" anchorCtr="0" upright="1">
-                        <a:noAutofit/>
-                      </wps:bodyPr>
-                    </wps:wsp>
-                  </a:graphicData>
-                </a:graphic>
-              </wp:anchor>
-            </w:drawing>
-          </mc:Choice>
-          <mc:Fallback>
-            <w:pict>
-              <v:shape id="AutoShape 11" o:spid="_x0000_s1026" o:spt="68" type="#_x0000_t68" style="position:absolute;left:0pt;margin-left:387.55pt;margin-top:1.85pt;height:36pt;width:109.6pt;z-index:251663360;mso-width-relative:page;mso-height-relative:page;" fillcolor="#FFFFFF" filled="t" stroked="t" coordsize="21600,21600" o:gfxdata="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" adj="5400,5400">
-                <v:fill on="t" focussize="0,0"/>
-                <v:stroke color="#000000" miterlimit="8" joinstyle="miter"/>
-                <v:imagedata o:title=""/>
-                <o:lock v:ext="edit" aspectratio="f"/>
-                <v:textbox style="layout-flow:vertical-ideographic;"/>
-              </v:shape>
-            </w:pict>
-          </mc:Fallback>
-        </mc:AlternateContent>
+        <w:pict>
+          <v:shape id="_x0000_s1051" o:spid="_x0000_s1051" o:spt="202" type="#_x0000_t202" style="position:absolute;left:0pt;margin-left:385.45pt;margin-top:12pt;height:27.35pt;width:29.55pt;z-index:251668480;mso-width-relative:page;mso-height-relative:page;" coordsize="21600,21600">
+            <v:path/>
+            <v:fill focussize="0,0"/>
+            <v:stroke/>
+            <v:imagedata o:title=""/>
+            <o:lock v:ext="edit"/>
+            <v:textbox>
+              <w:txbxContent>
+                <w:p>
+                  <w:pPr>
+                    <w:rPr>
+                      <w:sz w:val="40"/>
+                    </w:rPr>
+                  </w:pPr>
+                  <w:r>
+                    <w:rPr>
+                      <w:rFonts w:ascii="Arial Black" w:hAnsi="Arial Black"/>
+                      <w:sz w:val="20"/>
+                    </w:rPr>
+                    <w:t>3</w:t>
+                  </w:r>
+                </w:p>
+              </w:txbxContent>
+            </v:textbox>
+          </v:shape>
+        </w:pict>
       </w:r>
       <w:r>
         <w:rPr>
@@ -1110,7 +758,7 @@
     </w:p>
     <w:p>
       <w:pPr>
-        <w:spacing w:line="240" w:lineRule="auto"/>
+        <w:spacing w:after="0" w:line="240" w:lineRule="auto"/>
         <w:jc w:val="center"/>
         <w:rPr>
           <w:rFonts w:ascii="Bookman Old Style" w:hAnsi="Bookman Old Style" w:cs="Arial"/>
@@ -1118,6 +766,53 @@
           <w:sz w:val="44"/>
         </w:rPr>
       </w:pPr>
+      <w:r>
+        <w:rPr>
+          <w:rFonts w:ascii="Arial" w:hAnsi="Arial" w:cs="Arial"/>
+          <w:b/>
+          <w:sz w:val="44"/>
+        </w:rPr>
+        <w:pict>
+          <v:shape id="_x0000_s1052" o:spid="_x0000_s1052" o:spt="202" type="#_x0000_t202" style="position:absolute;left:0pt;margin-left:362.4pt;margin-top:26.2pt;height:34pt;width:66.6pt;z-index:251670528;mso-width-relative:page;mso-height-relative:page;" coordsize="21600,21600">
+            <v:path/>
+            <v:fill focussize="0,0"/>
+            <v:stroke/>
+            <v:imagedata o:title=""/>
+            <o:lock v:ext="edit"/>
+            <v:textbox>
+              <w:txbxContent>
+                <w:p>
+                  <w:r>
+                    <w:rPr>
+                      <w:b/>
+                      <w:sz w:val="24"/>
+                      <w:szCs w:val="24"/>
+                    </w:rPr>
+                    <w:t>Halaman</w:t>
+                  </w:r>
+                </w:p>
+              </w:txbxContent>
+            </v:textbox>
+          </v:shape>
+        </w:pict>
+      </w:r>
+      <w:r>
+        <w:rPr>
+          <w:rFonts w:ascii="Arial" w:hAnsi="Arial" w:cs="Arial"/>
+          <w:b/>
+          <w:sz w:val="44"/>
+        </w:rPr>
+        <w:pict>
+          <v:shape id="_x0000_s1053" o:spid="_x0000_s1053" o:spt="68" type="#_x0000_t68" style="position:absolute;left:0pt;margin-left:340.8pt;margin-top:22.25pt;height:36pt;width:109.6pt;z-index:251669504;mso-width-relative:page;mso-height-relative:page;" coordsize="21600,21600">
+            <v:path/>
+            <v:fill focussize="0,0"/>
+            <v:stroke/>
+            <v:imagedata o:title=""/>
+            <o:lock v:ext="edit"/>
+            <v:textbox style="layout-flow:vertical-ideographic;"/>
+          </v:shape>
+        </w:pict>
+      </w:r>
       <w:r>
         <w:rPr>
           <w:rFonts w:ascii="Bookman Old Style" w:hAnsi="Bookman Old Style" w:cs="Arial"/>
@@ -1129,26 +824,6 @@
     </w:p>
     <w:p>
       <w:pPr>
-        <w:framePr w:hSpace="180" w:wrap="around" w:vAnchor="page" w:hAnchor="margin" w:y="1132"/>
-        <w:spacing w:after="0" w:line="240" w:lineRule="auto"/>
-        <w:ind w:right="175"/>
-        <w:rPr>
-          <w:rFonts w:ascii="Bookman Old Style" w:hAnsi="Bookman Old Style" w:cs="Arial"/>
-          <w:b/>
-          <w:sz w:val="36"/>
-          <w:szCs w:val="36"/>
-        </w:rPr>
-      </w:pPr>
-      <w:r>
-        <w:rPr>
-          <w:rFonts w:ascii="Bookman Old Style" w:hAnsi="Bookman Old Style" w:cs="Arial"/>
-        </w:rPr>
-        <w:t>Jalan Bathin Muhammad Ali Desa Berakit Kecamatan Teluk Sebong</w:t>
-      </w:r>
-    </w:p>
-    <w:p>
-      <w:pPr>
-        <w:framePr w:hSpace="180" w:wrap="around" w:vAnchor="page" w:hAnchor="margin" w:y="1132"/>
         <w:spacing w:after="0" w:line="240" w:lineRule="auto"/>
         <w:ind w:right="175"/>
         <w:rPr>
@@ -1172,31 +847,7 @@
         <w:jc w:val="center"/>
         <w:rPr>
           <w:rFonts w:ascii="Bookman Old Style" w:hAnsi="Bookman Old Style" w:cs="Arial"/>
-          <w:b/>
-          <w:sz w:val="36"/>
-          <w:szCs w:val="36"/>
-        </w:rPr>
-      </w:pPr>
-      <w:r>
-        <w:rPr>
-          <w:rFonts w:ascii="Bookman Old Style" w:hAnsi="Bookman Old Style" w:cs="Arial"/>
-        </w:rPr>
-        <w:t>Jalan Bathin Muhammad Ali Desa Berakit Kecamatan Teluk Sebong</w:t>
-      </w:r>
-    </w:p>
-    <w:p>
-      <w:pPr>
-        <w:spacing w:after="0" w:line="240" w:lineRule="auto"/>
-        <w:ind w:right="175"/>
-        <w:jc w:val="center"/>
-        <w:rPr>
-          <w:rFonts w:ascii="Bookman Old Style" w:hAnsi="Bookman Old Style" w:cs="Arial"/>
-          <w:color w:val="000000" w:themeColor="text1"/>
-          <w14:textFill>
-            <w14:solidFill>
-              <w14:schemeClr w14:val="tx1"/>
-            </w14:solidFill>
-          </w14:textFill>
+          <w:color w:val="000000"/>
         </w:rPr>
       </w:pPr>
       <w:r>
@@ -1218,13 +869,7 @@
         <w:rPr>
           <w:rStyle w:val="4"/>
           <w:rFonts w:ascii="Bookman Old Style" w:hAnsi="Bookman Old Style" w:cs="Arial"/>
-          <w:color w:val="000000" w:themeColor="text1"/>
-          <w:u w:val="none"/>
-          <w14:textFill>
-            <w14:solidFill>
-              <w14:schemeClr w14:val="tx1"/>
-            </w14:solidFill>
-          </w14:textFill>
+          <w:color w:val="000000"/>
         </w:rPr>
         <w:t>pkm.berakit@gmail.com</w:t>
       </w:r>
@@ -1232,18 +877,31 @@
         <w:rPr>
           <w:rStyle w:val="4"/>
           <w:rFonts w:ascii="Bookman Old Style" w:hAnsi="Bookman Old Style" w:cs="Arial"/>
-          <w:color w:val="000000" w:themeColor="text1"/>
+          <w:color w:val="000000"/>
           <w:u w:val="none"/>
-          <w14:textFill>
-            <w14:solidFill>
-              <w14:schemeClr w14:val="tx1"/>
-            </w14:solidFill>
-          </w14:textFill>
         </w:rPr>
         <w:fldChar w:fldCharType="end"/>
       </w:r>
     </w:p>
-    <w:p/>
+    <w:p>
+      <w:pPr>
+        <w:jc w:val="center"/>
+        <w:rPr>
+          <w:rFonts w:ascii="Bookman Old Style" w:hAnsi="Bookman Old Style" w:cs="Arial"/>
+        </w:rPr>
+      </w:pPr>
+      <w:r>
+        <w:rPr>
+          <w:rFonts w:ascii="Bookman Old Style" w:hAnsi="Bookman Old Style" w:cs="Arial"/>
+        </w:rPr>
+        <w:t xml:space="preserve"> </w:t>
+      </w:r>
+    </w:p>
+    <w:p>
+      <w:r>
+        <w:br w:type="page"/>
+      </w:r>
+    </w:p>
     <w:tbl>
       <w:tblPr>
         <w:tblStyle w:val="3"/>
@@ -1308,29 +966,30 @@
               </w:rPr>
             </w:pPr>
             <w:r>
-              <w:rPr>
-                <w:rFonts w:ascii="Bookman Old Style" w:hAnsi="Bookman Old Style" w:eastAsia="Times New Roman"/>
-              </w:rPr>
               <w:drawing>
-                <wp:anchor distT="0" distB="0" distL="114300" distR="114300" simplePos="0" relativeHeight="251659264" behindDoc="0" locked="0" layoutInCell="1" allowOverlap="1">
+                <wp:anchor distT="0" distB="0" distL="0" distR="0" simplePos="0" relativeHeight="251661312" behindDoc="1" locked="0" layoutInCell="1" allowOverlap="1">
                   <wp:simplePos x="0" y="0"/>
                   <wp:positionH relativeFrom="column">
-                    <wp:posOffset>-41910</wp:posOffset>
+                    <wp:posOffset>10160</wp:posOffset>
                   </wp:positionH>
                   <wp:positionV relativeFrom="paragraph">
-                    <wp:posOffset>56515</wp:posOffset>
+                    <wp:posOffset>46355</wp:posOffset>
                   </wp:positionV>
-                  <wp:extent cx="1189990" cy="1223645"/>
-                  <wp:effectExtent l="0" t="0" r="0" b="0"/>
+                  <wp:extent cx="1188720" cy="1170940"/>
+                  <wp:effectExtent l="0" t="0" r="11430" b="10160"/>
                   <wp:wrapNone/>
-                  <wp:docPr id="35" name="Picture 6" descr="Description: Description: G:\LOGO Bintan.jpg"/>
-                  <wp:cNvGraphicFramePr/>
+                  <wp:docPr id="1818388071" name="Picture 1"/>
+                  <wp:cNvGraphicFramePr>
+                    <a:graphicFrameLocks xmlns:a="http://schemas.openxmlformats.org/drawingml/2006/main" noChangeAspect="1"/>
+                  </wp:cNvGraphicFramePr>
                   <a:graphic xmlns:a="http://schemas.openxmlformats.org/drawingml/2006/main">
                     <a:graphicData uri="http://schemas.openxmlformats.org/drawingml/2006/picture">
                       <pic:pic xmlns:pic="http://schemas.openxmlformats.org/drawingml/2006/picture">
                         <pic:nvPicPr>
-                          <pic:cNvPr id="35" name="Picture 6" descr="Description: Description: G:\LOGO Bintan.jpg"/>
-                          <pic:cNvPicPr/>
+                          <pic:cNvPr id="1818388071" name="Picture 1"/>
+                          <pic:cNvPicPr>
+                            <a:picLocks noChangeAspect="1" noChangeArrowheads="1"/>
+                          </pic:cNvPicPr>
                         </pic:nvPicPr>
                         <pic:blipFill>
                           <a:blip r:embed="rId9">
@@ -1348,7 +1007,7 @@
                         <pic:spPr>
                           <a:xfrm>
                             <a:off x="0" y="0"/>
-                            <a:ext cx="1189990" cy="1223645"/>
+                            <a:ext cx="1188720" cy="1170940"/>
                           </a:xfrm>
                           <a:prstGeom prst="rect">
                             <a:avLst/>
@@ -1380,14 +1039,12 @@
               <w:rPr>
                 <w:rFonts w:hint="default" w:ascii="Bookman Old Style" w:hAnsi="Bookman Old Style" w:eastAsia="Times New Roman" w:cs="Arial"/>
                 <w:b/>
-                <w:sz w:val="28"/>
-                <w:szCs w:val="28"/>
-                <w:lang w:val="en-US" w:eastAsia="en-GB"/>
-              </w:rPr>
-            </w:pPr>
-            <w:r>
-              <w:rPr>
-                <w:rFonts w:hint="default" w:ascii="Bookman Old Style" w:hAnsi="Bookman Old Style" w:eastAsia="Times New Roman" w:cs="Arial"/>
+                <w:lang w:val="en-US" w:eastAsia="en-GB"/>
+              </w:rPr>
+            </w:pPr>
+            <w:r>
+              <w:rPr>
+                <w:rFonts w:hint="default" w:ascii="Arial" w:hAnsi="Arial" w:eastAsia="Times New Roman" w:cs="Arial"/>
                 <w:b/>
                 <w:sz w:val="28"/>
                 <w:szCs w:val="28"/>
@@ -1414,17 +1071,20 @@
               </w:rPr>
             </w:pPr>
             <w:r>
+              <w:rPr>
+                <w:rFonts w:ascii="Bookman Old Style" w:hAnsi="Bookman Old Style"/>
+              </w:rPr>
               <w:drawing>
-                <wp:anchor distT="0" distB="0" distL="114300" distR="114300" simplePos="0" relativeHeight="251660288" behindDoc="1" locked="0" layoutInCell="1" allowOverlap="1">
+                <wp:anchor distT="0" distB="0" distL="114300" distR="114300" simplePos="0" relativeHeight="251659264" behindDoc="1" locked="0" layoutInCell="1" allowOverlap="1">
                   <wp:simplePos x="0" y="0"/>
                   <wp:positionH relativeFrom="column">
-                    <wp:posOffset>104140</wp:posOffset>
+                    <wp:posOffset>130810</wp:posOffset>
                   </wp:positionH>
                   <wp:positionV relativeFrom="paragraph">
-                    <wp:posOffset>57150</wp:posOffset>
+                    <wp:posOffset>-102870</wp:posOffset>
                   </wp:positionV>
-                  <wp:extent cx="1268095" cy="1224280"/>
-                  <wp:effectExtent l="0" t="0" r="0" b="0"/>
+                  <wp:extent cx="1188720" cy="1147445"/>
+                  <wp:effectExtent l="0" t="0" r="0" b="15240"/>
                   <wp:wrapNone/>
                   <wp:docPr id="1" name="Picture 1"/>
                   <wp:cNvGraphicFramePr>
@@ -1440,7 +1100,7 @@
                           </pic:cNvPicPr>
                         </pic:nvPicPr>
                         <pic:blipFill>
-                          <a:blip r:embed="rId8">
+                          <a:blip r:embed="rId10">
                             <a:extLst>
                               <a:ext uri="{28A0092B-C50C-407E-A947-70E740481C1C}">
                                 <a14:useLocalDpi xmlns:a14="http://schemas.microsoft.com/office/drawing/2010/main" val="0"/>
@@ -1454,7 +1114,7 @@
                         <pic:spPr>
                           <a:xfrm>
                             <a:off x="0" y="0"/>
-                            <a:ext cx="1268027" cy="1224000"/>
+                            <a:ext cx="1188720" cy="1147445"/>
                           </a:xfrm>
                           <a:prstGeom prst="rect">
                             <a:avLst/>
@@ -1502,8 +1162,6 @@
               <w:jc w:val="left"/>
               <w:rPr>
                 <w:rFonts w:ascii="Bookman Old Style" w:hAnsi="Bookman Old Style" w:eastAsia="Times New Roman" w:cs="Arial"/>
-                <w:sz w:val="24"/>
-                <w:szCs w:val="24"/>
                 <w:lang w:val="en-GB" w:eastAsia="en-GB"/>
               </w:rPr>
             </w:pPr>
@@ -1565,7 +1223,7 @@
                 <w:szCs w:val="18"/>
                 <w:lang w:val="en-GB" w:eastAsia="en-GB"/>
               </w:rPr>
-              <w:t xml:space="preserve">No. Dokumen     : </w:t>
+              <w:t>No. Dokumen</w:t>
             </w:r>
             <w:r>
               <w:rPr>
@@ -1574,7 +1232,25 @@
                 <w:szCs w:val="18"/>
                 <w:lang w:val="en-US" w:eastAsia="en-GB"/>
               </w:rPr>
-              <w:t>XXX/XXX</w:t>
+              <w:t xml:space="preserve">    </w:t>
+            </w:r>
+            <w:r>
+              <w:rPr>
+                <w:rFonts w:ascii="Bookman Old Style" w:hAnsi="Bookman Old Style" w:eastAsia="Times New Roman" w:cs="Arial"/>
+                <w:sz w:val="18"/>
+                <w:szCs w:val="18"/>
+                <w:lang w:val="en-GB" w:eastAsia="en-GB"/>
+              </w:rPr>
+              <w:t xml:space="preserve">: </w:t>
+            </w:r>
+            <w:r>
+              <w:rPr>
+                <w:rFonts w:hint="default" w:ascii="Bookman Old Style" w:hAnsi="Bookman Old Style" w:eastAsia="Times New Roman" w:cs="Arial"/>
+                <w:sz w:val="18"/>
+                <w:szCs w:val="18"/>
+                <w:lang w:val="en-US" w:eastAsia="en-GB"/>
+              </w:rPr>
+              <w:t>375/2024</w:t>
             </w:r>
           </w:p>
         </w:tc>
@@ -1591,8 +1267,6 @@
               <w:jc w:val="left"/>
               <w:rPr>
                 <w:rFonts w:ascii="Bookman Old Style" w:hAnsi="Bookman Old Style" w:eastAsia="Times New Roman" w:cs="Arial"/>
-                <w:sz w:val="24"/>
-                <w:szCs w:val="24"/>
                 <w:lang w:val="en-GB" w:eastAsia="en-GB"/>
               </w:rPr>
             </w:pPr>
@@ -1632,8 +1306,6 @@
               <w:jc w:val="left"/>
               <w:rPr>
                 <w:rFonts w:ascii="Bookman Old Style" w:hAnsi="Bookman Old Style" w:eastAsia="Times New Roman" w:cs="Arial"/>
-                <w:sz w:val="24"/>
-                <w:szCs w:val="24"/>
                 <w:lang w:val="en-GB" w:eastAsia="en-GB"/>
               </w:rPr>
             </w:pPr>
@@ -1670,10 +1342,10 @@
               <w:ind w:left="0" w:right="0" w:firstLine="0"/>
               <w:jc w:val="left"/>
               <w:rPr>
-                <w:rFonts w:ascii="Bookman Old Style" w:hAnsi="Bookman Old Style" w:eastAsia="Times New Roman" w:cs="Arial"/>
+                <w:rFonts w:hint="default" w:ascii="Bookman Old Style" w:hAnsi="Bookman Old Style" w:eastAsia="Times New Roman" w:cs="Arial"/>
                 <w:sz w:val="18"/>
                 <w:szCs w:val="18"/>
-                <w:lang w:val="en-GB" w:eastAsia="en-GB"/>
+                <w:lang w:val="en-US" w:eastAsia="en-GB"/>
               </w:rPr>
             </w:pPr>
             <w:r>
@@ -1683,7 +1355,16 @@
                 <w:szCs w:val="18"/>
                 <w:lang w:val="en-GB" w:eastAsia="en-GB"/>
               </w:rPr>
-              <w:t>No. Revisi          : 01</w:t>
+              <w:t>No. Revisi          : 0</w:t>
+            </w:r>
+            <w:r>
+              <w:rPr>
+                <w:rFonts w:hint="default" w:ascii="Bookman Old Style" w:hAnsi="Bookman Old Style" w:eastAsia="Times New Roman" w:cs="Arial"/>
+                <w:sz w:val="18"/>
+                <w:szCs w:val="18"/>
+                <w:lang w:val="en-US" w:eastAsia="en-GB"/>
+              </w:rPr>
+              <w:t>0</w:t>
             </w:r>
           </w:p>
         </w:tc>
@@ -1700,8 +1381,6 @@
               <w:jc w:val="left"/>
               <w:rPr>
                 <w:rFonts w:ascii="Bookman Old Style" w:hAnsi="Bookman Old Style" w:eastAsia="Times New Roman" w:cs="Arial"/>
-                <w:sz w:val="24"/>
-                <w:szCs w:val="24"/>
                 <w:lang w:val="en-GB" w:eastAsia="en-GB"/>
               </w:rPr>
             </w:pPr>
@@ -1741,8 +1420,6 @@
               <w:jc w:val="left"/>
               <w:rPr>
                 <w:rFonts w:ascii="Bookman Old Style" w:hAnsi="Bookman Old Style" w:eastAsia="Times New Roman" w:cs="Arial"/>
-                <w:sz w:val="24"/>
-                <w:szCs w:val="24"/>
                 <w:lang w:val="en-GB" w:eastAsia="en-GB"/>
               </w:rPr>
             </w:pPr>
@@ -1792,25 +1469,164 @@
                 <w:szCs w:val="18"/>
                 <w:lang w:val="en-GB" w:eastAsia="en-GB"/>
               </w:rPr>
-              <w:t>Tanggal Terbit   :</w:t>
-            </w:r>
-            <w:r>
-              <w:rPr>
-                <w:rFonts w:ascii="Bookman Old Style" w:hAnsi="Bookman Old Style" w:eastAsia="Times New Roman" w:cs="Arial"/>
+              <w:t xml:space="preserve">Tanggal Terbit </w:t>
+            </w:r>
+            <w:r>
+              <w:rPr>
+                <w:rFonts w:hint="default" w:ascii="Bookman Old Style" w:hAnsi="Bookman Old Style" w:eastAsia="Times New Roman" w:cs="Arial"/>
+                <w:sz w:val="18"/>
+                <w:szCs w:val="18"/>
+                <w:lang w:val="en-US" w:eastAsia="en-GB"/>
+              </w:rPr>
+              <w:t xml:space="preserve"> </w:t>
+            </w:r>
+            <w:r>
+              <w:rPr>
+                <w:rFonts w:ascii="Bookman Old Style" w:hAnsi="Bookman Old Style" w:eastAsia="Times New Roman" w:cs="Arial"/>
+                <w:sz w:val="18"/>
+                <w:szCs w:val="18"/>
+                <w:lang w:val="en-GB" w:eastAsia="en-GB"/>
+              </w:rPr>
+              <w:t xml:space="preserve"> :</w:t>
+            </w:r>
+            <w:r>
+              <w:rPr>
+                <w:rFonts w:hint="default" w:ascii="Bookman Old Style" w:hAnsi="Bookman Old Style" w:eastAsia="Times New Roman" w:cs="Arial"/>
+                <w:sz w:val="18"/>
+                <w:szCs w:val="18"/>
+                <w:lang w:val="en-US" w:eastAsia="en-GB"/>
+              </w:rPr>
+              <w:t xml:space="preserve"> 11 Januari 2024</w:t>
+            </w:r>
+          </w:p>
+        </w:tc>
+        <w:tc>
+          <w:tcPr>
+            <w:tcW w:w="2551" w:type="dxa"/>
+            <w:vMerge w:val="continue"/>
+            <w:shd w:val="clear" w:color="auto" w:fill="auto"/>
+          </w:tcPr>
+          <w:p>
+            <w:pPr>
+              <w:spacing w:after="100" w:afterAutospacing="1" w:line="240" w:lineRule="auto"/>
+              <w:ind w:left="0" w:right="0" w:firstLine="0"/>
+              <w:jc w:val="left"/>
+              <w:rPr>
+                <w:rFonts w:ascii="Bookman Old Style" w:hAnsi="Bookman Old Style" w:eastAsia="Times New Roman" w:cs="Arial"/>
+                <w:lang w:val="en-GB" w:eastAsia="en-GB"/>
+              </w:rPr>
+            </w:pPr>
+          </w:p>
+        </w:tc>
+      </w:tr>
+      <w:tr>
+        <w:tblPrEx>
+          <w:tblBorders>
+            <w:top w:val="single" w:color="auto" w:sz="4" w:space="0"/>
+            <w:left w:val="single" w:color="auto" w:sz="4" w:space="0"/>
+            <w:bottom w:val="single" w:color="auto" w:sz="4" w:space="0"/>
+            <w:right w:val="single" w:color="auto" w:sz="4" w:space="0"/>
+            <w:insideH w:val="single" w:color="auto" w:sz="4" w:space="0"/>
+            <w:insideV w:val="single" w:color="auto" w:sz="4" w:space="0"/>
+          </w:tblBorders>
+          <w:tblCellMar>
+            <w:top w:w="0" w:type="dxa"/>
+            <w:left w:w="108" w:type="dxa"/>
+            <w:bottom w:w="0" w:type="dxa"/>
+            <w:right w:w="108" w:type="dxa"/>
+          </w:tblCellMar>
+        </w:tblPrEx>
+        <w:trPr>
+          <w:trHeight w:val="586" w:hRule="atLeast"/>
+        </w:trPr>
+        <w:tc>
+          <w:tcPr>
+            <w:tcW w:w="2127" w:type="dxa"/>
+            <w:vMerge w:val="continue"/>
+            <w:shd w:val="clear" w:color="auto" w:fill="auto"/>
+          </w:tcPr>
+          <w:p>
+            <w:pPr>
+              <w:spacing w:after="0" w:line="240" w:lineRule="auto"/>
+              <w:ind w:left="0" w:right="0" w:firstLine="0"/>
+              <w:jc w:val="left"/>
+              <w:rPr>
+                <w:rFonts w:ascii="Bookman Old Style" w:hAnsi="Bookman Old Style" w:eastAsia="Times New Roman" w:cs="Arial"/>
+                <w:lang w:val="en-GB" w:eastAsia="en-GB"/>
+              </w:rPr>
+            </w:pPr>
+          </w:p>
+        </w:tc>
+        <w:tc>
+          <w:tcPr>
+            <w:tcW w:w="708" w:type="dxa"/>
+            <w:vMerge w:val="continue"/>
+            <w:shd w:val="clear" w:color="auto" w:fill="auto"/>
+          </w:tcPr>
+          <w:p>
+            <w:pPr>
+              <w:spacing w:after="100" w:afterAutospacing="1" w:line="276" w:lineRule="auto"/>
+              <w:ind w:left="0" w:right="0" w:firstLine="0"/>
+              <w:jc w:val="left"/>
+              <w:rPr>
+                <w:rFonts w:ascii="Bookman Old Style" w:hAnsi="Bookman Old Style" w:eastAsia="Times New Roman" w:cs="Arial"/>
+                <w:sz w:val="18"/>
+                <w:szCs w:val="18"/>
+                <w:lang w:val="en-GB" w:eastAsia="en-GB"/>
+              </w:rPr>
+            </w:pPr>
+          </w:p>
+        </w:tc>
+        <w:tc>
+          <w:tcPr>
+            <w:tcW w:w="4253" w:type="dxa"/>
+            <w:shd w:val="clear" w:color="auto" w:fill="auto"/>
+          </w:tcPr>
+          <w:p>
+            <w:pPr>
+              <w:tabs>
+                <w:tab w:val="left" w:pos="1593"/>
+              </w:tabs>
+              <w:spacing w:after="100" w:afterAutospacing="1" w:line="276" w:lineRule="auto"/>
+              <w:ind w:left="0" w:right="0" w:firstLine="0"/>
+              <w:jc w:val="left"/>
+              <w:rPr>
+                <w:rFonts w:ascii="Bookman Old Style" w:hAnsi="Bookman Old Style" w:eastAsia="Times New Roman" w:cs="Arial"/>
+                <w:color w:val="000000"/>
                 <w:sz w:val="18"/>
                 <w:szCs w:val="18"/>
                 <w:lang w:val="id-ID" w:eastAsia="en-GB"/>
               </w:rPr>
-              <w:t xml:space="preserve"> </w:t>
-            </w:r>
-            <w:r>
-              <w:rPr>
-                <w:rFonts w:hint="default" w:ascii="Bookman Old Style" w:hAnsi="Bookman Old Style" w:eastAsia="Times New Roman" w:cs="Arial"/>
+            </w:pPr>
+            <w:r>
+              <w:rPr>
+                <w:rFonts w:ascii="Bookman Old Style" w:hAnsi="Bookman Old Style" w:eastAsia="Times New Roman" w:cs="Arial"/>
+                <w:color w:val="000000"/>
                 <w:sz w:val="18"/>
                 <w:szCs w:val="18"/>
-                <w:lang w:val="en-US" w:eastAsia="en-GB"/>
-              </w:rPr>
-              <w:t>XX XXXXX XXXX</w:t>
+                <w:lang w:val="en-GB" w:eastAsia="en-GB"/>
+              </w:rPr>
+              <w:t xml:space="preserve">Halaman        </w:t>
+            </w:r>
+            <w:r>
+              <w:rPr>
+                <w:rFonts w:hint="default" w:ascii="Bookman Old Style" w:hAnsi="Bookman Old Style" w:eastAsia="Times New Roman" w:cs="Arial"/>
+                <w:color w:val="000000"/>
+                <w:sz w:val="18"/>
+                <w:szCs w:val="18"/>
+                <w:lang w:val="en-US" w:eastAsia="en-GB"/>
+              </w:rPr>
+              <w:t xml:space="preserve">   </w:t>
+            </w:r>
+            <w:r>
+              <w:rPr>
+                <w:rFonts w:ascii="Bookman Old Style" w:hAnsi="Bookman Old Style" w:eastAsia="Times New Roman" w:cs="Arial"/>
+                <w:color w:val="000000"/>
+                <w:sz w:val="18"/>
+                <w:szCs w:val="18"/>
+                <w:lang w:val="en-GB" w:eastAsia="en-GB"/>
+              </w:rPr>
+              <w:t xml:space="preserve"> : 1/2</w:t>
             </w:r>
           </w:p>
         </w:tc>
@@ -1827,8 +1643,6 @@
               <w:jc w:val="left"/>
               <w:rPr>
                 <w:rFonts w:ascii="Bookman Old Style" w:hAnsi="Bookman Old Style" w:eastAsia="Times New Roman" w:cs="Arial"/>
-                <w:sz w:val="24"/>
-                <w:szCs w:val="24"/>
                 <w:lang w:val="en-GB" w:eastAsia="en-GB"/>
               </w:rPr>
             </w:pPr>
@@ -1858,27 +1672,34 @@
         <w:tc>
           <w:tcPr>
             <w:tcW w:w="2127" w:type="dxa"/>
-            <w:vMerge w:val="continue"/>
             <w:shd w:val="clear" w:color="auto" w:fill="auto"/>
+            <w:vAlign w:val="center"/>
           </w:tcPr>
           <w:p>
             <w:pPr>
               <w:spacing w:after="0" w:line="240" w:lineRule="auto"/>
               <w:ind w:left="0" w:right="0" w:firstLine="0"/>
-              <w:jc w:val="left"/>
-              <w:rPr>
-                <w:rFonts w:ascii="Bookman Old Style" w:hAnsi="Bookman Old Style" w:eastAsia="Times New Roman" w:cs="Arial"/>
-                <w:sz w:val="24"/>
-                <w:szCs w:val="24"/>
-                <w:lang w:val="en-GB" w:eastAsia="en-GB"/>
-              </w:rPr>
-            </w:pPr>
-          </w:p>
-        </w:tc>
-        <w:tc>
-          <w:tcPr>
-            <w:tcW w:w="708" w:type="dxa"/>
-            <w:vMerge w:val="continue"/>
+              <w:jc w:val="center"/>
+              <w:rPr>
+                <w:rFonts w:ascii="Bookman Old Style" w:hAnsi="Bookman Old Style" w:eastAsia="Times New Roman" w:cs="Arial"/>
+                <w:lang w:val="en-GB" w:eastAsia="en-GB"/>
+              </w:rPr>
+            </w:pPr>
+            <w:r>
+              <w:rPr>
+                <w:rFonts w:hint="default" w:ascii="Arial" w:hAnsi="Arial" w:eastAsia="Times New Roman" w:cs="Arial"/>
+                <w:sz w:val="16"/>
+                <w:szCs w:val="16"/>
+                <w:lang w:val="en-GB" w:eastAsia="en-GB"/>
+              </w:rPr>
+              <w:t>UPTD . Puskesmas Berakit</w:t>
+            </w:r>
+          </w:p>
+        </w:tc>
+        <w:tc>
+          <w:tcPr>
+            <w:tcW w:w="4961" w:type="dxa"/>
+            <w:gridSpan w:val="2"/>
             <w:shd w:val="clear" w:color="auto" w:fill="auto"/>
           </w:tcPr>
           <w:p>
@@ -1888,74 +1709,165 @@
               <w:jc w:val="left"/>
               <w:rPr>
                 <w:rFonts w:ascii="Bookman Old Style" w:hAnsi="Bookman Old Style" w:eastAsia="Times New Roman" w:cs="Arial"/>
-                <w:sz w:val="20"/>
-                <w:szCs w:val="20"/>
-                <w:lang w:val="en-GB" w:eastAsia="en-GB"/>
-              </w:rPr>
-            </w:pPr>
-          </w:p>
-        </w:tc>
-        <w:tc>
-          <w:tcPr>
-            <w:tcW w:w="4253" w:type="dxa"/>
+                <w:lang w:val="en-GB" w:eastAsia="en-GB"/>
+              </w:rPr>
+            </w:pPr>
+          </w:p>
+          <w:p>
+            <w:pPr>
+              <w:spacing w:after="100" w:afterAutospacing="1" w:line="276" w:lineRule="auto"/>
+              <w:ind w:left="0" w:right="0" w:firstLine="0"/>
+              <w:jc w:val="left"/>
+              <w:rPr>
+                <w:rFonts w:ascii="Bookman Old Style" w:hAnsi="Bookman Old Style" w:eastAsia="Times New Roman" w:cs="Arial"/>
+                <w:lang w:val="en-GB" w:eastAsia="en-GB"/>
+              </w:rPr>
+            </w:pPr>
+          </w:p>
+          <w:p>
+            <w:pPr>
+              <w:spacing w:after="100" w:afterAutospacing="1" w:line="276" w:lineRule="auto"/>
+              <w:ind w:left="0" w:right="0" w:firstLine="0"/>
+              <w:jc w:val="left"/>
+              <w:rPr>
+                <w:rFonts w:ascii="Bookman Old Style" w:hAnsi="Bookman Old Style" w:eastAsia="Times New Roman" w:cs="Arial"/>
+                <w:lang w:val="en-GB" w:eastAsia="en-GB"/>
+              </w:rPr>
+            </w:pPr>
+          </w:p>
+          <w:p>
+            <w:pPr>
+              <w:spacing w:after="100" w:afterAutospacing="1" w:line="276" w:lineRule="auto"/>
+              <w:ind w:left="0" w:right="0" w:firstLine="0"/>
+              <w:jc w:val="left"/>
+              <w:rPr>
+                <w:rFonts w:ascii="Bookman Old Style" w:hAnsi="Bookman Old Style" w:eastAsia="Times New Roman" w:cs="Arial"/>
+                <w:lang w:val="en-GB" w:eastAsia="en-GB"/>
+              </w:rPr>
+            </w:pPr>
+          </w:p>
+          <w:p>
+            <w:pPr>
+              <w:spacing w:after="100" w:afterAutospacing="1" w:line="276" w:lineRule="auto"/>
+              <w:ind w:left="0" w:right="0" w:firstLine="0"/>
+              <w:jc w:val="left"/>
+              <w:rPr>
+                <w:rFonts w:ascii="Bookman Old Style" w:hAnsi="Bookman Old Style" w:eastAsia="Times New Roman" w:cs="Arial"/>
+                <w:lang w:val="en-GB" w:eastAsia="en-GB"/>
+              </w:rPr>
+            </w:pPr>
+          </w:p>
+        </w:tc>
+        <w:tc>
+          <w:tcPr>
+            <w:tcW w:w="2551" w:type="dxa"/>
             <w:shd w:val="clear" w:color="auto" w:fill="auto"/>
           </w:tcPr>
           <w:p>
             <w:pPr>
-              <w:tabs>
-                <w:tab w:val="left" w:pos="1593"/>
-              </w:tabs>
-              <w:spacing w:after="100" w:afterAutospacing="1" w:line="276" w:lineRule="auto"/>
-              <w:ind w:left="0" w:right="0" w:firstLine="0"/>
-              <w:jc w:val="left"/>
-              <w:rPr>
-                <w:rFonts w:ascii="Bookman Old Style" w:hAnsi="Bookman Old Style" w:eastAsia="Times New Roman" w:cs="Arial"/>
-                <w:color w:val="000000"/>
-                <w:sz w:val="20"/>
-                <w:szCs w:val="20"/>
-                <w:lang w:val="id-ID" w:eastAsia="en-GB"/>
-              </w:rPr>
-            </w:pPr>
-            <w:r>
-              <w:rPr>
-                <w:rFonts w:ascii="Bookman Old Style" w:hAnsi="Bookman Old Style" w:eastAsia="Times New Roman" w:cs="Arial"/>
-                <w:color w:val="000000"/>
-                <w:sz w:val="20"/>
-                <w:szCs w:val="20"/>
-                <w:lang w:val="en-GB" w:eastAsia="en-GB"/>
-              </w:rPr>
-              <w:t xml:space="preserve">Halaman         : </w:t>
-            </w:r>
-            <w:r>
-              <w:rPr>
-                <w:rFonts w:ascii="Bookman Old Style" w:hAnsi="Bookman Old Style" w:eastAsia="Times New Roman" w:cs="Arial"/>
-                <w:color w:val="000000"/>
-                <w:sz w:val="18"/>
-                <w:szCs w:val="18"/>
-                <w:lang w:val="en-GB" w:eastAsia="en-GB"/>
-              </w:rPr>
-              <w:t>1/2</w:t>
-            </w:r>
-          </w:p>
-        </w:tc>
-        <w:tc>
-          <w:tcPr>
-            <w:tcW w:w="2551" w:type="dxa"/>
-            <w:vMerge w:val="continue"/>
-            <w:shd w:val="clear" w:color="auto" w:fill="auto"/>
-          </w:tcPr>
-          <w:p>
-            <w:pPr>
-              <w:spacing w:after="100" w:afterAutospacing="1" w:line="240" w:lineRule="auto"/>
-              <w:ind w:left="0" w:right="0" w:firstLine="0"/>
-              <w:jc w:val="left"/>
-              <w:rPr>
-                <w:rFonts w:ascii="Bookman Old Style" w:hAnsi="Bookman Old Style" w:eastAsia="Times New Roman" w:cs="Arial"/>
-                <w:sz w:val="24"/>
-                <w:szCs w:val="24"/>
-                <w:lang w:val="en-GB" w:eastAsia="en-GB"/>
-              </w:rPr>
-            </w:pPr>
+              <w:spacing w:after="0" w:line="240" w:lineRule="auto"/>
+              <w:ind w:left="0" w:right="0" w:firstLine="0"/>
+              <w:jc w:val="center"/>
+              <w:rPr>
+                <w:rFonts w:ascii="Bookman Old Style" w:hAnsi="Bookman Old Style" w:cs="Arial"/>
+                <w:u w:val="single"/>
+              </w:rPr>
+            </w:pPr>
+          </w:p>
+          <w:p>
+            <w:pPr>
+              <w:spacing w:after="0" w:line="240" w:lineRule="auto"/>
+              <w:ind w:left="0" w:right="0" w:firstLine="0"/>
+              <w:jc w:val="center"/>
+              <w:rPr>
+                <w:rFonts w:ascii="Bookman Old Style" w:hAnsi="Bookman Old Style" w:cs="Arial"/>
+                <w:u w:val="single"/>
+              </w:rPr>
+            </w:pPr>
+          </w:p>
+          <w:p>
+            <w:pPr>
+              <w:spacing w:after="0" w:line="240" w:lineRule="auto"/>
+              <w:ind w:left="0" w:right="0" w:firstLine="0"/>
+              <w:jc w:val="center"/>
+              <w:rPr>
+                <w:rFonts w:ascii="Bookman Old Style" w:hAnsi="Bookman Old Style" w:cs="Arial"/>
+                <w:u w:val="single"/>
+              </w:rPr>
+            </w:pPr>
+          </w:p>
+          <w:p>
+            <w:pPr>
+              <w:spacing w:after="0" w:line="240" w:lineRule="auto"/>
+              <w:ind w:left="0" w:right="0" w:firstLine="0"/>
+              <w:jc w:val="center"/>
+              <w:rPr>
+                <w:rFonts w:ascii="Bookman Old Style" w:hAnsi="Bookman Old Style" w:cs="Arial"/>
+                <w:u w:val="single"/>
+              </w:rPr>
+            </w:pPr>
+          </w:p>
+          <w:p>
+            <w:pPr>
+              <w:spacing w:after="0" w:line="240" w:lineRule="auto"/>
+              <w:ind w:left="0" w:right="0" w:firstLine="0"/>
+              <w:rPr>
+                <w:rFonts w:ascii="Bookman Old Style" w:hAnsi="Bookman Old Style" w:cs="Arial"/>
+                <w:u w:val="single"/>
+              </w:rPr>
+            </w:pPr>
+          </w:p>
+          <w:p>
+            <w:pPr>
+              <w:spacing w:after="0" w:line="240" w:lineRule="auto"/>
+              <w:ind w:left="0" w:right="0" w:firstLine="0"/>
+              <w:jc w:val="center"/>
+              <w:rPr>
+                <w:rFonts w:ascii="Bookman Old Style" w:hAnsi="Bookman Old Style" w:cs="Arial"/>
+                <w:u w:val="single"/>
+              </w:rPr>
+            </w:pPr>
+          </w:p>
+          <w:p>
+            <w:pPr>
+              <w:spacing w:after="0" w:line="240" w:lineRule="auto"/>
+              <w:ind w:left="0" w:right="0" w:firstLine="0"/>
+              <w:jc w:val="center"/>
+              <w:rPr>
+                <w:rFonts w:hint="default" w:ascii="Arial" w:hAnsi="Arial" w:cs="Arial"/>
+                <w:sz w:val="16"/>
+                <w:szCs w:val="16"/>
+                <w:u w:val="single"/>
+              </w:rPr>
+            </w:pPr>
+            <w:r>
+              <w:rPr>
+                <w:rFonts w:hint="default" w:ascii="Arial" w:hAnsi="Arial" w:cs="Arial"/>
+                <w:sz w:val="16"/>
+                <w:szCs w:val="16"/>
+                <w:u w:val="single"/>
+              </w:rPr>
+              <w:t>ZULYADI, S.Kep</w:t>
+            </w:r>
+          </w:p>
+          <w:p>
+            <w:pPr>
+              <w:spacing w:after="0" w:line="240" w:lineRule="auto"/>
+              <w:ind w:left="0" w:right="0" w:firstLine="0"/>
+              <w:jc w:val="center"/>
+              <w:rPr>
+                <w:rFonts w:ascii="Bookman Old Style" w:hAnsi="Bookman Old Style" w:eastAsia="Times New Roman" w:cs="Arial"/>
+                <w:lang w:val="en-GB" w:eastAsia="en-GB"/>
+              </w:rPr>
+            </w:pPr>
+            <w:r>
+              <w:rPr>
+                <w:rFonts w:hint="default" w:ascii="Arial" w:hAnsi="Arial" w:cs="Arial"/>
+                <w:sz w:val="16"/>
+                <w:szCs w:val="16"/>
+              </w:rPr>
+              <w:t>NIP. 197410201996031004</w:t>
+            </w:r>
           </w:p>
         </w:tc>
       </w:tr>
@@ -1983,216 +1895,51 @@
           <w:tcPr>
             <w:tcW w:w="2127" w:type="dxa"/>
             <w:shd w:val="clear" w:color="auto" w:fill="auto"/>
-            <w:vAlign w:val="center"/>
-          </w:tcPr>
-          <w:p>
-            <w:pPr>
-              <w:spacing w:after="0" w:line="240" w:lineRule="auto"/>
-              <w:ind w:left="0" w:right="0" w:firstLine="0"/>
-              <w:jc w:val="center"/>
-              <w:rPr>
-                <w:rFonts w:ascii="Bookman Old Style" w:hAnsi="Bookman Old Style" w:eastAsia="Times New Roman" w:cs="Arial"/>
-                <w:sz w:val="16"/>
-                <w:szCs w:val="16"/>
-                <w:lang w:val="en-GB" w:eastAsia="en-GB"/>
-              </w:rPr>
-            </w:pPr>
-            <w:r>
-              <w:rPr>
-                <w:rFonts w:ascii="Bookman Old Style" w:hAnsi="Bookman Old Style" w:eastAsia="Times New Roman" w:cs="Arial"/>
-                <w:sz w:val="16"/>
-                <w:szCs w:val="16"/>
-                <w:lang w:val="en-GB" w:eastAsia="en-GB"/>
-              </w:rPr>
-              <w:t>UPTD . Puskesmas Berakit</w:t>
-            </w:r>
-          </w:p>
-        </w:tc>
-        <w:tc>
-          <w:tcPr>
-            <w:tcW w:w="4961" w:type="dxa"/>
-            <w:gridSpan w:val="2"/>
+          </w:tcPr>
+          <w:p>
+            <w:pPr>
+              <w:numPr>
+                <w:ilvl w:val="0"/>
+                <w:numId w:val="1"/>
+              </w:numPr>
+              <w:spacing w:after="0" w:line="360" w:lineRule="auto"/>
+              <w:ind w:left="425" w:right="0" w:hanging="357"/>
+              <w:jc w:val="left"/>
+              <w:rPr>
+                <w:rFonts w:ascii="Bookman Old Style" w:hAnsi="Bookman Old Style" w:eastAsia="Times New Roman" w:cs="Arial"/>
+                <w:lang w:val="en-GB" w:eastAsia="en-GB"/>
+              </w:rPr>
+            </w:pPr>
+            <w:r>
+              <w:rPr>
+                <w:rFonts w:ascii="Bookman Old Style" w:hAnsi="Bookman Old Style" w:eastAsia="Times New Roman" w:cs="Arial"/>
+                <w:lang w:val="en-GB" w:eastAsia="en-GB"/>
+              </w:rPr>
+              <w:t>Pengertian</w:t>
+            </w:r>
+          </w:p>
+        </w:tc>
+        <w:tc>
+          <w:tcPr>
+            <w:tcW w:w="7512" w:type="dxa"/>
+            <w:gridSpan w:val="3"/>
             <w:shd w:val="clear" w:color="auto" w:fill="auto"/>
           </w:tcPr>
           <w:p>
             <w:pPr>
-              <w:spacing w:after="100" w:afterAutospacing="1" w:line="276" w:lineRule="auto"/>
-              <w:ind w:left="0" w:right="0" w:firstLine="0"/>
-              <w:jc w:val="left"/>
-              <w:rPr>
-                <w:rFonts w:ascii="Bookman Old Style" w:hAnsi="Bookman Old Style" w:eastAsia="Times New Roman" w:cs="Arial"/>
-                <w:lang w:val="en-GB" w:eastAsia="en-GB"/>
-              </w:rPr>
-            </w:pPr>
-          </w:p>
-          <w:p>
-            <w:pPr>
-              <w:spacing w:after="100" w:afterAutospacing="1" w:line="276" w:lineRule="auto"/>
-              <w:ind w:left="0" w:right="0" w:firstLine="0"/>
-              <w:jc w:val="left"/>
-              <w:rPr>
-                <w:rFonts w:ascii="Bookman Old Style" w:hAnsi="Bookman Old Style" w:eastAsia="Times New Roman" w:cs="Arial"/>
-                <w:lang w:val="en-GB" w:eastAsia="en-GB"/>
-              </w:rPr>
-            </w:pPr>
-            <w:bookmarkStart w:id="0" w:name="_GoBack"/>
-            <w:bookmarkEnd w:id="0"/>
-          </w:p>
-          <w:p>
-            <w:pPr>
-              <w:spacing w:after="100" w:afterAutospacing="1" w:line="276" w:lineRule="auto"/>
-              <w:ind w:left="0" w:right="0" w:firstLine="0"/>
-              <w:jc w:val="left"/>
-              <w:rPr>
-                <w:rFonts w:ascii="Bookman Old Style" w:hAnsi="Bookman Old Style" w:eastAsia="Times New Roman" w:cs="Arial"/>
-                <w:lang w:val="en-GB" w:eastAsia="en-GB"/>
-              </w:rPr>
-            </w:pPr>
-          </w:p>
-          <w:p>
-            <w:pPr>
-              <w:spacing w:after="100" w:afterAutospacing="1" w:line="276" w:lineRule="auto"/>
-              <w:ind w:left="0" w:right="0" w:firstLine="0"/>
-              <w:jc w:val="left"/>
-              <w:rPr>
-                <w:rFonts w:ascii="Bookman Old Style" w:hAnsi="Bookman Old Style" w:eastAsia="Times New Roman" w:cs="Arial"/>
-                <w:lang w:val="en-GB" w:eastAsia="en-GB"/>
-              </w:rPr>
-            </w:pPr>
-          </w:p>
-          <w:p>
-            <w:pPr>
-              <w:spacing w:after="100" w:afterAutospacing="1" w:line="276" w:lineRule="auto"/>
-              <w:ind w:left="0" w:right="0" w:firstLine="0"/>
-              <w:jc w:val="left"/>
-              <w:rPr>
-                <w:rFonts w:ascii="Bookman Old Style" w:hAnsi="Bookman Old Style" w:eastAsia="Times New Roman" w:cs="Arial"/>
-                <w:lang w:val="en-GB" w:eastAsia="en-GB"/>
-              </w:rPr>
-            </w:pPr>
-          </w:p>
-        </w:tc>
-        <w:tc>
-          <w:tcPr>
-            <w:tcW w:w="2551" w:type="dxa"/>
-            <w:shd w:val="clear" w:color="auto" w:fill="auto"/>
-          </w:tcPr>
-          <w:p>
-            <w:pPr>
-              <w:spacing w:after="0" w:line="240" w:lineRule="auto"/>
-              <w:ind w:left="0" w:right="0" w:firstLine="0"/>
-              <w:jc w:val="center"/>
-              <w:rPr>
-                <w:rFonts w:ascii="Bookman Old Style" w:hAnsi="Bookman Old Style" w:cs="Arial"/>
-                <w:sz w:val="16"/>
-                <w:szCs w:val="16"/>
-                <w:u w:val="single"/>
-              </w:rPr>
-            </w:pPr>
-          </w:p>
-          <w:p>
-            <w:pPr>
-              <w:spacing w:after="0" w:line="240" w:lineRule="auto"/>
-              <w:ind w:left="0" w:right="0" w:firstLine="0"/>
-              <w:jc w:val="center"/>
-              <w:rPr>
-                <w:rFonts w:ascii="Bookman Old Style" w:hAnsi="Bookman Old Style" w:cs="Arial"/>
-                <w:sz w:val="16"/>
-                <w:szCs w:val="16"/>
-                <w:u w:val="single"/>
-              </w:rPr>
-            </w:pPr>
-          </w:p>
-          <w:p>
-            <w:pPr>
-              <w:spacing w:after="0" w:line="240" w:lineRule="auto"/>
-              <w:ind w:left="0" w:right="0" w:firstLine="0"/>
-              <w:jc w:val="center"/>
-              <w:rPr>
-                <w:rFonts w:ascii="Bookman Old Style" w:hAnsi="Bookman Old Style" w:cs="Arial"/>
-                <w:sz w:val="16"/>
-                <w:szCs w:val="16"/>
-                <w:u w:val="single"/>
-              </w:rPr>
-            </w:pPr>
-          </w:p>
-          <w:p>
-            <w:pPr>
-              <w:spacing w:after="0" w:line="240" w:lineRule="auto"/>
-              <w:ind w:left="0" w:right="0" w:firstLine="0"/>
-              <w:jc w:val="center"/>
-              <w:rPr>
-                <w:rFonts w:ascii="Bookman Old Style" w:hAnsi="Bookman Old Style" w:cs="Arial"/>
-                <w:sz w:val="16"/>
-                <w:szCs w:val="16"/>
-                <w:u w:val="single"/>
-              </w:rPr>
-            </w:pPr>
-          </w:p>
-          <w:p>
-            <w:pPr>
-              <w:spacing w:after="0" w:line="240" w:lineRule="auto"/>
-              <w:ind w:left="0" w:right="0" w:firstLine="0"/>
-              <w:rPr>
-                <w:rFonts w:ascii="Bookman Old Style" w:hAnsi="Bookman Old Style" w:cs="Arial"/>
-                <w:sz w:val="16"/>
-                <w:szCs w:val="16"/>
-                <w:u w:val="single"/>
-              </w:rPr>
-            </w:pPr>
-          </w:p>
-          <w:p>
-            <w:pPr>
-              <w:spacing w:after="0" w:line="240" w:lineRule="auto"/>
-              <w:ind w:left="0" w:right="0" w:firstLine="0"/>
-              <w:jc w:val="center"/>
-              <w:rPr>
-                <w:rFonts w:ascii="Bookman Old Style" w:hAnsi="Bookman Old Style" w:cs="Arial"/>
-                <w:sz w:val="16"/>
-                <w:szCs w:val="16"/>
-                <w:u w:val="single"/>
-              </w:rPr>
-            </w:pPr>
-          </w:p>
-          <w:p>
-            <w:pPr>
-              <w:spacing w:after="0" w:line="240" w:lineRule="auto"/>
-              <w:ind w:left="0" w:right="0" w:firstLine="0"/>
-              <w:jc w:val="center"/>
-              <w:rPr>
-                <w:rFonts w:ascii="Bookman Old Style" w:hAnsi="Bookman Old Style" w:cs="Arial"/>
-                <w:sz w:val="16"/>
-                <w:szCs w:val="16"/>
-                <w:u w:val="single"/>
-              </w:rPr>
-            </w:pPr>
-            <w:r>
-              <w:rPr>
-                <w:rFonts w:ascii="Bookman Old Style" w:hAnsi="Bookman Old Style" w:cs="Arial"/>
-                <w:sz w:val="16"/>
-                <w:szCs w:val="16"/>
-                <w:u w:val="single"/>
-              </w:rPr>
-              <w:t>ZULYADI, S.Kep</w:t>
-            </w:r>
-          </w:p>
-          <w:p>
-            <w:pPr>
-              <w:spacing w:after="0" w:line="240" w:lineRule="auto"/>
-              <w:ind w:left="0" w:right="0" w:firstLine="0"/>
-              <w:jc w:val="center"/>
-              <w:rPr>
-                <w:rFonts w:ascii="Bookman Old Style" w:hAnsi="Bookman Old Style" w:eastAsia="Times New Roman" w:cs="Arial"/>
-                <w:lang w:val="en-GB" w:eastAsia="en-GB"/>
-              </w:rPr>
-            </w:pPr>
-            <w:r>
-              <w:rPr>
-                <w:rFonts w:ascii="Bookman Old Style" w:hAnsi="Bookman Old Style" w:cs="Arial"/>
-                <w:sz w:val="16"/>
-                <w:szCs w:val="16"/>
-              </w:rPr>
-              <w:t>NIP. 197410201996031004</w:t>
+              <w:spacing w:after="0" w:line="360" w:lineRule="auto"/>
+              <w:ind w:left="34" w:right="0" w:firstLine="0"/>
+              <w:rPr>
+                <w:rFonts w:hint="default" w:ascii="Bookman Old Style" w:hAnsi="Bookman Old Style" w:cs="Arial"/>
+                <w:lang w:val="en-US" w:eastAsia="en-GB"/>
+              </w:rPr>
+            </w:pPr>
+            <w:r>
+              <w:rPr>
+                <w:rFonts w:hint="default" w:ascii="Bookman Old Style" w:hAnsi="Bookman Old Style" w:cs="Arial"/>
+                <w:lang w:val="en-US" w:eastAsia="en-GB"/>
+              </w:rPr>
+              <w:t>Evaluasi kesesuaian peresepan terhadap Formularium Puskesmas adalah serangkaian prosedur untuk menghitung persentase kesesuaian peresepan terhadap Formularium Puskesmas.</w:t>
             </w:r>
           </w:p>
         </w:tc>
@@ -2241,7 +1988,7 @@
                 <w:rFonts w:ascii="Bookman Old Style" w:hAnsi="Bookman Old Style" w:eastAsia="Times New Roman" w:cs="Arial"/>
                 <w:lang w:val="en-GB" w:eastAsia="en-GB"/>
               </w:rPr>
-              <w:t>Pengertian</w:t>
+              <w:t>Tujuan</w:t>
             </w:r>
           </w:p>
         </w:tc>
@@ -2254,18 +2001,18 @@
           <w:p>
             <w:pPr>
               <w:spacing w:after="0" w:line="360" w:lineRule="auto"/>
-              <w:ind w:left="34" w:right="0" w:firstLine="0"/>
-              <w:rPr>
-                <w:rFonts w:ascii="Bookman Old Style" w:hAnsi="Bookman Old Style" w:cs="Arial"/>
-                <w:lang w:val="id-ID" w:eastAsia="en-GB"/>
-              </w:rPr>
-            </w:pPr>
-            <w:r>
+              <w:ind w:left="0" w:right="0" w:firstLine="0"/>
               <w:rPr>
                 <w:rFonts w:hint="default" w:ascii="Bookman Old Style" w:hAnsi="Bookman Old Style" w:eastAsia="Times New Roman" w:cs="Arial"/>
-                <w:lang w:val="en-GB" w:eastAsia="en-GB"/>
-              </w:rPr>
-              <w:t>Rekonsiliasi obat adalah cara identifikasi dari daftar obat yang dibawa oleh pasien (obat rumah atau dari rujukan, puskesmas).</w:t>
+                <w:lang w:val="en-US" w:eastAsia="en-GB"/>
+              </w:rPr>
+            </w:pPr>
+            <w:r>
+              <w:rPr>
+                <w:rFonts w:hint="default" w:ascii="Bookman Old Style" w:hAnsi="Bookman Old Style" w:eastAsia="Times New Roman" w:cs="Arial"/>
+                <w:lang w:val="en-US" w:eastAsia="en-GB"/>
+              </w:rPr>
+              <w:t>Sebagai acuan dalam menerapkan langkah-langkah evaluasi kesesuaian peresepan terhadap Formularium Puskesmas.</w:t>
             </w:r>
           </w:p>
         </w:tc>
@@ -2314,7 +2061,7 @@
                 <w:rFonts w:ascii="Bookman Old Style" w:hAnsi="Bookman Old Style" w:eastAsia="Times New Roman" w:cs="Arial"/>
                 <w:lang w:val="en-GB" w:eastAsia="en-GB"/>
               </w:rPr>
-              <w:t>Tujuan</w:t>
+              <w:t>Kebijakan</w:t>
             </w:r>
           </w:p>
         </w:tc>
@@ -2328,17 +2075,25 @@
             <w:pPr>
               <w:spacing w:after="0" w:line="360" w:lineRule="auto"/>
               <w:ind w:left="0" w:right="0" w:firstLine="0"/>
-              <w:rPr>
-                <w:rFonts w:ascii="Bookman Old Style" w:hAnsi="Bookman Old Style" w:eastAsia="Times New Roman" w:cs="Arial"/>
-                <w:lang w:val="id-ID" w:eastAsia="en-GB"/>
-              </w:rPr>
-            </w:pPr>
-            <w:r>
+              <w:jc w:val="left"/>
               <w:rPr>
                 <w:rFonts w:hint="default" w:ascii="Bookman Old Style" w:hAnsi="Bookman Old Style" w:eastAsia="Times New Roman" w:cs="Arial"/>
-                <w:lang w:val="id-ID" w:eastAsia="en-GB"/>
-              </w:rPr>
-              <w:t>Untuk menyelaraskan rejimen obat yang sedang atau akan digunakan pasien dengan intruksi pengobatan sebelumnya untuk mengidentifikasi adanya perbedaan.</w:t>
+                <w:lang w:val="en-US" w:eastAsia="en-GB"/>
+              </w:rPr>
+            </w:pPr>
+            <w:r>
+              <w:rPr>
+                <w:rFonts w:ascii="Bookman Old Style" w:hAnsi="Bookman Old Style" w:eastAsia="Times New Roman" w:cs="Arial"/>
+                <w:lang w:val="en-GB" w:eastAsia="en-GB"/>
+              </w:rPr>
+              <w:t xml:space="preserve">SK Kepala Puskesmas </w:t>
+            </w:r>
+            <w:r>
+              <w:rPr>
+                <w:rFonts w:hint="default" w:ascii="Bookman Old Style" w:hAnsi="Bookman Old Style" w:eastAsia="Times New Roman" w:cs="Arial"/>
+                <w:lang w:val="en-US" w:eastAsia="en-GB"/>
+              </w:rPr>
+              <w:t>030 Tahun 2024 tentang Pelayanan Kefarmasian di UPTD Puskesmas Berakit.</w:t>
             </w:r>
           </w:p>
         </w:tc>
@@ -2387,7 +2142,7 @@
                 <w:rFonts w:ascii="Bookman Old Style" w:hAnsi="Bookman Old Style" w:eastAsia="Times New Roman" w:cs="Arial"/>
                 <w:lang w:val="en-GB" w:eastAsia="en-GB"/>
               </w:rPr>
-              <w:t>Kebijakan</w:t>
+              <w:t>Referensi</w:t>
             </w:r>
           </w:p>
         </w:tc>
@@ -2400,210 +2155,26 @@
           <w:p>
             <w:pPr>
               <w:spacing w:after="0" w:line="360" w:lineRule="auto"/>
-              <w:ind w:left="0" w:right="0" w:firstLine="0"/>
-              <w:jc w:val="left"/>
-              <w:rPr>
-                <w:rFonts w:ascii="Bookman Old Style" w:hAnsi="Bookman Old Style" w:eastAsia="Times New Roman" w:cs="Arial"/>
-                <w:lang w:val="id-ID" w:eastAsia="en-GB"/>
-              </w:rPr>
-            </w:pPr>
-            <w:r>
-              <w:rPr>
-                <w:rFonts w:hint="default" w:ascii="Bookman Old Style" w:hAnsi="Bookman Old Style" w:eastAsia="Times New Roman" w:cs="Arial"/>
-                <w:lang w:val="en-GB" w:eastAsia="en-GB"/>
-              </w:rPr>
-              <w:t xml:space="preserve">SK Kepala Puskesmas </w:t>
-            </w:r>
-            <w:r>
-              <w:rPr>
-                <w:rFonts w:hint="default" w:ascii="Bookman Old Style" w:hAnsi="Bookman Old Style" w:eastAsia="Times New Roman" w:cs="Arial"/>
-                <w:lang w:val="en-US" w:eastAsia="en-GB"/>
-              </w:rPr>
-              <w:t>XXXX</w:t>
-            </w:r>
-            <w:r>
-              <w:rPr>
-                <w:rFonts w:hint="default" w:ascii="Bookman Old Style" w:hAnsi="Bookman Old Style" w:eastAsia="Times New Roman" w:cs="Arial"/>
-                <w:lang w:val="en-GB" w:eastAsia="en-GB"/>
-              </w:rPr>
-              <w:t xml:space="preserve"> tentang</w:t>
-            </w:r>
-            <w:r>
-              <w:rPr>
-                <w:rFonts w:hint="default" w:ascii="Bookman Old Style" w:hAnsi="Bookman Old Style" w:eastAsia="Times New Roman" w:cs="Arial"/>
-                <w:lang w:val="en-US" w:eastAsia="en-GB"/>
-              </w:rPr>
-              <w:t xml:space="preserve"> </w:t>
-            </w:r>
-            <w:r>
-              <w:rPr>
-                <w:rFonts w:hint="default" w:ascii="Bookman Old Style" w:hAnsi="Bookman Old Style" w:eastAsia="Times New Roman" w:cs="Arial"/>
-                <w:lang w:val="en-GB" w:eastAsia="en-GB"/>
-              </w:rPr>
-              <w:t>Pelayanan Kefarmasian</w:t>
-            </w:r>
-          </w:p>
-        </w:tc>
-      </w:tr>
-      <w:tr>
-        <w:tblPrEx>
-          <w:tblBorders>
-            <w:top w:val="single" w:color="auto" w:sz="4" w:space="0"/>
-            <w:left w:val="single" w:color="auto" w:sz="4" w:space="0"/>
-            <w:bottom w:val="single" w:color="auto" w:sz="4" w:space="0"/>
-            <w:right w:val="single" w:color="auto" w:sz="4" w:space="0"/>
-            <w:insideH w:val="single" w:color="auto" w:sz="4" w:space="0"/>
-            <w:insideV w:val="single" w:color="auto" w:sz="4" w:space="0"/>
-          </w:tblBorders>
-          <w:tblCellMar>
-            <w:top w:w="0" w:type="dxa"/>
-            <w:left w:w="108" w:type="dxa"/>
-            <w:bottom w:w="0" w:type="dxa"/>
-            <w:right w:w="108" w:type="dxa"/>
-          </w:tblCellMar>
-        </w:tblPrEx>
-        <w:trPr>
-          <w:trHeight w:val="125" w:hRule="atLeast"/>
-        </w:trPr>
-        <w:tc>
-          <w:tcPr>
-            <w:tcW w:w="2127" w:type="dxa"/>
-            <w:shd w:val="clear" w:color="auto" w:fill="auto"/>
-          </w:tcPr>
-          <w:p>
-            <w:pPr>
-              <w:numPr>
-                <w:ilvl w:val="0"/>
-                <w:numId w:val="1"/>
-              </w:numPr>
-              <w:spacing w:after="0" w:line="360" w:lineRule="auto"/>
-              <w:ind w:left="425" w:right="0" w:hanging="357"/>
-              <w:jc w:val="left"/>
-              <w:rPr>
-                <w:rFonts w:ascii="Bookman Old Style" w:hAnsi="Bookman Old Style" w:eastAsia="Times New Roman" w:cs="Arial"/>
-                <w:lang w:val="en-GB" w:eastAsia="en-GB"/>
-              </w:rPr>
-            </w:pPr>
-            <w:r>
-              <w:rPr>
-                <w:rFonts w:ascii="Bookman Old Style" w:hAnsi="Bookman Old Style" w:eastAsia="Times New Roman" w:cs="Arial"/>
-                <w:lang w:val="en-GB" w:eastAsia="en-GB"/>
-              </w:rPr>
-              <w:t>Referensi</w:t>
-            </w:r>
-          </w:p>
-        </w:tc>
-        <w:tc>
-          <w:tcPr>
-            <w:tcW w:w="7512" w:type="dxa"/>
-            <w:gridSpan w:val="3"/>
-            <w:shd w:val="clear" w:color="auto" w:fill="auto"/>
-          </w:tcPr>
-          <w:p>
-            <w:pPr>
-              <w:numPr>
-                <w:ilvl w:val="0"/>
-                <w:numId w:val="0"/>
-              </w:numPr>
-              <w:spacing w:after="0" w:line="360" w:lineRule="auto"/>
-              <w:ind w:left="34" w:leftChars="0" w:right="0" w:rightChars="0"/>
-              <w:jc w:val="left"/>
-              <w:rPr>
-                <w:rFonts w:hint="default" w:ascii="Bookman Old Style" w:hAnsi="Bookman Old Style" w:eastAsia="Times New Roman" w:cs="Arial"/>
-                <w:lang w:val="en-US" w:eastAsia="en-GB"/>
-              </w:rPr>
-            </w:pPr>
-            <w:r>
-              <w:rPr>
-                <w:rFonts w:hint="default" w:ascii="Bookman Old Style" w:hAnsi="Bookman Old Style" w:eastAsia="Times New Roman" w:cs="Arial"/>
+              <w:ind w:left="34" w:right="0" w:firstLine="0"/>
+              <w:jc w:val="left"/>
+              <w:rPr>
+                <w:rFonts w:ascii="Bookman Old Style" w:hAnsi="Bookman Old Style" w:eastAsia="Times New Roman" w:cs="Arial"/>
+                <w:lang w:eastAsia="en-GB"/>
+              </w:rPr>
+            </w:pPr>
+            <w:r>
+              <w:rPr>
+                <w:rFonts w:ascii="Bookman Old Style" w:hAnsi="Bookman Old Style" w:eastAsia="Times New Roman" w:cs="Arial"/>
                 <w:lang w:val="en-GB" w:eastAsia="en-GB"/>
               </w:rPr>
               <w:t>Per</w:t>
             </w:r>
             <w:r>
               <w:rPr>
-                <w:rFonts w:hint="default" w:ascii="Bookman Old Style" w:hAnsi="Bookman Old Style" w:eastAsia="Times New Roman" w:cs="Arial"/>
-                <w:lang w:val="en-US" w:eastAsia="en-GB"/>
+                <w:rFonts w:ascii="Bookman Old Style" w:hAnsi="Bookman Old Style" w:eastAsia="Times New Roman" w:cs="Arial"/>
+                <w:lang w:eastAsia="en-GB"/>
               </w:rPr>
               <w:t>aturan Menteri Kesehatan Republik Indonesia Nomor 26 tahun 2020 Standar Pelayanan Kefarmasian di Puskesmas.</w:t>
-            </w:r>
-          </w:p>
-        </w:tc>
-      </w:tr>
-      <w:tr>
-        <w:tblPrEx>
-          <w:tblBorders>
-            <w:top w:val="single" w:color="auto" w:sz="4" w:space="0"/>
-            <w:left w:val="single" w:color="auto" w:sz="4" w:space="0"/>
-            <w:bottom w:val="single" w:color="auto" w:sz="4" w:space="0"/>
-            <w:right w:val="single" w:color="auto" w:sz="4" w:space="0"/>
-            <w:insideH w:val="single" w:color="auto" w:sz="4" w:space="0"/>
-            <w:insideV w:val="single" w:color="auto" w:sz="4" w:space="0"/>
-          </w:tblBorders>
-          <w:tblCellMar>
-            <w:top w:w="0" w:type="dxa"/>
-            <w:left w:w="108" w:type="dxa"/>
-            <w:bottom w:w="0" w:type="dxa"/>
-            <w:right w:w="108" w:type="dxa"/>
-          </w:tblCellMar>
-        </w:tblPrEx>
-        <w:trPr>
-          <w:trHeight w:val="608" w:hRule="atLeast"/>
-        </w:trPr>
-        <w:tc>
-          <w:tcPr>
-            <w:tcW w:w="2127" w:type="dxa"/>
-            <w:shd w:val="clear" w:color="auto" w:fill="auto"/>
-          </w:tcPr>
-          <w:p>
-            <w:pPr>
-              <w:numPr>
-                <w:ilvl w:val="0"/>
-                <w:numId w:val="1"/>
-              </w:numPr>
-              <w:spacing w:after="0" w:line="360" w:lineRule="auto"/>
-              <w:ind w:left="425" w:right="0" w:hanging="357"/>
-              <w:jc w:val="left"/>
-              <w:rPr>
-                <w:rFonts w:ascii="Bookman Old Style" w:hAnsi="Bookman Old Style" w:eastAsia="Times New Roman" w:cs="Arial"/>
-                <w:lang w:val="en-GB" w:eastAsia="en-GB"/>
-              </w:rPr>
-            </w:pPr>
-            <w:r>
-              <w:rPr>
-                <w:rFonts w:ascii="Bookman Old Style" w:hAnsi="Bookman Old Style" w:eastAsia="Times New Roman" w:cs="Arial"/>
-                <w:lang w:val="id-ID" w:eastAsia="en-GB"/>
-              </w:rPr>
-              <w:t>Alat dan Bahan</w:t>
-            </w:r>
-          </w:p>
-        </w:tc>
-        <w:tc>
-          <w:tcPr>
-            <w:tcW w:w="7512" w:type="dxa"/>
-            <w:gridSpan w:val="3"/>
-            <w:shd w:val="clear" w:color="auto" w:fill="auto"/>
-          </w:tcPr>
-          <w:p>
-            <w:pPr>
-              <w:numPr>
-                <w:ilvl w:val="0"/>
-                <w:numId w:val="2"/>
-              </w:numPr>
-              <w:spacing w:after="0" w:line="360" w:lineRule="auto"/>
-              <w:ind w:left="317" w:right="0" w:hanging="283"/>
-              <w:jc w:val="left"/>
-              <w:rPr>
-                <w:rFonts w:ascii="Bookman Old Style" w:hAnsi="Bookman Old Style" w:eastAsia="Times New Roman" w:cs="Arial"/>
-                <w:lang w:val="id-ID" w:eastAsia="en-GB"/>
-              </w:rPr>
-            </w:pPr>
-            <w:r>
-              <w:rPr>
-                <w:rFonts w:hint="default" w:ascii="Bookman Old Style" w:hAnsi="Bookman Old Style" w:eastAsia="Times New Roman" w:cs="Arial"/>
-                <w:lang w:val="en-US" w:eastAsia="en-GB"/>
-              </w:rPr>
-              <w:t>ATK</w:t>
             </w:r>
           </w:p>
         </w:tc>
@@ -2666,240 +2237,132 @@
             <w:pPr>
               <w:numPr>
                 <w:ilvl w:val="0"/>
-                <w:numId w:val="3"/>
+                <w:numId w:val="2"/>
               </w:numPr>
-              <w:tabs>
-                <w:tab w:val="clear" w:pos="425"/>
-              </w:tabs>
               <w:spacing w:after="0" w:line="360" w:lineRule="auto"/>
               <w:ind w:left="425" w:leftChars="0" w:right="0" w:rightChars="0" w:hanging="425" w:firstLineChars="0"/>
-              <w:rPr>
-                <w:rFonts w:ascii="Bookman Old Style" w:hAnsi="Bookman Old Style" w:eastAsia="Times New Roman" w:cs="Arial"/>
-                <w:lang w:eastAsia="en-GB"/>
-              </w:rPr>
-            </w:pPr>
-            <w:r>
+              <w:jc w:val="left"/>
               <w:rPr>
                 <w:rFonts w:hint="default" w:ascii="Bookman Old Style" w:hAnsi="Bookman Old Style" w:eastAsia="Times New Roman" w:cs="Arial"/>
                 <w:lang w:val="en-US" w:eastAsia="en-GB"/>
               </w:rPr>
-              <w:t>Dokter melakukan anamnesis kepada pasien sekaligus menanyakan riwayat pengobatan pasien sebelum pemeriksaan ke puskesmas;</w:t>
+            </w:pPr>
+            <w:r>
+              <w:rPr>
+                <w:rFonts w:hint="default" w:ascii="Bookman Old Style" w:hAnsi="Bookman Old Style" w:eastAsia="Times New Roman" w:cs="Arial"/>
+                <w:lang w:val="en-US" w:eastAsia="en-GB"/>
+              </w:rPr>
+              <w:t>Petugas menghitung item obat yang sesuai formularium dalam lembar resep (A)</w:t>
             </w:r>
           </w:p>
           <w:p>
             <w:pPr>
               <w:numPr>
                 <w:ilvl w:val="0"/>
-                <w:numId w:val="3"/>
+                <w:numId w:val="2"/>
               </w:numPr>
-              <w:tabs>
-                <w:tab w:val="clear" w:pos="425"/>
-              </w:tabs>
               <w:spacing w:after="0" w:line="360" w:lineRule="auto"/>
               <w:ind w:left="425" w:leftChars="0" w:right="0" w:rightChars="0" w:hanging="425" w:firstLineChars="0"/>
-              <w:rPr>
-                <w:rFonts w:ascii="Bookman Old Style" w:hAnsi="Bookman Old Style" w:eastAsia="Times New Roman" w:cs="Arial"/>
-                <w:lang w:eastAsia="en-GB"/>
-              </w:rPr>
-            </w:pPr>
-            <w:r>
+              <w:jc w:val="left"/>
               <w:rPr>
                 <w:rFonts w:hint="default" w:ascii="Bookman Old Style" w:hAnsi="Bookman Old Style" w:eastAsia="Times New Roman" w:cs="Arial"/>
                 <w:lang w:val="en-US" w:eastAsia="en-GB"/>
               </w:rPr>
-              <w:t>Dokter menetapkan diagnosis dan terapi/pemilihan obat untuk pasien;</w:t>
+            </w:pPr>
+            <w:r>
+              <w:rPr>
+                <w:rFonts w:hint="default" w:ascii="Bookman Old Style" w:hAnsi="Bookman Old Style" w:eastAsia="Times New Roman" w:cs="Arial"/>
+                <w:lang w:val="en-US" w:eastAsia="en-GB"/>
+              </w:rPr>
+              <w:t>Petugas menghitung total keseluruhan item obat dalam kertas resep (B)</w:t>
             </w:r>
           </w:p>
           <w:p>
             <w:pPr>
               <w:numPr>
                 <w:ilvl w:val="0"/>
-                <w:numId w:val="3"/>
+                <w:numId w:val="2"/>
               </w:numPr>
-              <w:tabs>
-                <w:tab w:val="clear" w:pos="425"/>
-              </w:tabs>
               <w:spacing w:after="0" w:line="360" w:lineRule="auto"/>
               <w:ind w:left="425" w:leftChars="0" w:right="0" w:rightChars="0" w:hanging="425" w:firstLineChars="0"/>
-              <w:rPr>
-                <w:rFonts w:ascii="Bookman Old Style" w:hAnsi="Bookman Old Style" w:eastAsia="Times New Roman" w:cs="Arial"/>
-                <w:lang w:eastAsia="en-GB"/>
-              </w:rPr>
-            </w:pPr>
-            <w:r>
+              <w:jc w:val="left"/>
               <w:rPr>
                 <w:rFonts w:hint="default" w:ascii="Bookman Old Style" w:hAnsi="Bookman Old Style" w:eastAsia="Times New Roman" w:cs="Arial"/>
                 <w:lang w:val="en-US" w:eastAsia="en-GB"/>
               </w:rPr>
-              <w:t>Dokter menetapkan penghentian atau penerusan obat yang diterima pasien sebelum pemeriksaan ke puskesmas, kemudian mencatat di rekam medis;</w:t>
+            </w:pPr>
+            <w:r>
+              <w:rPr>
+                <w:rFonts w:hint="default" w:ascii="Bookman Old Style" w:hAnsi="Bookman Old Style" w:eastAsia="Times New Roman" w:cs="Arial"/>
+                <w:lang w:val="en-US" w:eastAsia="en-GB"/>
+              </w:rPr>
+              <w:t>Petugas menghitung persentase kesesuaian resep terhadap Formularium dengan perhitungan: A/B x 100%</w:t>
             </w:r>
           </w:p>
           <w:p>
             <w:pPr>
               <w:numPr>
                 <w:ilvl w:val="0"/>
-                <w:numId w:val="3"/>
+                <w:numId w:val="2"/>
               </w:numPr>
-              <w:tabs>
-                <w:tab w:val="clear" w:pos="425"/>
-              </w:tabs>
               <w:spacing w:after="0" w:line="360" w:lineRule="auto"/>
               <w:ind w:left="425" w:leftChars="0" w:right="0" w:rightChars="0" w:hanging="425" w:firstLineChars="0"/>
-              <w:rPr>
-                <w:rFonts w:ascii="Bookman Old Style" w:hAnsi="Bookman Old Style" w:eastAsia="Times New Roman" w:cs="Arial"/>
-                <w:lang w:eastAsia="en-GB"/>
-              </w:rPr>
-            </w:pPr>
-            <w:r>
+              <w:jc w:val="left"/>
               <w:rPr>
                 <w:rFonts w:hint="default" w:ascii="Bookman Old Style" w:hAnsi="Bookman Old Style" w:eastAsia="Times New Roman" w:cs="Arial"/>
                 <w:lang w:val="en-US" w:eastAsia="en-GB"/>
               </w:rPr>
-              <w:t>Petugas farmasi melayani obat sesuai dengan resep;</w:t>
+            </w:pPr>
+            <w:r>
+              <w:rPr>
+                <w:rFonts w:hint="default" w:ascii="Bookman Old Style" w:hAnsi="Bookman Old Style" w:eastAsia="Times New Roman" w:cs="Arial"/>
+                <w:lang w:val="en-US" w:eastAsia="en-GB"/>
+              </w:rPr>
+              <w:t>Petugas membuat laporan kesesuaian peresepan terhadap Formularium Puskesmas.</w:t>
             </w:r>
           </w:p>
           <w:p>
             <w:pPr>
               <w:numPr>
                 <w:ilvl w:val="0"/>
-                <w:numId w:val="3"/>
+                <w:numId w:val="2"/>
               </w:numPr>
-              <w:tabs>
-                <w:tab w:val="clear" w:pos="425"/>
-              </w:tabs>
               <w:spacing w:after="0" w:line="360" w:lineRule="auto"/>
               <w:ind w:left="425" w:leftChars="0" w:right="0" w:rightChars="0" w:hanging="425" w:firstLineChars="0"/>
-              <w:rPr>
-                <w:rFonts w:ascii="Bookman Old Style" w:hAnsi="Bookman Old Style" w:eastAsia="Times New Roman" w:cs="Arial"/>
-                <w:lang w:eastAsia="en-GB"/>
-              </w:rPr>
-            </w:pPr>
-            <w:r>
+              <w:jc w:val="left"/>
               <w:rPr>
                 <w:rFonts w:hint="default" w:ascii="Bookman Old Style" w:hAnsi="Bookman Old Style" w:eastAsia="Times New Roman" w:cs="Arial"/>
                 <w:lang w:val="en-US" w:eastAsia="en-GB"/>
               </w:rPr>
-              <w:t>Petugas farmasi menyerahkan obat dan memberikan informasi obat dengan disertai pengecekan data diri pasien dan keluhan yang diderita;</w:t>
+            </w:pPr>
+            <w:r>
+              <w:rPr>
+                <w:rFonts w:hint="default" w:ascii="Bookman Old Style" w:hAnsi="Bookman Old Style" w:eastAsia="Times New Roman" w:cs="Arial"/>
+                <w:lang w:val="en-US" w:eastAsia="en-GB"/>
+              </w:rPr>
+              <w:t>Petugas Farmasi melaporkan hasil evaluasi kesesuaian peresepan terhadap Formularium Puskesmas kepada PJ UKP, PJ Mutu dan Kepala Puskesmas setiap bulan.</w:t>
             </w:r>
           </w:p>
           <w:p>
             <w:pPr>
               <w:numPr>
                 <w:ilvl w:val="0"/>
-                <w:numId w:val="3"/>
+                <w:numId w:val="2"/>
               </w:numPr>
-              <w:tabs>
-                <w:tab w:val="clear" w:pos="425"/>
-              </w:tabs>
               <w:spacing w:after="0" w:line="360" w:lineRule="auto"/>
               <w:ind w:left="425" w:leftChars="0" w:right="0" w:rightChars="0" w:hanging="425" w:firstLineChars="0"/>
-              <w:rPr>
-                <w:rFonts w:ascii="Bookman Old Style" w:hAnsi="Bookman Old Style" w:eastAsia="Times New Roman" w:cs="Arial"/>
-                <w:lang w:eastAsia="en-GB"/>
-              </w:rPr>
-            </w:pPr>
-            <w:r>
+              <w:jc w:val="left"/>
               <w:rPr>
                 <w:rFonts w:hint="default" w:ascii="Bookman Old Style" w:hAnsi="Bookman Old Style" w:eastAsia="Times New Roman" w:cs="Arial"/>
                 <w:lang w:val="en-US" w:eastAsia="en-GB"/>
               </w:rPr>
-              <w:t>Petugas farmasi menanyakan riwayat pengobatan yang diterima pasien atau swamedikasi sebelum pemeriksaan ke puskesmas;</w:t>
-            </w:r>
-          </w:p>
-          <w:p>
-            <w:pPr>
-              <w:numPr>
-                <w:ilvl w:val="0"/>
-                <w:numId w:val="3"/>
-              </w:numPr>
-              <w:tabs>
-                <w:tab w:val="clear" w:pos="425"/>
-              </w:tabs>
-              <w:spacing w:after="0" w:line="360" w:lineRule="auto"/>
-              <w:ind w:left="425" w:leftChars="0" w:right="0" w:rightChars="0" w:hanging="425" w:firstLineChars="0"/>
-              <w:rPr>
-                <w:rFonts w:ascii="Bookman Old Style" w:hAnsi="Bookman Old Style" w:eastAsia="Times New Roman" w:cs="Arial"/>
-                <w:lang w:eastAsia="en-GB"/>
-              </w:rPr>
             </w:pPr>
             <w:r>
               <w:rPr>
                 <w:rFonts w:hint="default" w:ascii="Bookman Old Style" w:hAnsi="Bookman Old Style" w:eastAsia="Times New Roman" w:cs="Arial"/>
                 <w:lang w:val="en-US" w:eastAsia="en-GB"/>
               </w:rPr>
-              <w:t>Petugas farmasi menanyakan ke pasien apa yang disampaikan dokter terkait riwayat pengobatan sebelumnya;</w:t>
-            </w:r>
-          </w:p>
-          <w:p>
-            <w:pPr>
-              <w:numPr>
-                <w:ilvl w:val="0"/>
-                <w:numId w:val="3"/>
-              </w:numPr>
-              <w:tabs>
-                <w:tab w:val="clear" w:pos="425"/>
-              </w:tabs>
-              <w:spacing w:after="0" w:line="360" w:lineRule="auto"/>
-              <w:ind w:left="425" w:leftChars="0" w:right="0" w:rightChars="0" w:hanging="425" w:firstLineChars="0"/>
-              <w:rPr>
-                <w:rFonts w:ascii="Bookman Old Style" w:hAnsi="Bookman Old Style" w:eastAsia="Times New Roman" w:cs="Arial"/>
-                <w:lang w:eastAsia="en-GB"/>
-              </w:rPr>
-            </w:pPr>
-            <w:r>
-              <w:rPr>
-                <w:rFonts w:hint="default" w:ascii="Bookman Old Style" w:hAnsi="Bookman Old Style" w:eastAsia="Times New Roman" w:cs="Arial"/>
-                <w:lang w:val="en-US" w:eastAsia="en-GB"/>
-              </w:rPr>
-              <w:t>Petugas farmasi membandingkan terapi yang sudah didapatkan pasien sebelumnya dengan terapi yang sekarang diterima pasien;</w:t>
-            </w:r>
-          </w:p>
-          <w:p>
-            <w:pPr>
-              <w:numPr>
-                <w:ilvl w:val="0"/>
-                <w:numId w:val="3"/>
-              </w:numPr>
-              <w:tabs>
-                <w:tab w:val="clear" w:pos="425"/>
-              </w:tabs>
-              <w:spacing w:after="0" w:line="360" w:lineRule="auto"/>
-              <w:ind w:left="425" w:leftChars="0" w:right="0" w:rightChars="0" w:hanging="425" w:firstLineChars="0"/>
-              <w:rPr>
-                <w:rFonts w:ascii="Bookman Old Style" w:hAnsi="Bookman Old Style" w:eastAsia="Times New Roman" w:cs="Arial"/>
-                <w:lang w:eastAsia="en-GB"/>
-              </w:rPr>
-            </w:pPr>
-            <w:r>
-              <w:rPr>
-                <w:rFonts w:hint="default" w:ascii="Bookman Old Style" w:hAnsi="Bookman Old Style" w:eastAsia="Times New Roman" w:cs="Arial"/>
-                <w:lang w:val="en-US" w:eastAsia="en-GB"/>
-              </w:rPr>
-              <w:t>petugas farmasi melakukan konfirmasi kepada dokter apabila ada masalah terkait obat untuk pasien;</w:t>
-            </w:r>
-          </w:p>
-          <w:p>
-            <w:pPr>
-              <w:numPr>
-                <w:ilvl w:val="0"/>
-                <w:numId w:val="3"/>
-              </w:numPr>
-              <w:tabs>
-                <w:tab w:val="clear" w:pos="425"/>
-              </w:tabs>
-              <w:spacing w:after="0" w:line="360" w:lineRule="auto"/>
-              <w:ind w:left="425" w:leftChars="0" w:right="0" w:rightChars="0" w:hanging="425" w:firstLineChars="0"/>
-              <w:rPr>
-                <w:rFonts w:ascii="Bookman Old Style" w:hAnsi="Bookman Old Style" w:eastAsia="Times New Roman" w:cs="Arial"/>
-                <w:lang w:eastAsia="en-GB"/>
-              </w:rPr>
-            </w:pPr>
-            <w:r>
-              <w:rPr>
-                <w:rFonts w:hint="default" w:ascii="Bookman Old Style" w:hAnsi="Bookman Old Style" w:eastAsia="Times New Roman" w:cs="Arial"/>
-                <w:lang w:val="en-US" w:eastAsia="en-GB"/>
-              </w:rPr>
-              <w:t>Petugas farmasi mendokumentasikan hasil rekonsiliasi obat dalam formulir rekonsiliasi obat.</w:t>
+              <w:t>Petugas farmasi bersama Kepala Puskesmas, PJ UKP, dan PJ Mutu menetapkan rencana tindak lanjut dari hasil evaluasi tersebut.</w:t>
             </w:r>
           </w:p>
         </w:tc>
@@ -2922,7 +2385,7 @@
           </w:tblCellMar>
         </w:tblPrEx>
         <w:trPr>
-          <w:trHeight w:val="755" w:hRule="atLeast"/>
+          <w:trHeight w:val="618" w:hRule="atLeast"/>
         </w:trPr>
         <w:tc>
           <w:tcPr>
@@ -2931,32 +2394,25 @@
           </w:tcPr>
           <w:p>
             <w:pPr>
+              <w:numPr>
+                <w:ilvl w:val="0"/>
+                <w:numId w:val="1"/>
+              </w:numPr>
               <w:spacing w:after="0" w:line="360" w:lineRule="auto"/>
-              <w:ind w:left="720" w:right="0" w:hanging="686"/>
-              <w:jc w:val="left"/>
-              <w:rPr>
-                <w:rFonts w:ascii="Bookman Old Style" w:hAnsi="Bookman Old Style" w:eastAsia="Times New Roman" w:cs="Arial"/>
-                <w:lang w:val="en-GB" w:eastAsia="en-GB"/>
-              </w:rPr>
-            </w:pPr>
-            <w:r>
-              <w:rPr>
-                <w:rFonts w:ascii="Bookman Old Style" w:hAnsi="Bookman Old Style" w:eastAsia="Times New Roman" w:cs="Arial"/>
-                <w:lang w:val="en-GB" w:eastAsia="en-GB"/>
-              </w:rPr>
-              <w:t>7.  Bagan alir</w:t>
-            </w:r>
-          </w:p>
-          <w:p>
-            <w:pPr>
-              <w:spacing w:after="0" w:line="360" w:lineRule="auto"/>
-              <w:ind w:left="0" w:right="0" w:firstLine="0"/>
-              <w:jc w:val="left"/>
-              <w:rPr>
-                <w:rFonts w:ascii="Bookman Old Style" w:hAnsi="Bookman Old Style" w:eastAsia="Times New Roman" w:cs="Arial"/>
-                <w:lang w:val="id-ID" w:eastAsia="en-GB"/>
-              </w:rPr>
-            </w:pPr>
+              <w:ind w:left="425" w:right="0" w:hanging="357"/>
+              <w:jc w:val="left"/>
+              <w:rPr>
+                <w:rFonts w:ascii="Bookman Old Style" w:hAnsi="Bookman Old Style" w:eastAsia="Times New Roman" w:cs="Arial"/>
+                <w:lang w:val="en-GB" w:eastAsia="en-GB"/>
+              </w:rPr>
+            </w:pPr>
+            <w:r>
+              <w:rPr>
+                <w:rFonts w:ascii="Bookman Old Style" w:hAnsi="Bookman Old Style" w:eastAsia="Times New Roman" w:cs="Arial"/>
+                <w:lang w:val="en-GB" w:eastAsia="en-GB"/>
+              </w:rPr>
+              <w:t>Unit terkait</w:t>
+            </w:r>
           </w:p>
         </w:tc>
         <w:tc>
@@ -2967,11 +2423,519 @@
           </w:tcPr>
           <w:p>
             <w:pPr>
+              <w:numPr>
+                <w:ilvl w:val="0"/>
+                <w:numId w:val="3"/>
+              </w:numPr>
+              <w:tabs>
+                <w:tab w:val="clear" w:pos="425"/>
+              </w:tabs>
+              <w:spacing w:after="0" w:line="360" w:lineRule="auto"/>
+              <w:ind w:left="425" w:leftChars="0" w:right="0" w:rightChars="0" w:hanging="425" w:firstLineChars="0"/>
+              <w:jc w:val="left"/>
+              <w:rPr>
+                <w:rFonts w:hint="default" w:ascii="Bookman Old Style" w:hAnsi="Bookman Old Style" w:eastAsia="Times New Roman" w:cs="Arial"/>
+                <w:lang w:val="en-US" w:eastAsia="en-GB"/>
+              </w:rPr>
+            </w:pPr>
+            <w:r>
+              <w:rPr>
+                <w:rFonts w:hint="default" w:ascii="Bookman Old Style" w:hAnsi="Bookman Old Style" w:eastAsia="Times New Roman" w:cs="Arial"/>
+                <w:lang w:val="en-US" w:eastAsia="en-GB"/>
+              </w:rPr>
+              <w:t>Ruang farmasi</w:t>
+            </w:r>
+          </w:p>
+          <w:p>
+            <w:pPr>
+              <w:numPr>
+                <w:ilvl w:val="0"/>
+                <w:numId w:val="3"/>
+              </w:numPr>
+              <w:tabs>
+                <w:tab w:val="clear" w:pos="425"/>
+              </w:tabs>
+              <w:spacing w:after="0" w:line="360" w:lineRule="auto"/>
+              <w:ind w:left="425" w:leftChars="0" w:right="0" w:rightChars="0" w:hanging="425" w:firstLineChars="0"/>
+              <w:jc w:val="left"/>
+              <w:rPr>
+                <w:rFonts w:hint="default" w:ascii="Bookman Old Style" w:hAnsi="Bookman Old Style" w:eastAsia="Times New Roman" w:cs="Arial"/>
+                <w:lang w:val="en-US" w:eastAsia="en-GB"/>
+              </w:rPr>
+            </w:pPr>
+            <w:r>
+              <w:rPr>
+                <w:rFonts w:hint="default" w:ascii="Bookman Old Style" w:hAnsi="Bookman Old Style" w:eastAsia="Times New Roman" w:cs="Arial"/>
+                <w:lang w:val="en-US" w:eastAsia="en-GB"/>
+              </w:rPr>
+              <w:t>Kepala Puskesmas</w:t>
+            </w:r>
+          </w:p>
+          <w:p>
+            <w:pPr>
+              <w:numPr>
+                <w:ilvl w:val="0"/>
+                <w:numId w:val="3"/>
+              </w:numPr>
+              <w:tabs>
+                <w:tab w:val="clear" w:pos="425"/>
+              </w:tabs>
+              <w:spacing w:after="0" w:line="360" w:lineRule="auto"/>
+              <w:ind w:left="425" w:leftChars="0" w:right="0" w:rightChars="0" w:hanging="425" w:firstLineChars="0"/>
+              <w:jc w:val="left"/>
+              <w:rPr>
+                <w:rFonts w:hint="default" w:ascii="Bookman Old Style" w:hAnsi="Bookman Old Style" w:eastAsia="Times New Roman" w:cs="Arial"/>
+                <w:lang w:val="en-US" w:eastAsia="en-GB"/>
+              </w:rPr>
+            </w:pPr>
+            <w:r>
+              <w:rPr>
+                <w:rFonts w:hint="default" w:ascii="Bookman Old Style" w:hAnsi="Bookman Old Style" w:eastAsia="Times New Roman" w:cs="Arial"/>
+                <w:lang w:val="en-US" w:eastAsia="en-GB"/>
+              </w:rPr>
+              <w:t>PJ UKP</w:t>
+            </w:r>
+          </w:p>
+          <w:p>
+            <w:pPr>
+              <w:numPr>
+                <w:ilvl w:val="0"/>
+                <w:numId w:val="3"/>
+              </w:numPr>
+              <w:tabs>
+                <w:tab w:val="clear" w:pos="425"/>
+              </w:tabs>
+              <w:spacing w:after="0" w:line="360" w:lineRule="auto"/>
+              <w:ind w:left="425" w:leftChars="0" w:right="0" w:rightChars="0" w:hanging="425" w:firstLineChars="0"/>
+              <w:jc w:val="left"/>
+              <w:rPr>
+                <w:rFonts w:hint="default" w:ascii="Bookman Old Style" w:hAnsi="Bookman Old Style" w:eastAsia="Times New Roman" w:cs="Arial"/>
+                <w:lang w:val="en-US" w:eastAsia="en-GB"/>
+              </w:rPr>
+            </w:pPr>
+            <w:r>
+              <w:rPr>
+                <w:rFonts w:hint="default" w:ascii="Bookman Old Style" w:hAnsi="Bookman Old Style" w:eastAsia="Times New Roman" w:cs="Arial"/>
+                <w:lang w:val="en-US" w:eastAsia="en-GB"/>
+              </w:rPr>
+              <w:t>PJ Mutu</w:t>
+            </w:r>
+          </w:p>
+        </w:tc>
+      </w:tr>
+      <w:tr>
+        <w:tblPrEx>
+          <w:tblBorders>
+            <w:top w:val="single" w:color="auto" w:sz="4" w:space="0"/>
+            <w:left w:val="single" w:color="auto" w:sz="4" w:space="0"/>
+            <w:bottom w:val="single" w:color="auto" w:sz="4" w:space="0"/>
+            <w:right w:val="single" w:color="auto" w:sz="4" w:space="0"/>
+            <w:insideH w:val="single" w:color="auto" w:sz="4" w:space="0"/>
+            <w:insideV w:val="single" w:color="auto" w:sz="4" w:space="0"/>
+          </w:tblBorders>
+          <w:tblCellMar>
+            <w:top w:w="0" w:type="dxa"/>
+            <w:left w:w="108" w:type="dxa"/>
+            <w:bottom w:w="0" w:type="dxa"/>
+            <w:right w:w="108" w:type="dxa"/>
+          </w:tblCellMar>
+        </w:tblPrEx>
+        <w:trPr>
+          <w:trHeight w:val="5358" w:hRule="atLeast"/>
+        </w:trPr>
+        <w:tc>
+          <w:tcPr>
+            <w:tcW w:w="2127" w:type="dxa"/>
+            <w:shd w:val="clear" w:color="auto" w:fill="auto"/>
+          </w:tcPr>
+          <w:p>
+            <w:pPr>
+              <w:spacing w:after="0" w:line="360" w:lineRule="auto"/>
+              <w:ind w:left="720" w:right="0" w:hanging="686"/>
+              <w:jc w:val="left"/>
+              <w:rPr>
+                <w:rFonts w:ascii="Bookman Old Style" w:hAnsi="Bookman Old Style" w:eastAsia="Times New Roman" w:cs="Arial"/>
+                <w:lang w:val="en-GB" w:eastAsia="en-GB"/>
+              </w:rPr>
+            </w:pPr>
+            <w:r>
+              <w:rPr>
+                <w:rFonts w:ascii="Bookman Old Style" w:hAnsi="Bookman Old Style" w:eastAsia="Times New Roman" w:cs="Arial"/>
+                <w:lang w:val="en-GB" w:eastAsia="en-GB"/>
+              </w:rPr>
+              <w:t>7.  Bagan alir</w:t>
+            </w:r>
+          </w:p>
+          <w:p>
+            <w:pPr>
+              <w:spacing w:after="0" w:line="360" w:lineRule="auto"/>
+              <w:ind w:left="0" w:right="0" w:firstLine="0"/>
+              <w:jc w:val="left"/>
+              <w:rPr>
+                <w:rFonts w:ascii="Bookman Old Style" w:hAnsi="Bookman Old Style" w:eastAsia="Times New Roman" w:cs="Arial"/>
+                <w:lang w:val="id-ID" w:eastAsia="en-GB"/>
+              </w:rPr>
+            </w:pPr>
+          </w:p>
+        </w:tc>
+        <w:tc>
+          <w:tcPr>
+            <w:tcW w:w="7512" w:type="dxa"/>
+            <w:gridSpan w:val="3"/>
+            <w:shd w:val="clear" w:color="auto" w:fill="auto"/>
+          </w:tcPr>
+          <w:p>
+            <w:pPr>
               <w:spacing w:after="0" w:line="276" w:lineRule="auto"/>
               <w:ind w:left="0" w:right="0" w:firstLine="0"/>
               <w:rPr>
-                <w:rFonts w:ascii="Bookman Old Style" w:hAnsi="Bookman Old Style" w:eastAsia="Times New Roman"/>
-                <w:lang w:eastAsia="en-GB"/>
+                <w:rFonts w:hint="default" w:ascii="Bookman Old Style" w:hAnsi="Bookman Old Style" w:eastAsia="Times New Roman"/>
+                <w:lang w:val="en-US" w:eastAsia="en-GB"/>
+              </w:rPr>
+            </w:pPr>
+          </w:p>
+          <w:p>
+            <w:pPr>
+              <w:spacing w:after="0" w:line="276" w:lineRule="auto"/>
+              <w:ind w:left="0" w:right="0" w:firstLine="0"/>
+              <w:rPr>
+                <w:rFonts w:hint="default" w:ascii="Bookman Old Style" w:hAnsi="Bookman Old Style" w:eastAsia="Times New Roman"/>
+                <w:lang w:val="en-US" w:eastAsia="en-GB"/>
+              </w:rPr>
+            </w:pPr>
+            <w:r>
+              <w:rPr>
+                <w:sz w:val="22"/>
+              </w:rPr>
+              <w:pict>
+                <v:shape id="_x0000_s1031" o:spid="_x0000_s1031" o:spt="3" type="#_x0000_t3" style="position:absolute;left:0pt;margin-left:20.15pt;margin-top:4.85pt;height:36.6pt;width:318.5pt;z-index:251660288;mso-width-relative:page;mso-height-relative:page;" fillcolor="#FFFFFF" filled="t" stroked="t" coordsize="21600,21600">
+                  <v:path/>
+                  <v:fill on="t" color2="#FFFFFF" focussize="0,0"/>
+                  <v:stroke color="#000000"/>
+                  <v:imagedata o:title=""/>
+                  <o:lock v:ext="edit" aspectratio="f"/>
+                  <v:textbox>
+                    <w:txbxContent>
+                      <w:p>
+                        <w:pPr>
+                          <w:spacing w:line="240" w:lineRule="auto"/>
+                          <w:jc w:val="left"/>
+                          <w:rPr>
+                            <w:rFonts w:hint="default" w:ascii="Bookman Old Style" w:hAnsi="Bookman Old Style" w:eastAsia="Times New Roman" w:cs="Arial"/>
+                            <w:sz w:val="16"/>
+                            <w:szCs w:val="16"/>
+                            <w:lang w:val="en-US" w:eastAsia="en-GB"/>
+                          </w:rPr>
+                        </w:pPr>
+                        <w:r>
+                          <w:rPr>
+                            <w:rFonts w:hint="default" w:ascii="Bookman Old Style" w:hAnsi="Bookman Old Style" w:eastAsia="Times New Roman" w:cs="Arial"/>
+                            <w:sz w:val="16"/>
+                            <w:szCs w:val="16"/>
+                            <w:lang w:val="en-US" w:eastAsia="en-GB"/>
+                          </w:rPr>
+                          <w:t>Petugas mencatat item dalam resep yg sesuai Forpus</w:t>
+                        </w:r>
+                      </w:p>
+                    </w:txbxContent>
+                  </v:textbox>
+                </v:shape>
+              </w:pict>
+            </w:r>
+          </w:p>
+          <w:p>
+            <w:pPr>
+              <w:spacing w:after="0" w:line="276" w:lineRule="auto"/>
+              <w:ind w:left="0" w:right="0" w:firstLine="0"/>
+              <w:rPr>
+                <w:rFonts w:hint="default" w:ascii="Bookman Old Style" w:hAnsi="Bookman Old Style" w:eastAsia="Times New Roman"/>
+                <w:lang w:val="en-US" w:eastAsia="en-GB"/>
+              </w:rPr>
+            </w:pPr>
+          </w:p>
+          <w:p>
+            <w:pPr>
+              <w:spacing w:after="0" w:line="276" w:lineRule="auto"/>
+              <w:ind w:left="0" w:right="0" w:firstLine="0"/>
+              <w:rPr>
+                <w:rFonts w:hint="default" w:ascii="Bookman Old Style" w:hAnsi="Bookman Old Style" w:eastAsia="Times New Roman"/>
+                <w:lang w:val="en-US" w:eastAsia="en-GB"/>
+              </w:rPr>
+            </w:pPr>
+          </w:p>
+          <w:p>
+            <w:pPr>
+              <w:spacing w:after="0" w:line="276" w:lineRule="auto"/>
+              <w:ind w:left="0" w:right="0" w:firstLine="0"/>
+              <w:rPr>
+                <w:rFonts w:hint="default" w:ascii="Bookman Old Style" w:hAnsi="Bookman Old Style" w:eastAsia="Times New Roman"/>
+                <w:lang w:val="en-US" w:eastAsia="en-GB"/>
+              </w:rPr>
+            </w:pPr>
+            <w:r>
+              <w:rPr>
+                <w:sz w:val="22"/>
+              </w:rPr>
+              <w:pict>
+                <v:line id="_x0000_s1037" o:spid="_x0000_s1037" o:spt="20" style="position:absolute;left:0pt;flip:x;margin-left:178.4pt;margin-top:1.8pt;height:20.6pt;width:0.1pt;z-index:251662336;mso-width-relative:page;mso-height-relative:page;" fillcolor="#FFFFFF" filled="t" stroked="t" coordsize="21600,21600">
+                  <v:path arrowok="t"/>
+                  <v:fill on="t" color2="#FFFFFF" focussize="0,0"/>
+                  <v:stroke color="#000000" endarrow="open"/>
+                  <v:imagedata o:title=""/>
+                  <o:lock v:ext="edit" aspectratio="f"/>
+                </v:line>
+              </w:pict>
+            </w:r>
+          </w:p>
+          <w:p>
+            <w:pPr>
+              <w:spacing w:after="0" w:line="276" w:lineRule="auto"/>
+              <w:ind w:left="0" w:right="0" w:firstLine="0"/>
+              <w:rPr>
+                <w:rFonts w:hint="default" w:ascii="Bookman Old Style" w:hAnsi="Bookman Old Style" w:eastAsia="Times New Roman"/>
+                <w:lang w:val="en-US" w:eastAsia="en-GB"/>
+              </w:rPr>
+            </w:pPr>
+            <w:r>
+              <w:rPr>
+                <w:sz w:val="22"/>
+              </w:rPr>
+              <w:pict>
+                <v:rect id="_x0000_s1036" o:spid="_x0000_s1036" o:spt="1" style="position:absolute;left:0pt;margin-left:30.4pt;margin-top:11.4pt;height:25.35pt;width:284pt;z-index:251661312;mso-width-relative:page;mso-height-relative:page;" fillcolor="#FFFFFF" filled="t" stroked="t" coordsize="21600,21600">
+                  <v:path/>
+                  <v:fill on="t" color2="#FFFFFF" focussize="0,0"/>
+                  <v:stroke color="#000000"/>
+                  <v:imagedata o:title=""/>
+                  <o:lock v:ext="edit" aspectratio="f"/>
+                  <v:textbox>
+                    <w:txbxContent>
+                      <w:p>
+                        <w:pPr>
+                          <w:spacing w:line="240" w:lineRule="auto"/>
+                          <w:ind w:left="220" w:leftChars="0" w:hanging="87" w:firstLineChars="0"/>
+                          <w:jc w:val="center"/>
+                          <w:rPr>
+                            <w:rFonts w:hint="default"/>
+                            <w:lang w:val="en-US"/>
+                          </w:rPr>
+                        </w:pPr>
+                        <w:r>
+                          <w:rPr>
+                            <w:rFonts w:hint="default" w:ascii="Bookman Old Style" w:hAnsi="Bookman Old Style" w:eastAsia="Times New Roman" w:cs="Arial"/>
+                            <w:sz w:val="16"/>
+                            <w:szCs w:val="16"/>
+                            <w:lang w:val="en-US" w:eastAsia="en-GB"/>
+                          </w:rPr>
+                          <w:t xml:space="preserve">Petugas menghitung presentase kesesuaian peresepan </w:t>
+                        </w:r>
+                      </w:p>
+                    </w:txbxContent>
+                  </v:textbox>
+                </v:rect>
+              </w:pict>
+            </w:r>
+          </w:p>
+          <w:p>
+            <w:pPr>
+              <w:spacing w:after="0" w:line="276" w:lineRule="auto"/>
+              <w:ind w:left="0" w:right="0" w:firstLine="0"/>
+              <w:rPr>
+                <w:rFonts w:hint="default" w:ascii="Bookman Old Style" w:hAnsi="Bookman Old Style" w:eastAsia="Times New Roman"/>
+                <w:lang w:val="en-US" w:eastAsia="en-GB"/>
+              </w:rPr>
+            </w:pPr>
+          </w:p>
+          <w:p>
+            <w:pPr>
+              <w:spacing w:after="0" w:line="276" w:lineRule="auto"/>
+              <w:ind w:left="0" w:right="0" w:firstLine="0"/>
+              <w:rPr>
+                <w:rFonts w:hint="default" w:ascii="Bookman Old Style" w:hAnsi="Bookman Old Style" w:eastAsia="Times New Roman"/>
+                <w:lang w:val="en-US" w:eastAsia="en-GB"/>
+              </w:rPr>
+            </w:pPr>
+            <w:r>
+              <w:rPr>
+                <w:sz w:val="22"/>
+              </w:rPr>
+              <w:pict>
+                <v:line id="_x0000_s1041" o:spid="_x0000_s1041" o:spt="20" style="position:absolute;left:0pt;flip:x;margin-left:177.25pt;margin-top:9.8pt;height:20.6pt;width:0.1pt;z-index:251664384;mso-width-relative:page;mso-height-relative:page;" fillcolor="#FFFFFF" filled="t" stroked="t" coordsize="21600,21600">
+                  <v:path arrowok="t"/>
+                  <v:fill on="t" color2="#FFFFFF" focussize="0,0"/>
+                  <v:stroke color="#000000" endarrow="open"/>
+                  <v:imagedata o:title=""/>
+                  <o:lock v:ext="edit" aspectratio="f"/>
+                </v:line>
+              </w:pict>
+            </w:r>
+          </w:p>
+          <w:p>
+            <w:pPr>
+              <w:spacing w:after="0" w:line="276" w:lineRule="auto"/>
+              <w:ind w:left="0" w:right="0" w:firstLine="0"/>
+              <w:rPr>
+                <w:rFonts w:hint="default" w:ascii="Bookman Old Style" w:hAnsi="Bookman Old Style" w:eastAsia="Times New Roman"/>
+                <w:lang w:val="en-US" w:eastAsia="en-GB"/>
+              </w:rPr>
+            </w:pPr>
+          </w:p>
+          <w:p>
+            <w:pPr>
+              <w:spacing w:after="0" w:line="276" w:lineRule="auto"/>
+              <w:ind w:left="0" w:right="0" w:firstLine="0"/>
+              <w:rPr>
+                <w:rFonts w:hint="default" w:ascii="Bookman Old Style" w:hAnsi="Bookman Old Style" w:eastAsia="Times New Roman"/>
+                <w:lang w:val="en-US" w:eastAsia="en-GB"/>
+              </w:rPr>
+            </w:pPr>
+            <w:r>
+              <w:rPr>
+                <w:sz w:val="22"/>
+              </w:rPr>
+              <w:pict>
+                <v:rect id="_x0000_s1039" o:spid="_x0000_s1039" o:spt="1" style="position:absolute;left:0pt;margin-left:23.8pt;margin-top:5.75pt;height:38.4pt;width:293.4pt;z-index:251663360;mso-width-relative:page;mso-height-relative:page;" fillcolor="#FFFFFF" filled="t" stroked="t" coordsize="21600,21600">
+                  <v:path/>
+                  <v:fill on="t" color2="#FFFFFF" focussize="0,0"/>
+                  <v:stroke color="#000000" joinstyle="miter"/>
+                  <v:imagedata o:title=""/>
+                  <o:lock v:ext="edit" aspectratio="f"/>
+                  <v:textbox>
+                    <w:txbxContent>
+                      <w:p>
+                        <w:pPr>
+                          <w:spacing w:line="240" w:lineRule="auto"/>
+                          <w:ind w:left="220" w:leftChars="0" w:hanging="87" w:firstLineChars="0"/>
+                          <w:jc w:val="left"/>
+                          <w:rPr>
+                            <w:rFonts w:hint="default"/>
+                            <w:lang w:val="en-US"/>
+                          </w:rPr>
+                        </w:pPr>
+                        <w:r>
+                          <w:rPr>
+                            <w:rFonts w:hint="default" w:ascii="Bookman Old Style" w:hAnsi="Bookman Old Style" w:eastAsia="Times New Roman" w:cs="Arial"/>
+                            <w:sz w:val="16"/>
+                            <w:szCs w:val="16"/>
+                            <w:lang w:val="en-US" w:eastAsia="en-GB"/>
+                          </w:rPr>
+                          <w:t>Petugas melaporkan hasil evaluasi kesesuaian peresepan terhadap formularium puskesmas kepada PJ UKP, PJ Mutu, dan Kepala Puskesmas</w:t>
+                        </w:r>
+                      </w:p>
+                    </w:txbxContent>
+                  </v:textbox>
+                </v:rect>
+              </w:pict>
+            </w:r>
+          </w:p>
+          <w:p>
+            <w:pPr>
+              <w:spacing w:after="0" w:line="276" w:lineRule="auto"/>
+              <w:ind w:left="0" w:right="0" w:firstLine="0"/>
+              <w:rPr>
+                <w:rFonts w:hint="default" w:ascii="Bookman Old Style" w:hAnsi="Bookman Old Style" w:eastAsia="Times New Roman"/>
+                <w:lang w:val="en-US" w:eastAsia="en-GB"/>
+              </w:rPr>
+            </w:pPr>
+          </w:p>
+          <w:p>
+            <w:pPr>
+              <w:spacing w:after="0" w:line="276" w:lineRule="auto"/>
+              <w:ind w:left="0" w:right="0" w:firstLine="0"/>
+              <w:rPr>
+                <w:rFonts w:hint="default" w:ascii="Bookman Old Style" w:hAnsi="Bookman Old Style" w:eastAsia="Times New Roman"/>
+                <w:lang w:val="en-US" w:eastAsia="en-GB"/>
+              </w:rPr>
+            </w:pPr>
+          </w:p>
+          <w:p>
+            <w:pPr>
+              <w:spacing w:after="0" w:line="276" w:lineRule="auto"/>
+              <w:ind w:left="0" w:right="0" w:firstLine="0"/>
+              <w:rPr>
+                <w:rFonts w:hint="default" w:ascii="Bookman Old Style" w:hAnsi="Bookman Old Style" w:eastAsia="Times New Roman"/>
+                <w:lang w:val="en-US" w:eastAsia="en-GB"/>
+              </w:rPr>
+            </w:pPr>
+            <w:r>
+              <w:rPr>
+                <w:sz w:val="22"/>
+              </w:rPr>
+              <w:pict>
+                <v:line id="_x0000_s1047" o:spid="_x0000_s1047" o:spt="20" style="position:absolute;left:0pt;flip:x;margin-left:175.2pt;margin-top:0.65pt;height:20.6pt;width:0.1pt;z-index:251666432;mso-width-relative:page;mso-height-relative:page;" fillcolor="#FFFFFF" filled="t" stroked="t" coordsize="21600,21600">
+                  <v:path arrowok="t"/>
+                  <v:fill on="t" color2="#FFFFFF" focussize="0,0"/>
+                  <v:stroke color="#000000" endarrow="open"/>
+                  <v:imagedata o:title=""/>
+                  <o:lock v:ext="edit" aspectratio="f"/>
+                </v:line>
+              </w:pict>
+            </w:r>
+          </w:p>
+          <w:p>
+            <w:pPr>
+              <w:spacing w:after="0" w:line="276" w:lineRule="auto"/>
+              <w:ind w:left="0" w:right="0" w:firstLine="0"/>
+              <w:rPr>
+                <w:rFonts w:hint="default" w:ascii="Bookman Old Style" w:hAnsi="Bookman Old Style" w:eastAsia="Times New Roman"/>
+                <w:lang w:val="en-US" w:eastAsia="en-GB"/>
+              </w:rPr>
+            </w:pPr>
+            <w:r>
+              <w:rPr>
+                <w:sz w:val="22"/>
+              </w:rPr>
+              <w:pict>
+                <v:shape id="_x0000_s1043" o:spid="_x0000_s1043" o:spt="120" type="#_x0000_t120" style="position:absolute;left:0pt;margin-left:23.35pt;margin-top:13.55pt;height:42.25pt;width:318.7pt;z-index:251665408;mso-width-relative:page;mso-height-relative:page;" fillcolor="#FFFFFF" filled="t" stroked="t" coordsize="21600,21600">
+                  <v:path/>
+                  <v:fill on="t" color2="#FFFFFF" focussize="0,0"/>
+                  <v:stroke color="#000000" joinstyle="miter"/>
+                  <v:imagedata o:title=""/>
+                  <o:lock v:ext="edit" aspectratio="f"/>
+                  <v:textbox>
+                    <w:txbxContent>
+                      <w:p>
+                        <w:pPr>
+                          <w:spacing w:line="240" w:lineRule="auto"/>
+                          <w:ind w:left="0" w:leftChars="0" w:firstLine="133" w:firstLineChars="0"/>
+                          <w:jc w:val="left"/>
+                          <w:rPr>
+                            <w:rFonts w:hint="default"/>
+                            <w:lang w:val="en-US"/>
+                          </w:rPr>
+                        </w:pPr>
+                        <w:r>
+                          <w:rPr>
+                            <w:rFonts w:hint="default" w:ascii="Bookman Old Style" w:hAnsi="Bookman Old Style" w:eastAsia="Times New Roman" w:cs="Arial"/>
+                            <w:sz w:val="16"/>
+                            <w:szCs w:val="16"/>
+                            <w:lang w:val="en-US" w:eastAsia="en-GB"/>
+                          </w:rPr>
+                          <w:t>Menetapkan rencana tindak lanjut bersama PJ UKP, PJ Mutu, dan Kepala Puskesmas</w:t>
+                        </w:r>
+                      </w:p>
+                    </w:txbxContent>
+                  </v:textbox>
+                </v:shape>
+              </w:pict>
+            </w:r>
+          </w:p>
+          <w:p>
+            <w:pPr>
+              <w:spacing w:after="0" w:line="276" w:lineRule="auto"/>
+              <w:ind w:left="0" w:right="0" w:firstLine="0"/>
+              <w:rPr>
+                <w:rFonts w:hint="default" w:ascii="Bookman Old Style" w:hAnsi="Bookman Old Style" w:eastAsia="Times New Roman"/>
+                <w:lang w:val="en-US" w:eastAsia="en-GB"/>
+              </w:rPr>
+            </w:pPr>
+          </w:p>
+          <w:p>
+            <w:pPr>
+              <w:spacing w:after="0" w:line="276" w:lineRule="auto"/>
+              <w:ind w:left="0" w:right="0" w:firstLine="0"/>
+              <w:rPr>
+                <w:rFonts w:hint="default" w:ascii="Bookman Old Style" w:hAnsi="Bookman Old Style" w:eastAsia="Times New Roman"/>
+                <w:lang w:val="en-US" w:eastAsia="en-GB"/>
               </w:rPr>
             </w:pPr>
           </w:p>
@@ -3008,20 +2972,20 @@
                 <w:ilvl w:val="0"/>
                 <w:numId w:val="4"/>
               </w:numPr>
-              <w:spacing w:after="0" w:line="240" w:lineRule="auto"/>
-              <w:ind w:left="460" w:right="0"/>
-              <w:jc w:val="left"/>
-              <w:rPr>
-                <w:rFonts w:ascii="Bookman Old Style" w:hAnsi="Bookman Old Style" w:eastAsia="Times New Roman" w:cs="Arial"/>
-                <w:lang w:val="en-GB" w:eastAsia="en-GB"/>
-              </w:rPr>
-            </w:pPr>
-            <w:r>
-              <w:rPr>
-                <w:rFonts w:ascii="Bookman Old Style" w:hAnsi="Bookman Old Style" w:eastAsia="Times New Roman" w:cs="Arial"/>
-                <w:lang w:val="en-GB" w:eastAsia="en-GB"/>
-              </w:rPr>
-              <w:t>Hal-hal yang perlu diperhatikan</w:t>
+              <w:spacing w:after="0" w:line="360" w:lineRule="auto"/>
+              <w:ind w:left="426" w:right="0"/>
+              <w:jc w:val="left"/>
+              <w:rPr>
+                <w:rFonts w:ascii="Bookman Old Style" w:hAnsi="Bookman Old Style" w:eastAsia="Times New Roman" w:cs="Arial"/>
+                <w:lang w:val="en-GB" w:eastAsia="en-GB"/>
+              </w:rPr>
+            </w:pPr>
+            <w:r>
+              <w:rPr>
+                <w:rFonts w:ascii="Bookman Old Style" w:hAnsi="Bookman Old Style" w:eastAsia="Times New Roman" w:cs="Arial"/>
+                <w:lang w:val="en-GB" w:eastAsia="en-GB"/>
+              </w:rPr>
+              <w:t>Dokumen terkait</w:t>
             </w:r>
           </w:p>
         </w:tc>
@@ -3033,14 +2997,25 @@
           </w:tcPr>
           <w:p>
             <w:pPr>
+              <w:numPr>
+                <w:ilvl w:val="0"/>
+                <w:numId w:val="5"/>
+              </w:numPr>
               <w:spacing w:after="0" w:line="360" w:lineRule="auto"/>
-              <w:ind w:left="0" w:right="0" w:firstLine="0"/>
-              <w:jc w:val="left"/>
-              <w:rPr>
-                <w:rFonts w:ascii="Bookman Old Style" w:hAnsi="Bookman Old Style" w:eastAsia="Times New Roman" w:cs="Arial"/>
-                <w:lang w:val="id-ID" w:eastAsia="en-GB"/>
-              </w:rPr>
-            </w:pPr>
+              <w:ind w:left="425" w:leftChars="0" w:right="0" w:rightChars="0" w:hanging="425" w:firstLineChars="0"/>
+              <w:jc w:val="left"/>
+              <w:rPr>
+                <w:rFonts w:hint="default" w:ascii="Bookman Old Style" w:hAnsi="Bookman Old Style" w:eastAsia="Times New Roman" w:cs="Arial"/>
+                <w:lang w:val="en-US" w:eastAsia="en-GB"/>
+              </w:rPr>
+            </w:pPr>
+            <w:r>
+              <w:rPr>
+                <w:rFonts w:hint="default" w:ascii="Bookman Old Style" w:hAnsi="Bookman Old Style" w:eastAsia="Times New Roman" w:cs="Arial"/>
+                <w:lang w:val="en-US" w:eastAsia="en-GB"/>
+              </w:rPr>
+              <w:t>Laporan Evaluasi Kesesuaian Peresepan terhadap Formularium</w:t>
+            </w:r>
           </w:p>
         </w:tc>
       </w:tr>
@@ -3060,200 +3035,6 @@
             <w:bottom w:w="0" w:type="dxa"/>
             <w:right w:w="108" w:type="dxa"/>
           </w:tblCellMar>
-        </w:tblPrEx>
-        <w:trPr>
-          <w:trHeight w:val="646" w:hRule="atLeast"/>
-        </w:trPr>
-        <w:tc>
-          <w:tcPr>
-            <w:tcW w:w="2127" w:type="dxa"/>
-            <w:shd w:val="clear" w:color="auto" w:fill="auto"/>
-          </w:tcPr>
-          <w:p>
-            <w:pPr>
-              <w:numPr>
-                <w:ilvl w:val="0"/>
-                <w:numId w:val="4"/>
-              </w:numPr>
-              <w:spacing w:after="0" w:line="360" w:lineRule="auto"/>
-              <w:ind w:left="426" w:right="0"/>
-              <w:jc w:val="left"/>
-              <w:rPr>
-                <w:rFonts w:ascii="Bookman Old Style" w:hAnsi="Bookman Old Style" w:eastAsia="Times New Roman" w:cs="Arial"/>
-                <w:lang w:val="en-GB" w:eastAsia="en-GB"/>
-              </w:rPr>
-            </w:pPr>
-            <w:r>
-              <w:rPr>
-                <w:rFonts w:ascii="Bookman Old Style" w:hAnsi="Bookman Old Style" w:eastAsia="Times New Roman" w:cs="Arial"/>
-                <w:lang w:val="en-GB" w:eastAsia="en-GB"/>
-              </w:rPr>
-              <w:t>Unit terkait</w:t>
-            </w:r>
-          </w:p>
-        </w:tc>
-        <w:tc>
-          <w:tcPr>
-            <w:tcW w:w="7512" w:type="dxa"/>
-            <w:gridSpan w:val="3"/>
-            <w:shd w:val="clear" w:color="auto" w:fill="auto"/>
-          </w:tcPr>
-          <w:p>
-            <w:pPr>
-              <w:numPr>
-                <w:ilvl w:val="0"/>
-                <w:numId w:val="0"/>
-              </w:numPr>
-              <w:spacing w:after="0" w:line="360" w:lineRule="auto"/>
-              <w:ind w:left="64" w:leftChars="0" w:right="0" w:rightChars="0"/>
-              <w:jc w:val="left"/>
-              <w:rPr>
-                <w:rFonts w:hint="default" w:ascii="Bookman Old Style" w:hAnsi="Bookman Old Style" w:eastAsia="Times New Roman" w:cs="Arial"/>
-                <w:lang w:val="en-US" w:eastAsia="en-GB"/>
-              </w:rPr>
-            </w:pPr>
-            <w:r>
-              <w:rPr>
-                <w:rFonts w:hint="default" w:ascii="Bookman Old Style" w:hAnsi="Bookman Old Style" w:eastAsia="Times New Roman" w:cs="Arial"/>
-                <w:lang w:val="en-US" w:eastAsia="en-GB"/>
-              </w:rPr>
-              <w:t>Seluruh unit Pelayanan Puskesmas Berakit</w:t>
-            </w:r>
-          </w:p>
-        </w:tc>
-      </w:tr>
-      <w:tr>
-        <w:tblPrEx>
-          <w:tblBorders>
-            <w:top w:val="single" w:color="auto" w:sz="4" w:space="0"/>
-            <w:left w:val="single" w:color="auto" w:sz="4" w:space="0"/>
-            <w:bottom w:val="single" w:color="auto" w:sz="4" w:space="0"/>
-            <w:right w:val="single" w:color="auto" w:sz="4" w:space="0"/>
-            <w:insideH w:val="single" w:color="auto" w:sz="4" w:space="0"/>
-            <w:insideV w:val="single" w:color="auto" w:sz="4" w:space="0"/>
-          </w:tblBorders>
-          <w:tblCellMar>
-            <w:top w:w="0" w:type="dxa"/>
-            <w:left w:w="108" w:type="dxa"/>
-            <w:bottom w:w="0" w:type="dxa"/>
-            <w:right w:w="108" w:type="dxa"/>
-          </w:tblCellMar>
-        </w:tblPrEx>
-        <w:trPr>
-          <w:trHeight w:val="660" w:hRule="atLeast"/>
-        </w:trPr>
-        <w:tc>
-          <w:tcPr>
-            <w:tcW w:w="2127" w:type="dxa"/>
-            <w:shd w:val="clear" w:color="auto" w:fill="auto"/>
-          </w:tcPr>
-          <w:p>
-            <w:pPr>
-              <w:numPr>
-                <w:ilvl w:val="0"/>
-                <w:numId w:val="4"/>
-              </w:numPr>
-              <w:spacing w:after="0" w:line="360" w:lineRule="auto"/>
-              <w:ind w:left="426" w:right="0"/>
-              <w:jc w:val="left"/>
-              <w:rPr>
-                <w:rFonts w:ascii="Bookman Old Style" w:hAnsi="Bookman Old Style" w:eastAsia="Times New Roman" w:cs="Arial"/>
-                <w:lang w:val="en-GB" w:eastAsia="en-GB"/>
-              </w:rPr>
-            </w:pPr>
-            <w:r>
-              <w:rPr>
-                <w:rFonts w:ascii="Bookman Old Style" w:hAnsi="Bookman Old Style" w:eastAsia="Times New Roman" w:cs="Arial"/>
-                <w:lang w:val="en-GB" w:eastAsia="en-GB"/>
-              </w:rPr>
-              <w:t>Dokumen terkait</w:t>
-            </w:r>
-          </w:p>
-        </w:tc>
-        <w:tc>
-          <w:tcPr>
-            <w:tcW w:w="7512" w:type="dxa"/>
-            <w:gridSpan w:val="3"/>
-            <w:shd w:val="clear" w:color="auto" w:fill="auto"/>
-          </w:tcPr>
-          <w:p>
-            <w:pPr>
-              <w:numPr>
-                <w:ilvl w:val="0"/>
-                <w:numId w:val="5"/>
-              </w:numPr>
-              <w:spacing w:after="0" w:line="360" w:lineRule="auto"/>
-              <w:ind w:left="424" w:right="0"/>
-              <w:jc w:val="left"/>
-              <w:rPr>
-                <w:rFonts w:hint="default" w:ascii="Bookman Old Style" w:hAnsi="Bookman Old Style" w:eastAsia="Times New Roman" w:cs="Arial"/>
-                <w:lang w:val="en-GB" w:eastAsia="en-GB"/>
-              </w:rPr>
-            </w:pPr>
-            <w:r>
-              <w:rPr>
-                <w:rFonts w:hint="default" w:ascii="Bookman Old Style" w:hAnsi="Bookman Old Style" w:eastAsia="Times New Roman" w:cs="Arial"/>
-                <w:lang w:val="en-GB" w:eastAsia="en-GB"/>
-              </w:rPr>
-              <w:t>Resep</w:t>
-            </w:r>
-          </w:p>
-          <w:p>
-            <w:pPr>
-              <w:numPr>
-                <w:ilvl w:val="0"/>
-                <w:numId w:val="5"/>
-              </w:numPr>
-              <w:spacing w:after="0" w:line="360" w:lineRule="auto"/>
-              <w:ind w:left="424" w:right="0"/>
-              <w:jc w:val="left"/>
-              <w:rPr>
-                <w:rFonts w:hint="default" w:ascii="Bookman Old Style" w:hAnsi="Bookman Old Style" w:eastAsia="Times New Roman" w:cs="Arial"/>
-                <w:lang w:val="en-GB" w:eastAsia="en-GB"/>
-              </w:rPr>
-            </w:pPr>
-            <w:r>
-              <w:rPr>
-                <w:rFonts w:hint="default" w:ascii="Bookman Old Style" w:hAnsi="Bookman Old Style" w:eastAsia="Times New Roman" w:cs="Arial"/>
-                <w:lang w:val="en-GB" w:eastAsia="en-GB"/>
-              </w:rPr>
-              <w:t>Rekam Medis</w:t>
-            </w:r>
-          </w:p>
-          <w:p>
-            <w:pPr>
-              <w:numPr>
-                <w:ilvl w:val="0"/>
-                <w:numId w:val="5"/>
-              </w:numPr>
-              <w:spacing w:after="0" w:line="360" w:lineRule="auto"/>
-              <w:ind w:left="424" w:right="0"/>
-              <w:jc w:val="left"/>
-              <w:rPr>
-                <w:rFonts w:ascii="Bookman Old Style" w:hAnsi="Bookman Old Style" w:eastAsia="Times New Roman" w:cs="Arial"/>
-                <w:lang w:val="en-GB" w:eastAsia="en-GB"/>
-              </w:rPr>
-            </w:pPr>
-            <w:r>
-              <w:rPr>
-                <w:rFonts w:hint="default" w:ascii="Bookman Old Style" w:hAnsi="Bookman Old Style" w:eastAsia="Times New Roman" w:cs="Arial"/>
-                <w:lang w:val="en-GB" w:eastAsia="en-GB"/>
-              </w:rPr>
-              <w:t>Buku/Form Rekonsiliasi Obat</w:t>
-            </w:r>
-          </w:p>
-        </w:tc>
-      </w:tr>
-      <w:tr>
-        <w:tblPrEx>
-          <w:tblBorders>
-            <w:top w:val="single" w:color="auto" w:sz="4" w:space="0"/>
-            <w:left w:val="single" w:color="auto" w:sz="4" w:space="0"/>
-            <w:bottom w:val="single" w:color="auto" w:sz="4" w:space="0"/>
-            <w:right w:val="single" w:color="auto" w:sz="4" w:space="0"/>
-            <w:insideH w:val="single" w:color="auto" w:sz="4" w:space="0"/>
-            <w:insideV w:val="single" w:color="auto" w:sz="4" w:space="0"/>
-          </w:tblBorders>
         </w:tblPrEx>
         <w:trPr>
           <w:trHeight w:val="1653" w:hRule="atLeast"/>
@@ -3579,7 +3360,7 @@
     <w:p/>
     <w:p/>
     <w:sectPr>
-      <w:pgSz w:w="12240" w:h="15840"/>
+      <w:pgSz w:w="11900" w:h="16840"/>
       <w:pgMar w:top="1134" w:right="1134" w:bottom="1418" w:left="1701" w:header="709" w:footer="709" w:gutter="0"/>
       <w:cols w:space="708" w:num="1"/>
       <w:docGrid w:linePitch="360" w:charSpace="0"/>
@@ -3641,184 +3422,66 @@
 <file path=word/numbering.xml><?xml version="1.0" encoding="utf-8"?>
 <w:numbering xmlns:wpc="http://schemas.microsoft.com/office/word/2010/wordprocessingCanvas" xmlns:mc="http://schemas.openxmlformats.org/markup-compatibility/2006" xmlns:o="urn:schemas-microsoft-com:office:office" xmlns:r="http://schemas.openxmlformats.org/officeDocument/2006/relationships" xmlns:m="http://schemas.openxmlformats.org/officeDocument/2006/math" xmlns:v="urn:schemas-microsoft-com:vml" xmlns:wp14="http://schemas.microsoft.com/office/word/2010/wordprocessingDrawing" xmlns:wp="http://schemas.openxmlformats.org/drawingml/2006/wordprocessingDrawing" xmlns:w10="urn:schemas-microsoft-com:office:word" xmlns:w="http://schemas.openxmlformats.org/wordprocessingml/2006/main" xmlns:w14="http://schemas.microsoft.com/office/word/2010/wordml" xmlns:wpg="http://schemas.microsoft.com/office/word/2010/wordprocessingGroup" xmlns:wpi="http://schemas.microsoft.com/office/word/2010/wordprocessingInk" xmlns:wne="http://schemas.microsoft.com/office/word/2006/wordml" xmlns:wps="http://schemas.microsoft.com/office/word/2010/wordprocessingShape" xmlns:wpsCustomData="http://www.wps.cn/officeDocument/2013/wpsCustomData" mc:Ignorable="w14 wp14">
   <w:abstractNum w:abstractNumId="0">
-    <w:nsid w:val="1CCB5FB1"/>
-    <w:multiLevelType w:val="multilevel"/>
-    <w:tmpl w:val="1CCB5FB1"/>
+    <w:nsid w:val="CEEABBC4"/>
+    <w:multiLevelType w:val="singleLevel"/>
+    <w:tmpl w:val="CEEABBC4"/>
     <w:lvl w:ilvl="0" w:tentative="0">
       <w:start w:val="1"/>
       <w:numFmt w:val="decimal"/>
       <w:lvlText w:val="%1."/>
       <w:lvlJc w:val="left"/>
       <w:pPr>
-        <w:ind w:left="720" w:hanging="360"/>
+        <w:tabs>
+          <w:tab w:val="left" w:pos="425"/>
+        </w:tabs>
+        <w:ind w:left="425" w:leftChars="0" w:hanging="425" w:firstLineChars="0"/>
       </w:pPr>
       <w:rPr>
         <w:rFonts w:hint="default"/>
       </w:rPr>
     </w:lvl>
-    <w:lvl w:ilvl="1" w:tentative="0">
-      <w:start w:val="1"/>
-      <w:numFmt w:val="lowerLetter"/>
-      <w:lvlText w:val="%2."/>
-      <w:lvlJc w:val="left"/>
-      <w:pPr>
-        <w:ind w:left="1440" w:hanging="360"/>
-      </w:pPr>
-    </w:lvl>
-    <w:lvl w:ilvl="2" w:tentative="0">
-      <w:start w:val="1"/>
-      <w:numFmt w:val="lowerRoman"/>
-      <w:lvlText w:val="%3."/>
-      <w:lvlJc w:val="right"/>
-      <w:pPr>
-        <w:ind w:left="2160" w:hanging="180"/>
-      </w:pPr>
-    </w:lvl>
-    <w:lvl w:ilvl="3" w:tentative="0">
-      <w:start w:val="1"/>
-      <w:numFmt w:val="decimal"/>
-      <w:lvlText w:val="%4."/>
-      <w:lvlJc w:val="left"/>
-      <w:pPr>
-        <w:ind w:left="2880" w:hanging="360"/>
-      </w:pPr>
-    </w:lvl>
-    <w:lvl w:ilvl="4" w:tentative="0">
-      <w:start w:val="1"/>
-      <w:numFmt w:val="lowerLetter"/>
-      <w:lvlText w:val="%5."/>
-      <w:lvlJc w:val="left"/>
-      <w:pPr>
-        <w:ind w:left="3600" w:hanging="360"/>
-      </w:pPr>
-    </w:lvl>
-    <w:lvl w:ilvl="5" w:tentative="0">
-      <w:start w:val="1"/>
-      <w:numFmt w:val="lowerRoman"/>
-      <w:lvlText w:val="%6."/>
-      <w:lvlJc w:val="right"/>
-      <w:pPr>
-        <w:ind w:left="4320" w:hanging="180"/>
-      </w:pPr>
-    </w:lvl>
-    <w:lvl w:ilvl="6" w:tentative="0">
-      <w:start w:val="1"/>
-      <w:numFmt w:val="decimal"/>
-      <w:lvlText w:val="%7."/>
-      <w:lvlJc w:val="left"/>
-      <w:pPr>
-        <w:ind w:left="5040" w:hanging="360"/>
-      </w:pPr>
-    </w:lvl>
-    <w:lvl w:ilvl="7" w:tentative="0">
-      <w:start w:val="1"/>
-      <w:numFmt w:val="lowerLetter"/>
-      <w:lvlText w:val="%8."/>
-      <w:lvlJc w:val="left"/>
-      <w:pPr>
-        <w:ind w:left="5760" w:hanging="360"/>
-      </w:pPr>
-    </w:lvl>
-    <w:lvl w:ilvl="8" w:tentative="0">
-      <w:start w:val="1"/>
-      <w:numFmt w:val="lowerRoman"/>
-      <w:lvlText w:val="%9."/>
-      <w:lvlJc w:val="right"/>
-      <w:pPr>
-        <w:ind w:left="6480" w:hanging="180"/>
-      </w:pPr>
-    </w:lvl>
   </w:abstractNum>
   <w:abstractNum w:abstractNumId="1">
-    <w:nsid w:val="358451AD"/>
-    <w:multiLevelType w:val="multilevel"/>
-    <w:tmpl w:val="358451AD"/>
+    <w:nsid w:val="F8EB6560"/>
+    <w:multiLevelType w:val="singleLevel"/>
+    <w:tmpl w:val="F8EB6560"/>
     <w:lvl w:ilvl="0" w:tentative="0">
       <w:start w:val="1"/>
       <w:numFmt w:val="decimal"/>
       <w:lvlText w:val="%1."/>
       <w:lvlJc w:val="left"/>
       <w:pPr>
-        <w:ind w:left="465" w:hanging="360"/>
+        <w:tabs>
+          <w:tab w:val="left" w:pos="425"/>
+        </w:tabs>
+        <w:ind w:left="425" w:leftChars="0" w:hanging="425" w:firstLineChars="0"/>
       </w:pPr>
       <w:rPr>
         <w:rFonts w:hint="default"/>
       </w:rPr>
     </w:lvl>
-    <w:lvl w:ilvl="1" w:tentative="0">
+  </w:abstractNum>
+  <w:abstractNum w:abstractNumId="2">
+    <w:nsid w:val="F9DFBF09"/>
+    <w:multiLevelType w:val="singleLevel"/>
+    <w:tmpl w:val="F9DFBF09"/>
+    <w:lvl w:ilvl="0" w:tentative="0">
       <w:start w:val="1"/>
-      <w:numFmt w:val="lowerLetter"/>
-      <w:lvlText w:val="%2."/>
+      <w:numFmt w:val="decimal"/>
+      <w:lvlText w:val="%1."/>
       <w:lvlJc w:val="left"/>
       <w:pPr>
-        <w:ind w:left="1185" w:hanging="360"/>
+        <w:tabs>
+          <w:tab w:val="left" w:pos="425"/>
+        </w:tabs>
+        <w:ind w:left="425" w:leftChars="0" w:hanging="425" w:firstLineChars="0"/>
       </w:pPr>
-    </w:lvl>
-    <w:lvl w:ilvl="2" w:tentative="0">
-      <w:start w:val="1"/>
-      <w:numFmt w:val="lowerRoman"/>
-      <w:lvlText w:val="%3."/>
-      <w:lvlJc w:val="right"/>
-      <w:pPr>
-        <w:ind w:left="1905" w:hanging="180"/>
-      </w:pPr>
-    </w:lvl>
-    <w:lvl w:ilvl="3" w:tentative="0">
-      <w:start w:val="1"/>
-      <w:numFmt w:val="decimal"/>
-      <w:lvlText w:val="%4."/>
-      <w:lvlJc w:val="left"/>
-      <w:pPr>
-        <w:ind w:left="2625" w:hanging="360"/>
-      </w:pPr>
-    </w:lvl>
-    <w:lvl w:ilvl="4" w:tentative="0">
-      <w:start w:val="1"/>
-      <w:numFmt w:val="lowerLetter"/>
-      <w:lvlText w:val="%5."/>
-      <w:lvlJc w:val="left"/>
-      <w:pPr>
-        <w:ind w:left="3345" w:hanging="360"/>
-      </w:pPr>
-    </w:lvl>
-    <w:lvl w:ilvl="5" w:tentative="0">
-      <w:start w:val="1"/>
-      <w:numFmt w:val="lowerRoman"/>
-      <w:lvlText w:val="%6."/>
-      <w:lvlJc w:val="right"/>
-      <w:pPr>
-        <w:ind w:left="4065" w:hanging="180"/>
-      </w:pPr>
-    </w:lvl>
-    <w:lvl w:ilvl="6" w:tentative="0">
-      <w:start w:val="1"/>
-      <w:numFmt w:val="decimal"/>
-      <w:lvlText w:val="%7."/>
-      <w:lvlJc w:val="left"/>
-      <w:pPr>
-        <w:ind w:left="4785" w:hanging="360"/>
-      </w:pPr>
-    </w:lvl>
-    <w:lvl w:ilvl="7" w:tentative="0">
-      <w:start w:val="1"/>
-      <w:numFmt w:val="lowerLetter"/>
-      <w:lvlText w:val="%8."/>
-      <w:lvlJc w:val="left"/>
-      <w:pPr>
-        <w:ind w:left="5505" w:hanging="360"/>
-      </w:pPr>
-    </w:lvl>
-    <w:lvl w:ilvl="8" w:tentative="0">
-      <w:start w:val="1"/>
-      <w:numFmt w:val="lowerRoman"/>
-      <w:lvlText w:val="%9."/>
-      <w:lvlJc w:val="right"/>
-      <w:pPr>
-        <w:ind w:left="6225" w:hanging="180"/>
-      </w:pPr>
+      <w:rPr>
+        <w:rFonts w:hint="default"/>
+      </w:rPr>
     </w:lvl>
   </w:abstractNum>
-  <w:abstractNum w:abstractNumId="2">
+  <w:abstractNum w:abstractNumId="3">
     <w:nsid w:val="4F1E6665"/>
     <w:multiLevelType w:val="multilevel"/>
     <w:tmpl w:val="4F1E6665"/>
@@ -3905,26 +3568,6 @@
       <w:pPr>
         <w:ind w:left="6480" w:hanging="180"/>
       </w:pPr>
-    </w:lvl>
-  </w:abstractNum>
-  <w:abstractNum w:abstractNumId="3">
-    <w:nsid w:val="67FA9B2A"/>
-    <w:multiLevelType w:val="singleLevel"/>
-    <w:tmpl w:val="67FA9B2A"/>
-    <w:lvl w:ilvl="0" w:tentative="0">
-      <w:start w:val="1"/>
-      <w:numFmt w:val="lowerLetter"/>
-      <w:lvlText w:val="%1."/>
-      <w:lvlJc w:val="left"/>
-      <w:pPr>
-        <w:tabs>
-          <w:tab w:val="left" w:pos="425"/>
-        </w:tabs>
-        <w:ind w:left="425" w:leftChars="0" w:hanging="425" w:firstLineChars="0"/>
-      </w:pPr>
-      <w:rPr>
-        <w:rFonts w:hint="default"/>
-      </w:rPr>
     </w:lvl>
   </w:abstractNum>
   <w:abstractNum w:abstractNumId="4">
@@ -4022,13 +3665,13 @@
     <w:abstractNumId w:val="4"/>
   </w:num>
   <w:num w:numId="2">
+    <w:abstractNumId w:val="2"/>
+  </w:num>
+  <w:num w:numId="3">
     <w:abstractNumId w:val="1"/>
   </w:num>
-  <w:num w:numId="3">
+  <w:num w:numId="4">
     <w:abstractNumId w:val="3"/>
-  </w:num>
-  <w:num w:numId="4">
-    <w:abstractNumId w:val="2"/>
   </w:num>
   <w:num w:numId="5">
     <w:abstractNumId w:val="0"/>
@@ -4608,7 +4251,17 @@
     <customSectPr/>
   </customSectProps>
   <customShpExts>
-    <customShpInfo spid="_x0000_s1026"/>
+    <customShpInfo spid="_x0000_s1050"/>
+    <customShpInfo spid="_x0000_s1051"/>
+    <customShpInfo spid="_x0000_s1052"/>
+    <customShpInfo spid="_x0000_s1053"/>
+    <customShpInfo spid="_x0000_s1031"/>
+    <customShpInfo spid="_x0000_s1037"/>
+    <customShpInfo spid="_x0000_s1036"/>
+    <customShpInfo spid="_x0000_s1041"/>
+    <customShpInfo spid="_x0000_s1039"/>
+    <customShpInfo spid="_x0000_s1047"/>
+    <customShpInfo spid="_x0000_s1043"/>
   </customShpExts>
 </s:customData>
 </file>

</xml_diff>

<commit_message>
upload EP07 2 SOP
</commit_message>
<xml_diff>
--- a/ukp/3.10_Kefarmasian/EP 07/SOP EVALUASI KESESUAIAN PERESEPAN.docx
+++ b/ukp/3.10_Kefarmasian/EP 07/SOP EVALUASI KESESUAIAN PERESEPAN.docx
@@ -2,906 +2,6 @@
 <file path=word/document.xml><?xml version="1.0" encoding="utf-8"?>
 <w:document xmlns:wpc="http://schemas.microsoft.com/office/word/2010/wordprocessingCanvas" xmlns:mc="http://schemas.openxmlformats.org/markup-compatibility/2006" xmlns:o="urn:schemas-microsoft-com:office:office" xmlns:r="http://schemas.openxmlformats.org/officeDocument/2006/relationships" xmlns:m="http://schemas.openxmlformats.org/officeDocument/2006/math" xmlns:v="urn:schemas-microsoft-com:vml" xmlns:wp14="http://schemas.microsoft.com/office/word/2010/wordprocessingDrawing" xmlns:wp="http://schemas.openxmlformats.org/drawingml/2006/wordprocessingDrawing" xmlns:w="http://schemas.openxmlformats.org/wordprocessingml/2006/main" xmlns:w14="http://schemas.microsoft.com/office/word/2010/wordml" xmlns:w10="urn:schemas-microsoft-com:office:word" xmlns:w15="http://schemas.microsoft.com/office/word/2012/wordml" xmlns:wpg="http://schemas.microsoft.com/office/word/2010/wordprocessingGroup" xmlns:wpi="http://schemas.microsoft.com/office/word/2010/wordprocessingInk" xmlns:wne="http://schemas.microsoft.com/office/word/2006/wordml" xmlns:wps="http://schemas.microsoft.com/office/word/2010/wordprocessingShape" xmlns:wpsCustomData="http://www.wps.cn/officeDocument/2013/wpsCustomData" mc:Ignorable="w14 w15 wp14">
   <w:body>
-    <w:tbl>
-      <w:tblPr>
-        <w:tblStyle w:val="3"/>
-        <w:tblW w:w="0" w:type="auto"/>
-        <w:tblInd w:w="0" w:type="dxa"/>
-        <w:tblLayout w:type="autofit"/>
-        <w:tblCellMar>
-          <w:top w:w="0" w:type="dxa"/>
-          <w:left w:w="108" w:type="dxa"/>
-          <w:bottom w:w="0" w:type="dxa"/>
-          <w:right w:w="108" w:type="dxa"/>
-        </w:tblCellMar>
-      </w:tblPr>
-      <w:tblGrid>
-        <w:gridCol w:w="2376"/>
-        <w:gridCol w:w="4820"/>
-        <w:gridCol w:w="2047"/>
-      </w:tblGrid>
-      <w:tr>
-        <w:tblPrEx>
-          <w:tblCellMar>
-            <w:top w:w="0" w:type="dxa"/>
-            <w:left w:w="108" w:type="dxa"/>
-            <w:bottom w:w="0" w:type="dxa"/>
-            <w:right w:w="108" w:type="dxa"/>
-          </w:tblCellMar>
-        </w:tblPrEx>
-        <w:tc>
-          <w:tcPr>
-            <w:tcW w:w="2376" w:type="dxa"/>
-            <w:noWrap w:val="0"/>
-            <w:vAlign w:val="top"/>
-          </w:tcPr>
-          <w:p>
-            <w:pPr>
-              <w:rPr>
-                <w:rFonts w:ascii="Bookman Old Style" w:hAnsi="Bookman Old Style" w:cs="Arial"/>
-              </w:rPr>
-            </w:pPr>
-            <w:r>
-              <w:rPr>
-                <w:rFonts w:ascii="Arial" w:hAnsi="Arial" w:cs="Arial"/>
-              </w:rPr>
-              <w:drawing>
-                <wp:anchor distT="0" distB="0" distL="114300" distR="114300" simplePos="0" relativeHeight="251671552" behindDoc="0" locked="0" layoutInCell="1" allowOverlap="1">
-                  <wp:simplePos x="0" y="0"/>
-                  <wp:positionH relativeFrom="column">
-                    <wp:posOffset>123825</wp:posOffset>
-                  </wp:positionH>
-                  <wp:positionV relativeFrom="paragraph">
-                    <wp:posOffset>294005</wp:posOffset>
-                  </wp:positionV>
-                  <wp:extent cx="1278890" cy="1259840"/>
-                  <wp:effectExtent l="0" t="0" r="16510" b="16510"/>
-                  <wp:wrapNone/>
-                  <wp:docPr id="2" name="Picture 4" descr="Description: http://bintankab.go.id/master/wp-content/uploads/2013/05/bintan.png"/>
-                  <wp:cNvGraphicFramePr>
-                    <a:graphicFrameLocks xmlns:a="http://schemas.openxmlformats.org/drawingml/2006/main" noChangeAspect="1"/>
-                  </wp:cNvGraphicFramePr>
-                  <a:graphic xmlns:a="http://schemas.openxmlformats.org/drawingml/2006/main">
-                    <a:graphicData uri="http://schemas.openxmlformats.org/drawingml/2006/picture">
-                      <pic:pic xmlns:pic="http://schemas.openxmlformats.org/drawingml/2006/picture">
-                        <pic:nvPicPr>
-                          <pic:cNvPr id="2" name="Picture 4" descr="Description: http://bintankab.go.id/master/wp-content/uploads/2013/05/bintan.png"/>
-                          <pic:cNvPicPr>
-                            <a:picLocks noChangeAspect="1"/>
-                          </pic:cNvPicPr>
-                        </pic:nvPicPr>
-                        <pic:blipFill>
-                          <a:blip r:embed="rId6" r:link="rId7"/>
-                          <a:stretch>
-                            <a:fillRect/>
-                          </a:stretch>
-                        </pic:blipFill>
-                        <pic:spPr>
-                          <a:xfrm>
-                            <a:off x="0" y="0"/>
-                            <a:ext cx="1278890" cy="1259840"/>
-                          </a:xfrm>
-                          <a:prstGeom prst="rect">
-                            <a:avLst/>
-                          </a:prstGeom>
-                          <a:noFill/>
-                          <a:ln>
-                            <a:noFill/>
-                          </a:ln>
-                        </pic:spPr>
-                      </pic:pic>
-                    </a:graphicData>
-                  </a:graphic>
-                </wp:anchor>
-              </w:drawing>
-            </w:r>
-          </w:p>
-        </w:tc>
-        <w:tc>
-          <w:tcPr>
-            <w:tcW w:w="4820" w:type="dxa"/>
-            <w:noWrap w:val="0"/>
-            <w:vAlign w:val="top"/>
-          </w:tcPr>
-          <w:p>
-            <w:pPr>
-              <w:jc w:val="center"/>
-              <w:rPr>
-                <w:rFonts w:ascii="Bookman Old Style" w:hAnsi="Bookman Old Style" w:cs="Arial"/>
-              </w:rPr>
-            </w:pPr>
-          </w:p>
-        </w:tc>
-        <w:tc>
-          <w:tcPr>
-            <w:tcW w:w="2047" w:type="dxa"/>
-            <w:noWrap w:val="0"/>
-            <w:vAlign w:val="top"/>
-          </w:tcPr>
-          <w:p>
-            <w:pPr>
-              <w:jc w:val="center"/>
-              <w:rPr>
-                <w:rFonts w:ascii="Bookman Old Style" w:hAnsi="Bookman Old Style" w:cs="Arial"/>
-              </w:rPr>
-            </w:pPr>
-            <w:r>
-              <w:rPr>
-                <w:rFonts w:ascii="Arial" w:hAnsi="Arial" w:cs="Arial"/>
-              </w:rPr>
-              <w:drawing>
-                <wp:anchor distT="0" distB="0" distL="114300" distR="114300" simplePos="0" relativeHeight="251672576" behindDoc="0" locked="0" layoutInCell="1" allowOverlap="1">
-                  <wp:simplePos x="0" y="0"/>
-                  <wp:positionH relativeFrom="column">
-                    <wp:posOffset>42545</wp:posOffset>
-                  </wp:positionH>
-                  <wp:positionV relativeFrom="paragraph">
-                    <wp:posOffset>105410</wp:posOffset>
-                  </wp:positionV>
-                  <wp:extent cx="1095375" cy="1133475"/>
-                  <wp:effectExtent l="0" t="0" r="9525" b="9525"/>
-                  <wp:wrapSquare wrapText="bothSides"/>
-                  <wp:docPr id="3" name="Picture 1"/>
-                  <wp:cNvGraphicFramePr>
-                    <a:graphicFrameLocks xmlns:a="http://schemas.openxmlformats.org/drawingml/2006/main" noChangeAspect="1"/>
-                  </wp:cNvGraphicFramePr>
-                  <a:graphic xmlns:a="http://schemas.openxmlformats.org/drawingml/2006/main">
-                    <a:graphicData uri="http://schemas.openxmlformats.org/drawingml/2006/picture">
-                      <pic:pic xmlns:pic="http://schemas.openxmlformats.org/drawingml/2006/picture">
-                        <pic:nvPicPr>
-                          <pic:cNvPr id="3" name="Picture 1"/>
-                          <pic:cNvPicPr>
-                            <a:picLocks noChangeAspect="1"/>
-                          </pic:cNvPicPr>
-                        </pic:nvPicPr>
-                        <pic:blipFill>
-                          <a:blip r:embed="rId8"/>
-                          <a:stretch>
-                            <a:fillRect/>
-                          </a:stretch>
-                        </pic:blipFill>
-                        <pic:spPr>
-                          <a:xfrm>
-                            <a:off x="0" y="0"/>
-                            <a:ext cx="1095375" cy="1133475"/>
-                          </a:xfrm>
-                          <a:prstGeom prst="rect">
-                            <a:avLst/>
-                          </a:prstGeom>
-                          <a:noFill/>
-                          <a:ln>
-                            <a:noFill/>
-                          </a:ln>
-                        </pic:spPr>
-                      </pic:pic>
-                    </a:graphicData>
-                  </a:graphic>
-                </wp:anchor>
-              </w:drawing>
-            </w:r>
-          </w:p>
-        </w:tc>
-      </w:tr>
-    </w:tbl>
-    <w:p>
-      <w:pPr>
-        <w:jc w:val="center"/>
-        <w:rPr>
-          <w:rFonts w:ascii="Bookman Old Style" w:hAnsi="Bookman Old Style" w:cs="Arial"/>
-        </w:rPr>
-      </w:pPr>
-    </w:p>
-    <w:p>
-      <w:pPr>
-        <w:jc w:val="center"/>
-        <w:rPr>
-          <w:rFonts w:ascii="Bookman Old Style" w:hAnsi="Bookman Old Style" w:cs="Arial"/>
-          <w:b/>
-          <w:bCs/>
-          <w:sz w:val="40"/>
-        </w:rPr>
-      </w:pPr>
-    </w:p>
-    <w:p>
-      <w:pPr>
-        <w:jc w:val="center"/>
-        <w:rPr>
-          <w:rFonts w:ascii="Bookman Old Style" w:hAnsi="Bookman Old Style" w:cs="Arial"/>
-          <w:b/>
-          <w:bCs/>
-          <w:sz w:val="40"/>
-        </w:rPr>
-      </w:pPr>
-      <w:r>
-        <w:rPr>
-          <w:rFonts w:ascii="Bookman Old Style" w:hAnsi="Bookman Old Style" w:cs="Arial"/>
-          <w:b/>
-          <w:bCs/>
-          <w:sz w:val="40"/>
-        </w:rPr>
-        <w:t>Standard Operasional Procedure (SOP)</w:t>
-      </w:r>
-    </w:p>
-    <w:p>
-      <w:pPr>
-        <w:jc w:val="center"/>
-        <w:rPr>
-          <w:rFonts w:ascii="Bookman Old Style" w:hAnsi="Bookman Old Style" w:cs="Arial"/>
-          <w:b/>
-          <w:sz w:val="40"/>
-          <w:szCs w:val="40"/>
-        </w:rPr>
-      </w:pPr>
-      <w:r>
-        <w:rPr>
-          <w:rFonts w:hint="default" w:ascii="Bookman Old Style" w:hAnsi="Bookman Old Style" w:cs="Arial"/>
-          <w:b/>
-          <w:sz w:val="40"/>
-          <w:szCs w:val="40"/>
-        </w:rPr>
-        <w:t>Evaluasi Kesesuaian Peresepan Dengan Formularium</w:t>
-      </w:r>
-    </w:p>
-    <w:tbl>
-      <w:tblPr>
-        <w:tblStyle w:val="3"/>
-        <w:tblW w:w="0" w:type="auto"/>
-        <w:tblInd w:w="2093" w:type="dxa"/>
-        <w:tblBorders>
-          <w:top w:val="single" w:color="000000" w:sz="4" w:space="0"/>
-          <w:left w:val="single" w:color="000000" w:sz="4" w:space="0"/>
-          <w:bottom w:val="single" w:color="000000" w:sz="4" w:space="0"/>
-          <w:right w:val="single" w:color="000000" w:sz="4" w:space="0"/>
-          <w:insideH w:val="single" w:color="000000" w:sz="4" w:space="0"/>
-          <w:insideV w:val="single" w:color="000000" w:sz="4" w:space="0"/>
-        </w:tblBorders>
-        <w:tblLayout w:type="autofit"/>
-        <w:tblCellMar>
-          <w:top w:w="0" w:type="dxa"/>
-          <w:left w:w="108" w:type="dxa"/>
-          <w:bottom w:w="0" w:type="dxa"/>
-          <w:right w:w="108" w:type="dxa"/>
-        </w:tblCellMar>
-      </w:tblPr>
-      <w:tblGrid>
-        <w:gridCol w:w="2511"/>
-        <w:gridCol w:w="2693"/>
-      </w:tblGrid>
-      <w:tr>
-        <w:tblPrEx>
-          <w:tblBorders>
-            <w:top w:val="single" w:color="000000" w:sz="4" w:space="0"/>
-            <w:left w:val="single" w:color="000000" w:sz="4" w:space="0"/>
-            <w:bottom w:val="single" w:color="000000" w:sz="4" w:space="0"/>
-            <w:right w:val="single" w:color="000000" w:sz="4" w:space="0"/>
-            <w:insideH w:val="single" w:color="000000" w:sz="4" w:space="0"/>
-            <w:insideV w:val="single" w:color="000000" w:sz="4" w:space="0"/>
-          </w:tblBorders>
-          <w:tblCellMar>
-            <w:top w:w="0" w:type="dxa"/>
-            <w:left w:w="108" w:type="dxa"/>
-            <w:bottom w:w="0" w:type="dxa"/>
-            <w:right w:w="108" w:type="dxa"/>
-          </w:tblCellMar>
-        </w:tblPrEx>
-        <w:tc>
-          <w:tcPr>
-            <w:tcW w:w="1796" w:type="dxa"/>
-            <w:noWrap w:val="0"/>
-            <w:vAlign w:val="top"/>
-          </w:tcPr>
-          <w:p>
-            <w:pPr>
-              <w:spacing w:after="0" w:line="240" w:lineRule="auto"/>
-              <w:rPr>
-                <w:rFonts w:ascii="Bookman Old Style" w:hAnsi="Bookman Old Style" w:cs="Arial"/>
-                <w:b/>
-                <w:sz w:val="20"/>
-                <w:szCs w:val="20"/>
-              </w:rPr>
-            </w:pPr>
-            <w:r>
-              <w:rPr>
-                <w:rFonts w:ascii="Bookman Old Style" w:hAnsi="Bookman Old Style" w:cs="Arial"/>
-                <w:b/>
-                <w:sz w:val="20"/>
-                <w:szCs w:val="20"/>
-              </w:rPr>
-              <w:t>Nomor        :</w:t>
-            </w:r>
-          </w:p>
-        </w:tc>
-        <w:tc>
-          <w:tcPr>
-            <w:tcW w:w="2693" w:type="dxa"/>
-            <w:noWrap w:val="0"/>
-            <w:vAlign w:val="top"/>
-          </w:tcPr>
-          <w:p>
-            <w:pPr>
-              <w:spacing w:line="240" w:lineRule="auto"/>
-              <w:rPr>
-                <w:rFonts w:hint="default" w:ascii="Bookman Old Style" w:hAnsi="Bookman Old Style" w:cs="Arial"/>
-                <w:lang w:val="en-US"/>
-              </w:rPr>
-            </w:pPr>
-            <w:r>
-              <w:rPr>
-                <w:rFonts w:hint="default" w:ascii="Bookman Old Style" w:hAnsi="Bookman Old Style" w:cs="Arial"/>
-                <w:lang w:val="en-US"/>
-              </w:rPr>
-              <w:t>375</w:t>
-            </w:r>
-            <w:bookmarkStart w:id="0" w:name="_GoBack"/>
-            <w:bookmarkEnd w:id="0"/>
-            <w:r>
-              <w:rPr>
-                <w:rFonts w:hint="default" w:ascii="Bookman Old Style" w:hAnsi="Bookman Old Style" w:cs="Arial"/>
-                <w:lang w:val="en-US"/>
-              </w:rPr>
-              <w:t>/2024</w:t>
-            </w:r>
-          </w:p>
-        </w:tc>
-      </w:tr>
-      <w:tr>
-        <w:tblPrEx>
-          <w:tblBorders>
-            <w:top w:val="single" w:color="000000" w:sz="4" w:space="0"/>
-            <w:left w:val="single" w:color="000000" w:sz="4" w:space="0"/>
-            <w:bottom w:val="single" w:color="000000" w:sz="4" w:space="0"/>
-            <w:right w:val="single" w:color="000000" w:sz="4" w:space="0"/>
-            <w:insideH w:val="single" w:color="000000" w:sz="4" w:space="0"/>
-            <w:insideV w:val="single" w:color="000000" w:sz="4" w:space="0"/>
-          </w:tblBorders>
-          <w:tblCellMar>
-            <w:top w:w="0" w:type="dxa"/>
-            <w:left w:w="108" w:type="dxa"/>
-            <w:bottom w:w="0" w:type="dxa"/>
-            <w:right w:w="108" w:type="dxa"/>
-          </w:tblCellMar>
-        </w:tblPrEx>
-        <w:tc>
-          <w:tcPr>
-            <w:tcW w:w="1796" w:type="dxa"/>
-            <w:noWrap w:val="0"/>
-            <w:vAlign w:val="top"/>
-          </w:tcPr>
-          <w:p>
-            <w:pPr>
-              <w:spacing w:after="0" w:line="240" w:lineRule="auto"/>
-              <w:rPr>
-                <w:rFonts w:ascii="Bookman Old Style" w:hAnsi="Bookman Old Style" w:cs="Arial"/>
-                <w:b/>
-                <w:sz w:val="20"/>
-                <w:szCs w:val="20"/>
-              </w:rPr>
-            </w:pPr>
-            <w:r>
-              <w:rPr>
-                <w:rFonts w:ascii="Bookman Old Style" w:hAnsi="Bookman Old Style" w:cs="Arial"/>
-                <w:b/>
-                <w:sz w:val="20"/>
-                <w:szCs w:val="20"/>
-              </w:rPr>
-              <w:t>Revisi Ke    :</w:t>
-            </w:r>
-          </w:p>
-        </w:tc>
-        <w:tc>
-          <w:tcPr>
-            <w:tcW w:w="2693" w:type="dxa"/>
-            <w:noWrap w:val="0"/>
-            <w:vAlign w:val="top"/>
-          </w:tcPr>
-          <w:p>
-            <w:pPr>
-              <w:spacing w:line="240" w:lineRule="auto"/>
-              <w:rPr>
-                <w:rFonts w:hint="default" w:ascii="Bookman Old Style" w:hAnsi="Bookman Old Style" w:cs="Arial"/>
-                <w:lang w:val="en-US"/>
-              </w:rPr>
-            </w:pPr>
-            <w:r>
-              <w:rPr>
-                <w:rFonts w:hint="default" w:ascii="Bookman Old Style" w:hAnsi="Bookman Old Style" w:cs="Arial"/>
-                <w:lang w:val="en-US"/>
-              </w:rPr>
-              <w:t>00</w:t>
-            </w:r>
-          </w:p>
-        </w:tc>
-      </w:tr>
-      <w:tr>
-        <w:tblPrEx>
-          <w:tblBorders>
-            <w:top w:val="single" w:color="000000" w:sz="4" w:space="0"/>
-            <w:left w:val="single" w:color="000000" w:sz="4" w:space="0"/>
-            <w:bottom w:val="single" w:color="000000" w:sz="4" w:space="0"/>
-            <w:right w:val="single" w:color="000000" w:sz="4" w:space="0"/>
-            <w:insideH w:val="single" w:color="000000" w:sz="4" w:space="0"/>
-            <w:insideV w:val="single" w:color="000000" w:sz="4" w:space="0"/>
-          </w:tblBorders>
-          <w:tblCellMar>
-            <w:top w:w="0" w:type="dxa"/>
-            <w:left w:w="108" w:type="dxa"/>
-            <w:bottom w:w="0" w:type="dxa"/>
-            <w:right w:w="108" w:type="dxa"/>
-          </w:tblCellMar>
-        </w:tblPrEx>
-        <w:tc>
-          <w:tcPr>
-            <w:tcW w:w="1796" w:type="dxa"/>
-            <w:noWrap w:val="0"/>
-            <w:vAlign w:val="top"/>
-          </w:tcPr>
-          <w:p>
-            <w:pPr>
-              <w:spacing w:after="0" w:line="240" w:lineRule="auto"/>
-              <w:rPr>
-                <w:rFonts w:ascii="Bookman Old Style" w:hAnsi="Bookman Old Style" w:cs="Arial"/>
-                <w:b/>
-                <w:sz w:val="20"/>
-                <w:szCs w:val="20"/>
-              </w:rPr>
-            </w:pPr>
-            <w:r>
-              <w:rPr>
-                <w:rFonts w:ascii="Bookman Old Style" w:hAnsi="Bookman Old Style" w:cs="Arial"/>
-                <w:b/>
-                <w:sz w:val="20"/>
-                <w:szCs w:val="20"/>
-              </w:rPr>
-              <w:t>Berlaku Tgl:</w:t>
-            </w:r>
-          </w:p>
-        </w:tc>
-        <w:tc>
-          <w:tcPr>
-            <w:tcW w:w="2693" w:type="dxa"/>
-            <w:noWrap w:val="0"/>
-            <w:vAlign w:val="top"/>
-          </w:tcPr>
-          <w:p>
-            <w:pPr>
-              <w:spacing w:line="240" w:lineRule="auto"/>
-              <w:rPr>
-                <w:rFonts w:hint="default" w:ascii="Bookman Old Style" w:hAnsi="Bookman Old Style" w:cs="Arial"/>
-                <w:lang w:val="en-US"/>
-              </w:rPr>
-            </w:pPr>
-            <w:r>
-              <w:rPr>
-                <w:rFonts w:hint="default" w:ascii="Bookman Old Style" w:hAnsi="Bookman Old Style" w:cs="Arial"/>
-                <w:lang w:val="en-US"/>
-              </w:rPr>
-              <w:t>11 Januari 2024</w:t>
-            </w:r>
-          </w:p>
-        </w:tc>
-      </w:tr>
-    </w:tbl>
-    <w:p>
-      <w:pPr>
-        <w:spacing w:after="0" w:line="240" w:lineRule="auto"/>
-        <w:jc w:val="center"/>
-        <w:rPr>
-          <w:rFonts w:ascii="Bookman Old Style" w:hAnsi="Bookman Old Style" w:cs="Arial"/>
-        </w:rPr>
-      </w:pPr>
-    </w:p>
-    <w:tbl>
-      <w:tblPr>
-        <w:tblStyle w:val="3"/>
-        <w:tblW w:w="0" w:type="auto"/>
-        <w:tblInd w:w="1809" w:type="dxa"/>
-        <w:tblBorders>
-          <w:top w:val="single" w:color="000000" w:sz="4" w:space="0"/>
-          <w:left w:val="single" w:color="000000" w:sz="4" w:space="0"/>
-          <w:bottom w:val="single" w:color="000000" w:sz="4" w:space="0"/>
-          <w:right w:val="single" w:color="000000" w:sz="4" w:space="0"/>
-          <w:insideH w:val="single" w:color="000000" w:sz="4" w:space="0"/>
-          <w:insideV w:val="single" w:color="000000" w:sz="4" w:space="0"/>
-        </w:tblBorders>
-        <w:tblLayout w:type="autofit"/>
-        <w:tblCellMar>
-          <w:top w:w="0" w:type="dxa"/>
-          <w:left w:w="108" w:type="dxa"/>
-          <w:bottom w:w="0" w:type="dxa"/>
-          <w:right w:w="108" w:type="dxa"/>
-        </w:tblCellMar>
-      </w:tblPr>
-      <w:tblGrid>
-        <w:gridCol w:w="5529"/>
-      </w:tblGrid>
-      <w:tr>
-        <w:tblPrEx>
-          <w:tblBorders>
-            <w:top w:val="single" w:color="000000" w:sz="4" w:space="0"/>
-            <w:left w:val="single" w:color="000000" w:sz="4" w:space="0"/>
-            <w:bottom w:val="single" w:color="000000" w:sz="4" w:space="0"/>
-            <w:right w:val="single" w:color="000000" w:sz="4" w:space="0"/>
-            <w:insideH w:val="single" w:color="000000" w:sz="4" w:space="0"/>
-            <w:insideV w:val="single" w:color="000000" w:sz="4" w:space="0"/>
-          </w:tblBorders>
-          <w:tblCellMar>
-            <w:top w:w="0" w:type="dxa"/>
-            <w:left w:w="108" w:type="dxa"/>
-            <w:bottom w:w="0" w:type="dxa"/>
-            <w:right w:w="108" w:type="dxa"/>
-          </w:tblCellMar>
-        </w:tblPrEx>
-        <w:trPr>
-          <w:trHeight w:val="2440" w:hRule="atLeast"/>
-        </w:trPr>
-        <w:tc>
-          <w:tcPr>
-            <w:tcW w:w="5529" w:type="dxa"/>
-            <w:noWrap w:val="0"/>
-            <w:vAlign w:val="top"/>
-          </w:tcPr>
-          <w:p>
-            <w:pPr>
-              <w:jc w:val="center"/>
-              <w:rPr>
-                <w:rFonts w:ascii="Bookman Old Style" w:hAnsi="Bookman Old Style" w:cs="Arial"/>
-                <w:b/>
-                <w:sz w:val="28"/>
-              </w:rPr>
-            </w:pPr>
-            <w:r>
-              <w:rPr>
-                <w:rFonts w:ascii="Bookman Old Style" w:hAnsi="Bookman Old Style" w:cs="Arial"/>
-                <w:b/>
-                <w:sz w:val="28"/>
-              </w:rPr>
-              <w:t>Ditetapkan</w:t>
-            </w:r>
-          </w:p>
-          <w:p>
-            <w:pPr>
-              <w:jc w:val="center"/>
-              <w:rPr>
-                <w:rFonts w:ascii="Bookman Old Style" w:hAnsi="Bookman Old Style" w:cs="Arial"/>
-                <w:b/>
-                <w:sz w:val="28"/>
-              </w:rPr>
-            </w:pPr>
-            <w:r>
-              <w:rPr>
-                <w:rFonts w:ascii="Bookman Old Style" w:hAnsi="Bookman Old Style" w:cs="Arial"/>
-                <w:b/>
-                <w:sz w:val="28"/>
-              </w:rPr>
-              <w:t xml:space="preserve"> Kepala UPTD Puskesmas Berakit</w:t>
-            </w:r>
-          </w:p>
-          <w:p>
-            <w:pPr>
-              <w:rPr>
-                <w:rFonts w:ascii="Bookman Old Style" w:hAnsi="Bookman Old Style" w:cs="Arial"/>
-                <w:b/>
-                <w:sz w:val="28"/>
-              </w:rPr>
-            </w:pPr>
-          </w:p>
-          <w:p>
-            <w:pPr>
-              <w:spacing w:after="0" w:line="240" w:lineRule="auto"/>
-              <w:jc w:val="center"/>
-              <w:rPr>
-                <w:rFonts w:ascii="Bookman Old Style" w:hAnsi="Bookman Old Style" w:cs="Arial"/>
-                <w:b/>
-                <w:sz w:val="28"/>
-                <w:u w:val="single"/>
-              </w:rPr>
-            </w:pPr>
-            <w:r>
-              <w:rPr>
-                <w:rFonts w:ascii="Bookman Old Style" w:hAnsi="Bookman Old Style" w:cs="Arial"/>
-                <w:b/>
-                <w:sz w:val="28"/>
-                <w:u w:val="single"/>
-              </w:rPr>
-              <w:t>ZULYADI, S.Kep</w:t>
-            </w:r>
-          </w:p>
-          <w:p>
-            <w:pPr>
-              <w:spacing w:after="0" w:line="240" w:lineRule="auto"/>
-              <w:jc w:val="center"/>
-              <w:rPr>
-                <w:rFonts w:ascii="Bookman Old Style" w:hAnsi="Bookman Old Style" w:cs="Arial"/>
-                <w:b/>
-                <w:sz w:val="28"/>
-                <w:szCs w:val="28"/>
-              </w:rPr>
-            </w:pPr>
-            <w:r>
-              <w:rPr>
-                <w:rFonts w:ascii="Bookman Old Style" w:hAnsi="Bookman Old Style" w:cs="Arial"/>
-                <w:b/>
-                <w:sz w:val="28"/>
-              </w:rPr>
-              <w:t xml:space="preserve">NIP. </w:t>
-            </w:r>
-            <w:r>
-              <w:rPr>
-                <w:rFonts w:ascii="Bookman Old Style" w:hAnsi="Bookman Old Style" w:cs="Arial"/>
-                <w:b/>
-                <w:sz w:val="28"/>
-                <w:szCs w:val="28"/>
-              </w:rPr>
-              <w:t>19741020199603100</w:t>
-            </w:r>
-          </w:p>
-          <w:p>
-            <w:pPr>
-              <w:spacing w:after="0" w:line="240" w:lineRule="auto"/>
-              <w:rPr>
-                <w:rFonts w:ascii="Bookman Old Style" w:hAnsi="Bookman Old Style" w:cs="Arial"/>
-              </w:rPr>
-            </w:pPr>
-          </w:p>
-        </w:tc>
-      </w:tr>
-    </w:tbl>
-    <w:p>
-      <w:pPr>
-        <w:spacing w:after="0" w:line="240" w:lineRule="auto"/>
-        <w:jc w:val="center"/>
-        <w:rPr>
-          <w:rFonts w:ascii="Bookman Old Style" w:hAnsi="Bookman Old Style" w:cs="Arial"/>
-          <w:b/>
-          <w:sz w:val="32"/>
-        </w:rPr>
-      </w:pPr>
-    </w:p>
-    <w:p>
-      <w:pPr>
-        <w:spacing w:after="0" w:line="240" w:lineRule="auto"/>
-        <w:jc w:val="center"/>
-        <w:rPr>
-          <w:rFonts w:ascii="Bookman Old Style" w:hAnsi="Bookman Old Style" w:cs="Arial"/>
-          <w:b/>
-          <w:sz w:val="32"/>
-        </w:rPr>
-      </w:pPr>
-    </w:p>
-    <w:p>
-      <w:pPr>
-        <w:spacing w:after="0" w:line="240" w:lineRule="auto"/>
-        <w:jc w:val="center"/>
-        <w:rPr>
-          <w:rFonts w:ascii="Bookman Old Style" w:hAnsi="Bookman Old Style" w:cs="Arial"/>
-          <w:b/>
-          <w:sz w:val="32"/>
-        </w:rPr>
-      </w:pPr>
-      <w:r>
-        <w:rPr>
-          <w:rFonts w:ascii="Arial" w:hAnsi="Arial" w:cs="Arial"/>
-          <w:b/>
-          <w:sz w:val="32"/>
-        </w:rPr>
-        <w:pict>
-          <v:shape id="_x0000_s1050" o:spid="_x0000_s1050" o:spt="10" type="#_x0000_t10" style="position:absolute;left:0pt;margin-left:381.9pt;margin-top:30.6pt;height:40.3pt;width:36pt;z-index:251667456;mso-width-relative:page;mso-height-relative:page;" coordsize="21600,21600">
-            <v:path/>
-            <v:fill focussize="0,0"/>
-            <v:stroke/>
-            <v:imagedata o:title=""/>
-            <o:lock v:ext="edit"/>
-          </v:shape>
-        </w:pict>
-      </w:r>
-      <w:r>
-        <w:rPr>
-          <w:rFonts w:ascii="Bookman Old Style" w:hAnsi="Bookman Old Style" w:cs="Arial"/>
-          <w:b/>
-          <w:sz w:val="32"/>
-        </w:rPr>
-        <w:t>PEMERINTAH KABUPATEN BINTAN</w:t>
-      </w:r>
-    </w:p>
-    <w:p>
-      <w:pPr>
-        <w:spacing w:after="0" w:line="240" w:lineRule="auto"/>
-        <w:jc w:val="center"/>
-        <w:rPr>
-          <w:rFonts w:ascii="Bookman Old Style" w:hAnsi="Bookman Old Style" w:cs="Arial"/>
-          <w:b/>
-          <w:sz w:val="28"/>
-        </w:rPr>
-      </w:pPr>
-      <w:r>
-        <w:rPr>
-          <w:rFonts w:ascii="Arial" w:hAnsi="Arial" w:cs="Arial"/>
-          <w:b/>
-          <w:sz w:val="28"/>
-        </w:rPr>
-        <w:pict>
-          <v:shape id="_x0000_s1051" o:spid="_x0000_s1051" o:spt="202" type="#_x0000_t202" style="position:absolute;left:0pt;margin-left:385.45pt;margin-top:12pt;height:27.35pt;width:29.55pt;z-index:251668480;mso-width-relative:page;mso-height-relative:page;" coordsize="21600,21600">
-            <v:path/>
-            <v:fill focussize="0,0"/>
-            <v:stroke/>
-            <v:imagedata o:title=""/>
-            <o:lock v:ext="edit"/>
-            <v:textbox>
-              <w:txbxContent>
-                <w:p>
-                  <w:pPr>
-                    <w:rPr>
-                      <w:sz w:val="40"/>
-                    </w:rPr>
-                  </w:pPr>
-                  <w:r>
-                    <w:rPr>
-                      <w:rFonts w:ascii="Arial Black" w:hAnsi="Arial Black"/>
-                      <w:sz w:val="20"/>
-                    </w:rPr>
-                    <w:t>3</w:t>
-                  </w:r>
-                </w:p>
-              </w:txbxContent>
-            </v:textbox>
-          </v:shape>
-        </w:pict>
-      </w:r>
-      <w:r>
-        <w:rPr>
-          <w:rFonts w:ascii="Bookman Old Style" w:hAnsi="Bookman Old Style" w:cs="Arial"/>
-          <w:b/>
-          <w:sz w:val="28"/>
-        </w:rPr>
-        <w:t xml:space="preserve">DINAS KESEHATAN </w:t>
-      </w:r>
-    </w:p>
-    <w:p>
-      <w:pPr>
-        <w:spacing w:after="0" w:line="240" w:lineRule="auto"/>
-        <w:jc w:val="center"/>
-        <w:rPr>
-          <w:rFonts w:ascii="Bookman Old Style" w:hAnsi="Bookman Old Style" w:cs="Arial"/>
-          <w:b/>
-          <w:sz w:val="44"/>
-        </w:rPr>
-      </w:pPr>
-      <w:r>
-        <w:rPr>
-          <w:rFonts w:ascii="Arial" w:hAnsi="Arial" w:cs="Arial"/>
-          <w:b/>
-          <w:sz w:val="44"/>
-        </w:rPr>
-        <w:pict>
-          <v:shape id="_x0000_s1052" o:spid="_x0000_s1052" o:spt="202" type="#_x0000_t202" style="position:absolute;left:0pt;margin-left:362.4pt;margin-top:26.2pt;height:34pt;width:66.6pt;z-index:251670528;mso-width-relative:page;mso-height-relative:page;" coordsize="21600,21600">
-            <v:path/>
-            <v:fill focussize="0,0"/>
-            <v:stroke/>
-            <v:imagedata o:title=""/>
-            <o:lock v:ext="edit"/>
-            <v:textbox>
-              <w:txbxContent>
-                <w:p>
-                  <w:r>
-                    <w:rPr>
-                      <w:b/>
-                      <w:sz w:val="24"/>
-                      <w:szCs w:val="24"/>
-                    </w:rPr>
-                    <w:t>Halaman</w:t>
-                  </w:r>
-                </w:p>
-              </w:txbxContent>
-            </v:textbox>
-          </v:shape>
-        </w:pict>
-      </w:r>
-      <w:r>
-        <w:rPr>
-          <w:rFonts w:ascii="Arial" w:hAnsi="Arial" w:cs="Arial"/>
-          <w:b/>
-          <w:sz w:val="44"/>
-        </w:rPr>
-        <w:pict>
-          <v:shape id="_x0000_s1053" o:spid="_x0000_s1053" o:spt="68" type="#_x0000_t68" style="position:absolute;left:0pt;margin-left:340.8pt;margin-top:22.25pt;height:36pt;width:109.6pt;z-index:251669504;mso-width-relative:page;mso-height-relative:page;" coordsize="21600,21600">
-            <v:path/>
-            <v:fill focussize="0,0"/>
-            <v:stroke/>
-            <v:imagedata o:title=""/>
-            <o:lock v:ext="edit"/>
-            <v:textbox style="layout-flow:vertical-ideographic;"/>
-          </v:shape>
-        </w:pict>
-      </w:r>
-      <w:r>
-        <w:rPr>
-          <w:rFonts w:ascii="Bookman Old Style" w:hAnsi="Bookman Old Style" w:cs="Arial"/>
-          <w:b/>
-          <w:sz w:val="44"/>
-        </w:rPr>
-        <w:t>UPTD PUSKESMAS BERAKIT</w:t>
-      </w:r>
-    </w:p>
-    <w:p>
-      <w:pPr>
-        <w:spacing w:after="0" w:line="240" w:lineRule="auto"/>
-        <w:ind w:right="175"/>
-        <w:rPr>
-          <w:rFonts w:ascii="Bookman Old Style" w:hAnsi="Bookman Old Style" w:cs="Arial"/>
-          <w:b/>
-          <w:sz w:val="36"/>
-          <w:szCs w:val="36"/>
-        </w:rPr>
-      </w:pPr>
-      <w:r>
-        <w:rPr>
-          <w:rFonts w:ascii="Bookman Old Style" w:hAnsi="Bookman Old Style" w:cs="Arial"/>
-        </w:rPr>
-        <w:t>Jalan Bathin Muhammad Ali Desa Berakit Kecamatan Teluk Sebong</w:t>
-      </w:r>
-    </w:p>
-    <w:p>
-      <w:pPr>
-        <w:spacing w:after="0" w:line="240" w:lineRule="auto"/>
-        <w:ind w:right="175"/>
-        <w:jc w:val="center"/>
-        <w:rPr>
-          <w:rFonts w:ascii="Bookman Old Style" w:hAnsi="Bookman Old Style" w:cs="Arial"/>
-          <w:color w:val="000000"/>
-        </w:rPr>
-      </w:pPr>
-      <w:r>
-        <w:rPr>
-          <w:rFonts w:ascii="Bookman Old Style" w:hAnsi="Bookman Old Style" w:cs="Arial"/>
-        </w:rPr>
-        <w:t xml:space="preserve">Email: </w:t>
-      </w:r>
-      <w:r>
-        <w:fldChar w:fldCharType="begin"/>
-      </w:r>
-      <w:r>
-        <w:instrText xml:space="preserve"> HYPERLINK "mailto:pkm.berakit@gmail.com" </w:instrText>
-      </w:r>
-      <w:r>
-        <w:fldChar w:fldCharType="separate"/>
-      </w:r>
-      <w:r>
-        <w:rPr>
-          <w:rStyle w:val="4"/>
-          <w:rFonts w:ascii="Bookman Old Style" w:hAnsi="Bookman Old Style" w:cs="Arial"/>
-          <w:color w:val="000000"/>
-        </w:rPr>
-        <w:t>pkm.berakit@gmail.com</w:t>
-      </w:r>
-      <w:r>
-        <w:rPr>
-          <w:rStyle w:val="4"/>
-          <w:rFonts w:ascii="Bookman Old Style" w:hAnsi="Bookman Old Style" w:cs="Arial"/>
-          <w:color w:val="000000"/>
-          <w:u w:val="none"/>
-        </w:rPr>
-        <w:fldChar w:fldCharType="end"/>
-      </w:r>
-    </w:p>
-    <w:p>
-      <w:pPr>
-        <w:jc w:val="center"/>
-        <w:rPr>
-          <w:rFonts w:ascii="Bookman Old Style" w:hAnsi="Bookman Old Style" w:cs="Arial"/>
-        </w:rPr>
-      </w:pPr>
-      <w:r>
-        <w:rPr>
-          <w:rFonts w:ascii="Bookman Old Style" w:hAnsi="Bookman Old Style" w:cs="Arial"/>
-        </w:rPr>
-        <w:t xml:space="preserve"> </w:t>
-      </w:r>
-    </w:p>
-    <w:p>
-      <w:r>
-        <w:br w:type="page"/>
-      </w:r>
-    </w:p>
     <w:tbl>
       <w:tblPr>
         <w:tblStyle w:val="3"/>
@@ -992,7 +92,7 @@
                           </pic:cNvPicPr>
                         </pic:nvPicPr>
                         <pic:blipFill>
-                          <a:blip r:embed="rId9">
+                          <a:blip r:embed="rId6">
                             <a:extLst>
                               <a:ext uri="{28A0092B-C50C-407E-A947-70E740481C1C}">
                                 <a14:useLocalDpi xmlns:a14="http://schemas.microsoft.com/office/drawing/2010/main" val="0"/>
@@ -1100,7 +200,7 @@
                           </pic:cNvPicPr>
                         </pic:nvPicPr>
                         <pic:blipFill>
-                          <a:blip r:embed="rId10">
+                          <a:blip r:embed="rId7">
                             <a:extLst>
                               <a:ext uri="{28A0092B-C50C-407E-A947-70E740481C1C}">
                                 <a14:useLocalDpi xmlns:a14="http://schemas.microsoft.com/office/drawing/2010/main" val="0"/>
@@ -1250,7 +350,7 @@
                 <w:szCs w:val="18"/>
                 <w:lang w:val="en-US" w:eastAsia="en-GB"/>
               </w:rPr>
-              <w:t>375/2024</w:t>
+              <w:t>375/SOP/3/2024</w:t>
             </w:r>
           </w:p>
         </w:tc>
@@ -2012,7 +1112,16 @@
                 <w:rFonts w:hint="default" w:ascii="Bookman Old Style" w:hAnsi="Bookman Old Style" w:eastAsia="Times New Roman" w:cs="Arial"/>
                 <w:lang w:val="en-US" w:eastAsia="en-GB"/>
               </w:rPr>
-              <w:t>Sebagai acuan dalam menerapkan langkah-langkah evaluasi kesesuaian peresepan terhadap Formularium Puskesmas.</w:t>
+              <w:t>Sebagai acuan dalam menerapkan langkah-langkah evaluasi kesesuaian peresepan terhadap For</w:t>
+            </w:r>
+            <w:bookmarkStart w:id="0" w:name="_GoBack"/>
+            <w:bookmarkEnd w:id="0"/>
+            <w:r>
+              <w:rPr>
+                <w:rFonts w:hint="default" w:ascii="Bookman Old Style" w:hAnsi="Bookman Old Style" w:eastAsia="Times New Roman" w:cs="Arial"/>
+                <w:lang w:val="en-US" w:eastAsia="en-GB"/>
+              </w:rPr>
+              <w:t>mularium Puskesmas.</w:t>
             </w:r>
           </w:p>
         </w:tc>
@@ -4251,10 +3360,6 @@
     <customSectPr/>
   </customSectProps>
   <customShpExts>
-    <customShpInfo spid="_x0000_s1050"/>
-    <customShpInfo spid="_x0000_s1051"/>
-    <customShpInfo spid="_x0000_s1052"/>
-    <customShpInfo spid="_x0000_s1053"/>
     <customShpInfo spid="_x0000_s1031"/>
     <customShpInfo spid="_x0000_s1037"/>
     <customShpInfo spid="_x0000_s1036"/>

</xml_diff>